<commit_message>
📝 Updated glossary font to arial + added Rent4Me to refrences
</commit_message>
<xml_diff>
--- a/Report/Laith_Hussam_Shono-TM471_Project_Report1.docx
+++ b/Report/Laith_Hussam_Shono-TM471_Project_Report1.docx
@@ -1904,7 +1904,21 @@
                 <w:rStyle w:val="Hyperlink"/>
                 <w:noProof/>
               </w:rPr>
-              <w:t>3.5 Glossary</w:t>
+              <w:t>3.5 Glo</w:t>
+            </w:r>
+            <w:r>
+              <w:rPr>
+                <w:rStyle w:val="Hyperlink"/>
+                <w:noProof/>
+              </w:rPr>
+              <w:t>s</w:t>
+            </w:r>
+            <w:r>
+              <w:rPr>
+                <w:rStyle w:val="Hyperlink"/>
+                <w:noProof/>
+              </w:rPr>
+              <w:t>sary</w:t>
             </w:r>
             <w:r>
               <w:rPr>
@@ -3344,14 +3358,27 @@
       <w:r>
         <w:t xml:space="preserve">Figure </w:t>
       </w:r>
-      <w:fldSimple w:instr=" SEQ Figure \* ARABIC ">
-        <w:r>
-          <w:rPr>
-            <w:noProof/>
-          </w:rPr>
-          <w:t>1</w:t>
-        </w:r>
-      </w:fldSimple>
+      <w:r>
+        <w:fldChar w:fldCharType="begin"/>
+      </w:r>
+      <w:r>
+        <w:instrText xml:space="preserve"> SEQ Figure \* ARABIC </w:instrText>
+      </w:r>
+      <w:r>
+        <w:fldChar w:fldCharType="separate"/>
+      </w:r>
+      <w:r>
+        <w:rPr>
+          <w:noProof/>
+        </w:rPr>
+        <w:t>1</w:t>
+      </w:r>
+      <w:r>
+        <w:rPr>
+          <w:noProof/>
+        </w:rPr>
+        <w:fldChar w:fldCharType="end"/>
+      </w:r>
       <w:bookmarkEnd w:id="13"/>
       <w:r>
         <w:t xml:space="preserve"> - use case diagram</w:t>
@@ -8260,14 +8287,27 @@
       <w:r>
         <w:t xml:space="preserve">Figure </w:t>
       </w:r>
-      <w:fldSimple w:instr=" SEQ Figure \* ARABIC ">
-        <w:r>
-          <w:rPr>
-            <w:noProof/>
-          </w:rPr>
-          <w:t>2</w:t>
-        </w:r>
-      </w:fldSimple>
+      <w:r>
+        <w:fldChar w:fldCharType="begin"/>
+      </w:r>
+      <w:r>
+        <w:instrText xml:space="preserve"> SEQ Figure \* ARABIC </w:instrText>
+      </w:r>
+      <w:r>
+        <w:fldChar w:fldCharType="separate"/>
+      </w:r>
+      <w:r>
+        <w:rPr>
+          <w:noProof/>
+        </w:rPr>
+        <w:t>2</w:t>
+      </w:r>
+      <w:r>
+        <w:rPr>
+          <w:noProof/>
+        </w:rPr>
+        <w:fldChar w:fldCharType="end"/>
+      </w:r>
       <w:bookmarkEnd w:id="21"/>
       <w:r>
         <w:t xml:space="preserve"> - Activity diagram of accepting/rejecting tool-requests</w:t>
@@ -8346,14 +8386,27 @@
       <w:r>
         <w:t xml:space="preserve">Figure </w:t>
       </w:r>
-      <w:fldSimple w:instr=" SEQ Figure \* ARABIC ">
-        <w:r>
-          <w:rPr>
-            <w:noProof/>
-          </w:rPr>
-          <w:t>3</w:t>
-        </w:r>
-      </w:fldSimple>
+      <w:r>
+        <w:fldChar w:fldCharType="begin"/>
+      </w:r>
+      <w:r>
+        <w:instrText xml:space="preserve"> SEQ Figure \* ARABIC </w:instrText>
+      </w:r>
+      <w:r>
+        <w:fldChar w:fldCharType="separate"/>
+      </w:r>
+      <w:r>
+        <w:rPr>
+          <w:noProof/>
+        </w:rPr>
+        <w:t>3</w:t>
+      </w:r>
+      <w:r>
+        <w:rPr>
+          <w:noProof/>
+        </w:rPr>
+        <w:fldChar w:fldCharType="end"/>
+      </w:r>
       <w:bookmarkEnd w:id="25"/>
       <w:r>
         <w:t xml:space="preserve"> - Activity diagram of delivering a tool</w:t>
@@ -8432,14 +8485,27 @@
       <w:r>
         <w:t xml:space="preserve">Figure </w:t>
       </w:r>
-      <w:fldSimple w:instr=" SEQ Figure \* ARABIC ">
-        <w:r>
-          <w:rPr>
-            <w:noProof/>
-          </w:rPr>
-          <w:t>4</w:t>
-        </w:r>
-      </w:fldSimple>
+      <w:r>
+        <w:fldChar w:fldCharType="begin"/>
+      </w:r>
+      <w:r>
+        <w:instrText xml:space="preserve"> SEQ Figure \* ARABIC </w:instrText>
+      </w:r>
+      <w:r>
+        <w:fldChar w:fldCharType="separate"/>
+      </w:r>
+      <w:r>
+        <w:rPr>
+          <w:noProof/>
+        </w:rPr>
+        <w:t>4</w:t>
+      </w:r>
+      <w:r>
+        <w:rPr>
+          <w:noProof/>
+        </w:rPr>
+        <w:fldChar w:fldCharType="end"/>
+      </w:r>
       <w:bookmarkEnd w:id="29"/>
       <w:r>
         <w:t xml:space="preserve"> - Activity diagram of returning a tool</w:t>
@@ -8532,14 +8598,27 @@
       <w:r>
         <w:t xml:space="preserve">Figure </w:t>
       </w:r>
-      <w:fldSimple w:instr=" SEQ Figure \* ARABIC ">
-        <w:r>
-          <w:rPr>
-            <w:noProof/>
-          </w:rPr>
-          <w:t>5</w:t>
-        </w:r>
-      </w:fldSimple>
+      <w:r>
+        <w:fldChar w:fldCharType="begin"/>
+      </w:r>
+      <w:r>
+        <w:instrText xml:space="preserve"> SEQ Figure \* ARABIC </w:instrText>
+      </w:r>
+      <w:r>
+        <w:fldChar w:fldCharType="separate"/>
+      </w:r>
+      <w:r>
+        <w:rPr>
+          <w:noProof/>
+        </w:rPr>
+        <w:t>5</w:t>
+      </w:r>
+      <w:r>
+        <w:rPr>
+          <w:noProof/>
+        </w:rPr>
+        <w:fldChar w:fldCharType="end"/>
+      </w:r>
       <w:r>
         <w:t xml:space="preserve"> - </w:t>
       </w:r>
@@ -20707,14 +20786,27 @@
       <w:r>
         <w:t xml:space="preserve">Figure </w:t>
       </w:r>
-      <w:fldSimple w:instr=" SEQ Figure \* ARABIC ">
-        <w:r>
-          <w:rPr>
-            <w:noProof/>
-          </w:rPr>
-          <w:t>6</w:t>
-        </w:r>
-      </w:fldSimple>
+      <w:r>
+        <w:fldChar w:fldCharType="begin"/>
+      </w:r>
+      <w:r>
+        <w:instrText xml:space="preserve"> SEQ Figure \* ARABIC </w:instrText>
+      </w:r>
+      <w:r>
+        <w:fldChar w:fldCharType="separate"/>
+      </w:r>
+      <w:r>
+        <w:rPr>
+          <w:noProof/>
+        </w:rPr>
+        <w:t>6</w:t>
+      </w:r>
+      <w:r>
+        <w:rPr>
+          <w:noProof/>
+        </w:rPr>
+        <w:fldChar w:fldCharType="end"/>
+      </w:r>
       <w:r>
         <w:t xml:space="preserve"> - </w:t>
       </w:r>
@@ -20735,9 +20827,6 @@
       </w:pPr>
     </w:p>
     <w:p>
-      <w:pPr>
-        <w:pStyle w:val="Heading2"/>
-      </w:pPr>
       <w:bookmarkStart w:id="246" w:name="_Toc68957586"/>
       <w:bookmarkStart w:id="247" w:name="_Toc68958809"/>
       <w:r>
@@ -20778,24 +20867,9 @@
           </w:tcPr>
           <w:p>
             <w:pPr>
-              <w:rPr>
-                <w:rFonts w:ascii="Calibri" w:hAnsi="Calibri" w:cs="Calibri"/>
-                <w:b/>
-                <w:bCs/>
-                <w:color w:val="44546A"/>
-                <w:sz w:val="26"/>
-                <w:szCs w:val="26"/>
-              </w:rPr>
+              <w:pStyle w:val="Heading4"/>
             </w:pPr>
             <w:r>
-              <w:rPr>
-                <w:rFonts w:ascii="Calibri" w:hAnsi="Calibri" w:cs="Calibri"/>
-                <w:b/>
-                <w:bCs/>
-                <w:color w:val="44546A"/>
-                <w:sz w:val="26"/>
-                <w:szCs w:val="26"/>
-              </w:rPr>
               <w:t>Term</w:t>
             </w:r>
           </w:p>
@@ -20816,24 +20890,9 @@
           </w:tcPr>
           <w:p>
             <w:pPr>
-              <w:rPr>
-                <w:rFonts w:ascii="Calibri" w:hAnsi="Calibri" w:cs="Calibri"/>
-                <w:b/>
-                <w:bCs/>
-                <w:color w:val="44546A"/>
-                <w:sz w:val="26"/>
-                <w:szCs w:val="26"/>
-              </w:rPr>
+              <w:pStyle w:val="Heading4"/>
             </w:pPr>
             <w:r>
-              <w:rPr>
-                <w:rFonts w:ascii="Calibri" w:hAnsi="Calibri" w:cs="Calibri"/>
-                <w:b/>
-                <w:bCs/>
-                <w:color w:val="44546A"/>
-                <w:sz w:val="26"/>
-                <w:szCs w:val="26"/>
-              </w:rPr>
               <w:t>Category</w:t>
             </w:r>
           </w:p>
@@ -20854,24 +20913,9 @@
           </w:tcPr>
           <w:p>
             <w:pPr>
-              <w:rPr>
-                <w:rFonts w:ascii="Calibri" w:hAnsi="Calibri" w:cs="Calibri"/>
-                <w:b/>
-                <w:bCs/>
-                <w:color w:val="44546A"/>
-                <w:sz w:val="26"/>
-                <w:szCs w:val="26"/>
-              </w:rPr>
+              <w:pStyle w:val="Heading4"/>
             </w:pPr>
             <w:r>
-              <w:rPr>
-                <w:rFonts w:ascii="Calibri" w:hAnsi="Calibri" w:cs="Calibri"/>
-                <w:b/>
-                <w:bCs/>
-                <w:color w:val="44546A"/>
-                <w:sz w:val="26"/>
-                <w:szCs w:val="26"/>
-              </w:rPr>
               <w:t>Definition</w:t>
             </w:r>
           </w:p>
@@ -20898,7 +20942,6 @@
           <w:p>
             <w:pPr>
               <w:rPr>
-                <w:rFonts w:ascii="Calibri" w:hAnsi="Calibri" w:cs="Calibri"/>
                 <w:color w:val="000000"/>
                 <w:sz w:val="22"/>
                 <w:szCs w:val="22"/>
@@ -20906,7 +20949,6 @@
             </w:pPr>
             <w:r>
               <w:rPr>
-                <w:rFonts w:ascii="Calibri" w:hAnsi="Calibri" w:cs="Calibri"/>
                 <w:color w:val="000000"/>
                 <w:sz w:val="22"/>
                 <w:szCs w:val="22"/>
@@ -20932,7 +20974,6 @@
           <w:p>
             <w:pPr>
               <w:rPr>
-                <w:rFonts w:ascii="Calibri" w:hAnsi="Calibri" w:cs="Calibri"/>
                 <w:color w:val="000000"/>
                 <w:sz w:val="22"/>
                 <w:szCs w:val="22"/>
@@ -20940,7 +20981,6 @@
             </w:pPr>
             <w:r>
               <w:rPr>
-                <w:rFonts w:ascii="Calibri" w:hAnsi="Calibri" w:cs="Calibri"/>
                 <w:color w:val="000000"/>
                 <w:sz w:val="22"/>
                 <w:szCs w:val="22"/>
@@ -20966,7 +21006,6 @@
           <w:p>
             <w:pPr>
               <w:rPr>
-                <w:rFonts w:ascii="Calibri" w:hAnsi="Calibri" w:cs="Calibri"/>
                 <w:color w:val="000000"/>
                 <w:sz w:val="22"/>
                 <w:szCs w:val="22"/>
@@ -20974,7 +21013,6 @@
             </w:pPr>
             <w:r>
               <w:rPr>
-                <w:rFonts w:ascii="Calibri" w:hAnsi="Calibri" w:cs="Calibri"/>
                 <w:color w:val="000000"/>
                 <w:sz w:val="22"/>
                 <w:szCs w:val="22"/>
@@ -21005,7 +21043,6 @@
           <w:p>
             <w:pPr>
               <w:rPr>
-                <w:rFonts w:ascii="Calibri" w:hAnsi="Calibri" w:cs="Calibri"/>
                 <w:color w:val="000000"/>
                 <w:sz w:val="22"/>
                 <w:szCs w:val="22"/>
@@ -21013,7 +21050,6 @@
             </w:pPr>
             <w:r>
               <w:rPr>
-                <w:rFonts w:ascii="Calibri" w:hAnsi="Calibri" w:cs="Calibri"/>
                 <w:color w:val="000000"/>
                 <w:sz w:val="22"/>
                 <w:szCs w:val="22"/>
@@ -21039,7 +21075,6 @@
           <w:p>
             <w:pPr>
               <w:rPr>
-                <w:rFonts w:ascii="Calibri" w:hAnsi="Calibri" w:cs="Calibri"/>
                 <w:color w:val="000000"/>
                 <w:sz w:val="22"/>
                 <w:szCs w:val="22"/>
@@ -21047,7 +21082,6 @@
             </w:pPr>
             <w:r>
               <w:rPr>
-                <w:rFonts w:ascii="Calibri" w:hAnsi="Calibri" w:cs="Calibri"/>
                 <w:color w:val="000000"/>
                 <w:sz w:val="22"/>
                 <w:szCs w:val="22"/>
@@ -21073,7 +21107,6 @@
           <w:p>
             <w:pPr>
               <w:rPr>
-                <w:rFonts w:ascii="Calibri" w:hAnsi="Calibri" w:cs="Calibri"/>
                 <w:color w:val="000000"/>
                 <w:sz w:val="22"/>
                 <w:szCs w:val="22"/>
@@ -21081,12 +21114,22 @@
             </w:pPr>
             <w:r>
               <w:rPr>
-                <w:rFonts w:ascii="Calibri" w:hAnsi="Calibri" w:cs="Calibri"/>
-                <w:color w:val="000000"/>
-                <w:sz w:val="22"/>
-                <w:szCs w:val="22"/>
-              </w:rPr>
-              <w:t>The user that is requesting to rent an owner’s tool.</w:t>
+                <w:color w:val="000000"/>
+                <w:sz w:val="22"/>
+                <w:szCs w:val="22"/>
+              </w:rPr>
+              <w:t>Th</w:t>
+            </w:r>
+            <w:r>
+              <w:t>e user that</w:t>
+            </w:r>
+            <w:r>
+              <w:rPr>
+                <w:color w:val="000000"/>
+                <w:sz w:val="22"/>
+                <w:szCs w:val="22"/>
+              </w:rPr>
+              <w:t xml:space="preserve"> is requesting to rent an owner’s tool.</w:t>
             </w:r>
           </w:p>
         </w:tc>
@@ -21112,7 +21155,6 @@
           <w:p>
             <w:pPr>
               <w:rPr>
-                <w:rFonts w:ascii="Calibri" w:hAnsi="Calibri" w:cs="Calibri"/>
                 <w:color w:val="000000"/>
                 <w:sz w:val="22"/>
                 <w:szCs w:val="22"/>
@@ -21120,7 +21162,6 @@
             </w:pPr>
             <w:r>
               <w:rPr>
-                <w:rFonts w:ascii="Calibri" w:hAnsi="Calibri" w:cs="Calibri"/>
                 <w:color w:val="000000"/>
                 <w:sz w:val="22"/>
                 <w:szCs w:val="22"/>
@@ -21146,7 +21187,6 @@
           <w:p>
             <w:pPr>
               <w:rPr>
-                <w:rFonts w:ascii="Calibri" w:hAnsi="Calibri" w:cs="Calibri"/>
                 <w:color w:val="000000"/>
                 <w:sz w:val="22"/>
                 <w:szCs w:val="22"/>
@@ -21154,7 +21194,6 @@
             </w:pPr>
             <w:r>
               <w:rPr>
-                <w:rFonts w:ascii="Calibri" w:hAnsi="Calibri" w:cs="Calibri"/>
                 <w:color w:val="000000"/>
                 <w:sz w:val="22"/>
                 <w:szCs w:val="22"/>
@@ -21180,7 +21219,6 @@
           <w:p>
             <w:pPr>
               <w:rPr>
-                <w:rFonts w:ascii="Calibri" w:hAnsi="Calibri" w:cs="Calibri"/>
                 <w:color w:val="000000"/>
                 <w:sz w:val="22"/>
                 <w:szCs w:val="22"/>
@@ -21188,7 +21226,6 @@
             </w:pPr>
             <w:r>
               <w:rPr>
-                <w:rFonts w:ascii="Calibri" w:hAnsi="Calibri" w:cs="Calibri"/>
                 <w:color w:val="000000"/>
                 <w:sz w:val="22"/>
                 <w:szCs w:val="22"/>
@@ -21219,7 +21256,6 @@
           <w:p>
             <w:pPr>
               <w:rPr>
-                <w:rFonts w:ascii="Calibri" w:hAnsi="Calibri" w:cs="Calibri"/>
                 <w:color w:val="000000"/>
                 <w:sz w:val="22"/>
                 <w:szCs w:val="22"/>
@@ -21227,7 +21263,6 @@
             </w:pPr>
             <w:r>
               <w:rPr>
-                <w:rFonts w:ascii="Calibri" w:hAnsi="Calibri" w:cs="Calibri"/>
                 <w:color w:val="000000"/>
                 <w:sz w:val="22"/>
                 <w:szCs w:val="22"/>
@@ -21253,7 +21288,6 @@
           <w:p>
             <w:pPr>
               <w:rPr>
-                <w:rFonts w:ascii="Calibri" w:hAnsi="Calibri" w:cs="Calibri"/>
                 <w:color w:val="000000"/>
                 <w:sz w:val="22"/>
                 <w:szCs w:val="22"/>
@@ -21261,7 +21295,6 @@
             </w:pPr>
             <w:r>
               <w:rPr>
-                <w:rFonts w:ascii="Calibri" w:hAnsi="Calibri" w:cs="Calibri"/>
                 <w:color w:val="000000"/>
                 <w:sz w:val="22"/>
                 <w:szCs w:val="22"/>
@@ -21287,7 +21320,6 @@
           <w:p>
             <w:pPr>
               <w:rPr>
-                <w:rFonts w:ascii="Calibri" w:hAnsi="Calibri" w:cs="Calibri"/>
                 <w:color w:val="000000"/>
                 <w:sz w:val="22"/>
                 <w:szCs w:val="22"/>
@@ -21295,7 +21327,6 @@
             </w:pPr>
             <w:r>
               <w:rPr>
-                <w:rFonts w:ascii="Calibri" w:hAnsi="Calibri" w:cs="Calibri"/>
                 <w:color w:val="000000"/>
                 <w:sz w:val="22"/>
                 <w:szCs w:val="22"/>
@@ -21304,7 +21335,6 @@
             </w:r>
             <w:r>
               <w:rPr>
-                <w:rFonts w:ascii="Calibri" w:hAnsi="Calibri" w:cs="Calibri"/>
                 <w:i/>
                 <w:iCs/>
                 <w:color w:val="000000"/>
@@ -21315,7 +21345,6 @@
             </w:r>
             <w:r>
               <w:rPr>
-                <w:rFonts w:ascii="Calibri" w:hAnsi="Calibri" w:cs="Calibri"/>
                 <w:color w:val="000000"/>
                 <w:sz w:val="22"/>
                 <w:szCs w:val="22"/>
@@ -21346,7 +21375,6 @@
           <w:p>
             <w:pPr>
               <w:rPr>
-                <w:rFonts w:ascii="Calibri" w:hAnsi="Calibri" w:cs="Calibri"/>
                 <w:color w:val="000000"/>
                 <w:sz w:val="22"/>
                 <w:szCs w:val="22"/>
@@ -21354,7 +21382,6 @@
             </w:pPr>
             <w:r>
               <w:rPr>
-                <w:rFonts w:ascii="Calibri" w:hAnsi="Calibri" w:cs="Calibri"/>
                 <w:color w:val="000000"/>
                 <w:sz w:val="22"/>
                 <w:szCs w:val="22"/>
@@ -21380,7 +21407,6 @@
           <w:p>
             <w:pPr>
               <w:rPr>
-                <w:rFonts w:ascii="Calibri" w:hAnsi="Calibri" w:cs="Calibri"/>
                 <w:color w:val="000000"/>
                 <w:sz w:val="22"/>
                 <w:szCs w:val="22"/>
@@ -21388,7 +21414,6 @@
             </w:pPr>
             <w:r>
               <w:rPr>
-                <w:rFonts w:ascii="Calibri" w:hAnsi="Calibri" w:cs="Calibri"/>
                 <w:color w:val="000000"/>
                 <w:sz w:val="22"/>
                 <w:szCs w:val="22"/>
@@ -21414,7 +21439,6 @@
           <w:p>
             <w:pPr>
               <w:rPr>
-                <w:rFonts w:ascii="Calibri" w:hAnsi="Calibri" w:cs="Calibri"/>
                 <w:color w:val="000000"/>
                 <w:sz w:val="22"/>
                 <w:szCs w:val="22"/>
@@ -21422,7 +21446,6 @@
             </w:pPr>
             <w:r>
               <w:rPr>
-                <w:rFonts w:ascii="Calibri" w:hAnsi="Calibri" w:cs="Calibri"/>
                 <w:color w:val="000000"/>
                 <w:sz w:val="22"/>
                 <w:szCs w:val="22"/>
@@ -21431,7 +21454,6 @@
             </w:r>
             <w:r>
               <w:rPr>
-                <w:rFonts w:ascii="Calibri" w:hAnsi="Calibri" w:cs="Calibri"/>
                 <w:color w:val="000000"/>
                 <w:sz w:val="22"/>
                 <w:szCs w:val="22"/>
@@ -21440,7 +21462,6 @@
             </w:r>
             <w:r>
               <w:rPr>
-                <w:rFonts w:ascii="Calibri" w:hAnsi="Calibri" w:cs="Calibri"/>
                 <w:color w:val="000000"/>
                 <w:sz w:val="22"/>
                 <w:szCs w:val="22"/>
@@ -21449,7 +21470,6 @@
             </w:r>
             <w:r>
               <w:rPr>
-                <w:rFonts w:ascii="Calibri" w:hAnsi="Calibri" w:cs="Calibri"/>
                 <w:i/>
                 <w:iCs/>
                 <w:color w:val="000000"/>
@@ -21460,7 +21480,6 @@
             </w:r>
             <w:r>
               <w:rPr>
-                <w:rFonts w:ascii="Calibri" w:hAnsi="Calibri" w:cs="Calibri"/>
                 <w:color w:val="000000"/>
                 <w:sz w:val="22"/>
                 <w:szCs w:val="22"/>
@@ -21469,7 +21488,6 @@
             </w:r>
             <w:r>
               <w:rPr>
-                <w:rFonts w:ascii="Calibri" w:hAnsi="Calibri" w:cs="Calibri"/>
                 <w:i/>
                 <w:iCs/>
                 <w:color w:val="000000"/>
@@ -21502,7 +21520,6 @@
           <w:p>
             <w:pPr>
               <w:rPr>
-                <w:rFonts w:ascii="Calibri" w:hAnsi="Calibri" w:cs="Calibri"/>
                 <w:color w:val="000000"/>
                 <w:sz w:val="22"/>
                 <w:szCs w:val="22"/>
@@ -21510,7 +21527,6 @@
             </w:pPr>
             <w:r>
               <w:rPr>
-                <w:rFonts w:ascii="Calibri" w:hAnsi="Calibri" w:cs="Calibri"/>
                 <w:color w:val="000000"/>
                 <w:sz w:val="22"/>
                 <w:szCs w:val="22"/>
@@ -21536,7 +21552,6 @@
           <w:p>
             <w:pPr>
               <w:rPr>
-                <w:rFonts w:ascii="Calibri" w:hAnsi="Calibri" w:cs="Calibri"/>
                 <w:color w:val="000000"/>
                 <w:sz w:val="22"/>
                 <w:szCs w:val="22"/>
@@ -21544,7 +21559,6 @@
             </w:pPr>
             <w:r>
               <w:rPr>
-                <w:rFonts w:ascii="Calibri" w:hAnsi="Calibri" w:cs="Calibri"/>
                 <w:color w:val="000000"/>
                 <w:sz w:val="22"/>
                 <w:szCs w:val="22"/>
@@ -21570,7 +21584,6 @@
           <w:p>
             <w:pPr>
               <w:rPr>
-                <w:rFonts w:ascii="Calibri" w:hAnsi="Calibri" w:cs="Calibri"/>
                 <w:color w:val="000000"/>
                 <w:sz w:val="22"/>
                 <w:szCs w:val="22"/>
@@ -21578,7 +21591,6 @@
             </w:pPr>
             <w:r>
               <w:rPr>
-                <w:rFonts w:ascii="Calibri" w:hAnsi="Calibri" w:cs="Calibri"/>
                 <w:color w:val="000000"/>
                 <w:sz w:val="22"/>
                 <w:szCs w:val="22"/>
@@ -21587,7 +21599,6 @@
             </w:r>
             <w:r>
               <w:rPr>
-                <w:rFonts w:ascii="Calibri" w:hAnsi="Calibri" w:cs="Calibri"/>
                 <w:i/>
                 <w:iCs/>
                 <w:color w:val="000000"/>
@@ -21598,7 +21609,6 @@
             </w:r>
             <w:r>
               <w:rPr>
-                <w:rFonts w:ascii="Calibri" w:hAnsi="Calibri" w:cs="Calibri"/>
                 <w:color w:val="000000"/>
                 <w:sz w:val="22"/>
                 <w:szCs w:val="22"/>
@@ -21629,7 +21639,6 @@
           <w:p>
             <w:pPr>
               <w:rPr>
-                <w:rFonts w:ascii="Calibri" w:hAnsi="Calibri" w:cs="Calibri"/>
                 <w:color w:val="000000"/>
                 <w:sz w:val="22"/>
                 <w:szCs w:val="22"/>
@@ -21637,7 +21646,6 @@
             </w:pPr>
             <w:r>
               <w:rPr>
-                <w:rFonts w:ascii="Calibri" w:hAnsi="Calibri" w:cs="Calibri"/>
                 <w:color w:val="000000"/>
                 <w:sz w:val="22"/>
                 <w:szCs w:val="22"/>
@@ -21663,7 +21671,6 @@
           <w:p>
             <w:pPr>
               <w:rPr>
-                <w:rFonts w:ascii="Calibri" w:hAnsi="Calibri" w:cs="Calibri"/>
                 <w:color w:val="000000"/>
                 <w:sz w:val="22"/>
                 <w:szCs w:val="22"/>
@@ -21671,7 +21678,6 @@
             </w:pPr>
             <w:r>
               <w:rPr>
-                <w:rFonts w:ascii="Calibri" w:hAnsi="Calibri" w:cs="Calibri"/>
                 <w:color w:val="000000"/>
                 <w:sz w:val="22"/>
                 <w:szCs w:val="22"/>
@@ -21697,7 +21703,6 @@
           <w:p>
             <w:pPr>
               <w:rPr>
-                <w:rFonts w:ascii="Calibri" w:hAnsi="Calibri" w:cs="Calibri"/>
                 <w:color w:val="000000"/>
                 <w:sz w:val="22"/>
                 <w:szCs w:val="22"/>
@@ -21705,7 +21710,6 @@
             </w:pPr>
             <w:r>
               <w:rPr>
-                <w:rFonts w:ascii="Calibri" w:hAnsi="Calibri" w:cs="Calibri"/>
                 <w:color w:val="000000"/>
                 <w:sz w:val="22"/>
                 <w:szCs w:val="22"/>
@@ -21736,7 +21740,6 @@
           <w:p>
             <w:pPr>
               <w:rPr>
-                <w:rFonts w:ascii="Calibri" w:hAnsi="Calibri" w:cs="Calibri"/>
                 <w:color w:val="000000"/>
                 <w:sz w:val="22"/>
                 <w:szCs w:val="22"/>
@@ -21744,7 +21747,6 @@
             </w:pPr>
             <w:r>
               <w:rPr>
-                <w:rFonts w:ascii="Calibri" w:hAnsi="Calibri" w:cs="Calibri"/>
                 <w:color w:val="000000"/>
                 <w:sz w:val="22"/>
                 <w:szCs w:val="22"/>
@@ -21770,7 +21772,6 @@
           <w:p>
             <w:pPr>
               <w:rPr>
-                <w:rFonts w:ascii="Calibri" w:hAnsi="Calibri" w:cs="Calibri"/>
                 <w:color w:val="000000"/>
                 <w:sz w:val="22"/>
                 <w:szCs w:val="22"/>
@@ -21778,7 +21779,6 @@
             </w:pPr>
             <w:r>
               <w:rPr>
-                <w:rFonts w:ascii="Calibri" w:hAnsi="Calibri" w:cs="Calibri"/>
                 <w:color w:val="000000"/>
                 <w:sz w:val="22"/>
                 <w:szCs w:val="22"/>
@@ -21804,7 +21804,6 @@
           <w:p>
             <w:pPr>
               <w:rPr>
-                <w:rFonts w:ascii="Calibri" w:hAnsi="Calibri" w:cs="Calibri"/>
                 <w:color w:val="000000"/>
                 <w:sz w:val="22"/>
                 <w:szCs w:val="22"/>
@@ -21812,7 +21811,6 @@
             </w:pPr>
             <w:r>
               <w:rPr>
-                <w:rFonts w:ascii="Calibri" w:hAnsi="Calibri" w:cs="Calibri"/>
                 <w:color w:val="000000"/>
                 <w:sz w:val="22"/>
                 <w:szCs w:val="22"/>
@@ -21821,7 +21819,6 @@
             </w:r>
             <w:r>
               <w:rPr>
-                <w:rFonts w:ascii="Calibri" w:hAnsi="Calibri" w:cs="Calibri"/>
                 <w:i/>
                 <w:iCs/>
                 <w:color w:val="000000"/>
@@ -21832,7 +21829,6 @@
             </w:r>
             <w:r>
               <w:rPr>
-                <w:rFonts w:ascii="Calibri" w:hAnsi="Calibri" w:cs="Calibri"/>
                 <w:color w:val="000000"/>
                 <w:sz w:val="22"/>
                 <w:szCs w:val="22"/>
@@ -21841,7 +21837,6 @@
             </w:r>
             <w:r>
               <w:rPr>
-                <w:rFonts w:ascii="Calibri" w:hAnsi="Calibri" w:cs="Calibri"/>
                 <w:i/>
                 <w:iCs/>
                 <w:color w:val="000000"/>
@@ -21852,7 +21847,6 @@
             </w:r>
             <w:r>
               <w:rPr>
-                <w:rFonts w:ascii="Calibri" w:hAnsi="Calibri" w:cs="Calibri"/>
                 <w:color w:val="000000"/>
                 <w:sz w:val="22"/>
                 <w:szCs w:val="22"/>
@@ -21883,7 +21877,6 @@
           <w:p>
             <w:pPr>
               <w:rPr>
-                <w:rFonts w:ascii="Calibri" w:hAnsi="Calibri" w:cs="Calibri"/>
                 <w:color w:val="000000"/>
                 <w:sz w:val="22"/>
                 <w:szCs w:val="22"/>
@@ -21892,7 +21885,6 @@
             <w:proofErr w:type="spellStart"/>
             <w:r>
               <w:rPr>
-                <w:rFonts w:ascii="Calibri" w:hAnsi="Calibri" w:cs="Calibri"/>
                 <w:color w:val="000000"/>
                 <w:sz w:val="22"/>
                 <w:szCs w:val="22"/>
@@ -21919,7 +21911,6 @@
           <w:p>
             <w:pPr>
               <w:rPr>
-                <w:rFonts w:ascii="Calibri" w:hAnsi="Calibri" w:cs="Calibri"/>
                 <w:color w:val="000000"/>
                 <w:sz w:val="22"/>
                 <w:szCs w:val="22"/>
@@ -21927,7 +21918,6 @@
             </w:pPr>
             <w:r>
               <w:rPr>
-                <w:rFonts w:ascii="Calibri" w:hAnsi="Calibri" w:cs="Calibri"/>
                 <w:color w:val="000000"/>
                 <w:sz w:val="22"/>
                 <w:szCs w:val="22"/>
@@ -21953,7 +21943,6 @@
           <w:p>
             <w:pPr>
               <w:rPr>
-                <w:rFonts w:ascii="Calibri" w:hAnsi="Calibri" w:cs="Calibri"/>
                 <w:color w:val="000000"/>
                 <w:sz w:val="22"/>
                 <w:szCs w:val="22"/>
@@ -21961,7 +21950,6 @@
             </w:pPr>
             <w:r>
               <w:rPr>
-                <w:rFonts w:ascii="Calibri" w:hAnsi="Calibri" w:cs="Calibri"/>
                 <w:color w:val="000000"/>
                 <w:sz w:val="22"/>
                 <w:szCs w:val="22"/>
@@ -21970,7 +21958,6 @@
             </w:r>
             <w:r>
               <w:rPr>
-                <w:rFonts w:ascii="Calibri" w:hAnsi="Calibri" w:cs="Calibri"/>
                 <w:i/>
                 <w:iCs/>
                 <w:color w:val="000000"/>
@@ -21981,7 +21968,6 @@
             </w:r>
             <w:r>
               <w:rPr>
-                <w:rFonts w:ascii="Calibri" w:hAnsi="Calibri" w:cs="Calibri"/>
                 <w:color w:val="000000"/>
                 <w:sz w:val="22"/>
                 <w:szCs w:val="22"/>
@@ -21990,7 +21976,6 @@
             </w:r>
             <w:r>
               <w:rPr>
-                <w:rFonts w:ascii="Calibri" w:hAnsi="Calibri" w:cs="Calibri"/>
                 <w:i/>
                 <w:iCs/>
                 <w:color w:val="000000"/>
@@ -22023,7 +22008,6 @@
           <w:p>
             <w:pPr>
               <w:rPr>
-                <w:rFonts w:ascii="Calibri" w:hAnsi="Calibri" w:cs="Calibri"/>
                 <w:color w:val="000000"/>
                 <w:sz w:val="22"/>
                 <w:szCs w:val="22"/>
@@ -22031,7 +22015,6 @@
             </w:pPr>
             <w:r>
               <w:rPr>
-                <w:rFonts w:ascii="Calibri" w:hAnsi="Calibri" w:cs="Calibri"/>
                 <w:color w:val="000000"/>
                 <w:sz w:val="22"/>
                 <w:szCs w:val="22"/>
@@ -22040,7 +22023,6 @@
             </w:r>
             <w:r>
               <w:rPr>
-                <w:rFonts w:ascii="Calibri" w:hAnsi="Calibri" w:cs="Calibri"/>
                 <w:i/>
                 <w:iCs/>
                 <w:color w:val="000000"/>
@@ -22068,7 +22050,6 @@
           <w:p>
             <w:pPr>
               <w:rPr>
-                <w:rFonts w:ascii="Calibri" w:hAnsi="Calibri" w:cs="Calibri"/>
                 <w:color w:val="000000"/>
                 <w:sz w:val="22"/>
                 <w:szCs w:val="22"/>
@@ -22076,7 +22057,6 @@
             </w:pPr>
             <w:r>
               <w:rPr>
-                <w:rFonts w:ascii="Calibri" w:hAnsi="Calibri" w:cs="Calibri"/>
                 <w:color w:val="000000"/>
                 <w:sz w:val="22"/>
                 <w:szCs w:val="22"/>
@@ -22102,7 +22082,6 @@
           <w:p>
             <w:pPr>
               <w:rPr>
-                <w:rFonts w:ascii="Calibri" w:hAnsi="Calibri" w:cs="Calibri"/>
                 <w:color w:val="000000"/>
                 <w:sz w:val="22"/>
                 <w:szCs w:val="22"/>
@@ -22110,7 +22089,6 @@
             </w:pPr>
             <w:r>
               <w:rPr>
-                <w:rFonts w:ascii="Calibri" w:hAnsi="Calibri" w:cs="Calibri"/>
                 <w:color w:val="000000"/>
                 <w:sz w:val="22"/>
                 <w:szCs w:val="22"/>
@@ -22119,7 +22097,6 @@
             </w:r>
             <w:r>
               <w:rPr>
-                <w:rFonts w:ascii="Calibri" w:hAnsi="Calibri" w:cs="Calibri"/>
                 <w:i/>
                 <w:iCs/>
                 <w:color w:val="000000"/>
@@ -22130,7 +22107,6 @@
             </w:r>
             <w:r>
               <w:rPr>
-                <w:rFonts w:ascii="Calibri" w:hAnsi="Calibri" w:cs="Calibri"/>
                 <w:color w:val="000000"/>
                 <w:sz w:val="22"/>
                 <w:szCs w:val="22"/>
@@ -22161,8 +22137,8 @@
         <w:tblLook w:val="04A0" w:firstRow="1" w:lastRow="0" w:firstColumn="1" w:lastColumn="0" w:noHBand="0" w:noVBand="1"/>
       </w:tblPr>
       <w:tblGrid>
-        <w:gridCol w:w="1952"/>
-        <w:gridCol w:w="1383"/>
+        <w:gridCol w:w="2149"/>
+        <w:gridCol w:w="1512"/>
         <w:gridCol w:w="6025"/>
       </w:tblGrid>
       <w:tr>
@@ -22185,22 +22161,13 @@
           </w:tcPr>
           <w:p>
             <w:pPr>
-              <w:rPr>
-                <w:rFonts w:ascii="Calibri" w:hAnsi="Calibri" w:cs="Calibri"/>
-                <w:color w:val="000000"/>
-                <w:sz w:val="22"/>
-                <w:szCs w:val="22"/>
+              <w:pStyle w:val="Heading4"/>
+              <w:rPr>
+                <w:color w:val="000000"/>
+                <w:sz w:val="22"/>
               </w:rPr>
             </w:pPr>
             <w:r>
-              <w:rPr>
-                <w:rFonts w:ascii="Calibri" w:hAnsi="Calibri" w:cs="Calibri"/>
-                <w:b/>
-                <w:bCs/>
-                <w:color w:val="44546A"/>
-                <w:sz w:val="26"/>
-                <w:szCs w:val="26"/>
-              </w:rPr>
               <w:t>Term</w:t>
             </w:r>
           </w:p>
@@ -22221,6 +22188,7 @@
           </w:tcPr>
           <w:p>
             <w:pPr>
+              <w:pStyle w:val="Heading4"/>
               <w:rPr>
                 <w:rFonts w:ascii="Times New Roman" w:hAnsi="Times New Roman"/>
                 <w:sz w:val="20"/>
@@ -22228,14 +22196,6 @@
               </w:rPr>
             </w:pPr>
             <w:r>
-              <w:rPr>
-                <w:rFonts w:ascii="Calibri" w:hAnsi="Calibri" w:cs="Calibri"/>
-                <w:b/>
-                <w:bCs/>
-                <w:color w:val="44546A"/>
-                <w:sz w:val="26"/>
-                <w:szCs w:val="26"/>
-              </w:rPr>
               <w:t>Category</w:t>
             </w:r>
           </w:p>
@@ -22256,6 +22216,7 @@
           </w:tcPr>
           <w:p>
             <w:pPr>
+              <w:pStyle w:val="Heading4"/>
               <w:rPr>
                 <w:rFonts w:ascii="Times New Roman" w:hAnsi="Times New Roman"/>
                 <w:sz w:val="20"/>
@@ -22263,14 +22224,6 @@
               </w:rPr>
             </w:pPr>
             <w:r>
-              <w:rPr>
-                <w:rFonts w:ascii="Calibri" w:hAnsi="Calibri" w:cs="Calibri"/>
-                <w:b/>
-                <w:bCs/>
-                <w:color w:val="44546A"/>
-                <w:sz w:val="26"/>
-                <w:szCs w:val="26"/>
-              </w:rPr>
               <w:t>Definition</w:t>
             </w:r>
           </w:p>
@@ -22297,7 +22250,6 @@
           <w:p>
             <w:pPr>
               <w:rPr>
-                <w:rFonts w:ascii="Calibri" w:hAnsi="Calibri" w:cs="Calibri"/>
                 <w:color w:val="000000"/>
                 <w:sz w:val="22"/>
                 <w:szCs w:val="22"/>
@@ -22306,7 +22258,6 @@
             <w:proofErr w:type="spellStart"/>
             <w:r>
               <w:rPr>
-                <w:rFonts w:ascii="Calibri" w:hAnsi="Calibri" w:cs="Calibri"/>
                 <w:color w:val="000000"/>
                 <w:sz w:val="22"/>
                 <w:szCs w:val="22"/>
@@ -22333,7 +22284,6 @@
           <w:p>
             <w:pPr>
               <w:rPr>
-                <w:rFonts w:ascii="Calibri" w:hAnsi="Calibri" w:cs="Calibri"/>
                 <w:color w:val="000000"/>
                 <w:sz w:val="22"/>
                 <w:szCs w:val="22"/>
@@ -22341,7 +22291,6 @@
             </w:pPr>
             <w:r>
               <w:rPr>
-                <w:rFonts w:ascii="Calibri" w:hAnsi="Calibri" w:cs="Calibri"/>
                 <w:color w:val="000000"/>
                 <w:sz w:val="22"/>
                 <w:szCs w:val="22"/>
@@ -22350,7 +22299,6 @@
             </w:r>
             <w:r>
               <w:rPr>
-                <w:rFonts w:ascii="Calibri" w:hAnsi="Calibri" w:cs="Calibri"/>
                 <w:i/>
                 <w:iCs/>
                 <w:color w:val="000000"/>
@@ -22378,7 +22326,6 @@
           <w:p>
             <w:pPr>
               <w:rPr>
-                <w:rFonts w:ascii="Calibri" w:hAnsi="Calibri" w:cs="Calibri"/>
                 <w:color w:val="000000"/>
                 <w:sz w:val="22"/>
                 <w:szCs w:val="22"/>
@@ -22386,7 +22333,6 @@
             </w:pPr>
             <w:r>
               <w:rPr>
-                <w:rFonts w:ascii="Calibri" w:hAnsi="Calibri" w:cs="Calibri"/>
                 <w:color w:val="000000"/>
                 <w:sz w:val="22"/>
                 <w:szCs w:val="22"/>
@@ -22395,7 +22341,6 @@
             </w:r>
             <w:r>
               <w:rPr>
-                <w:rFonts w:ascii="Calibri" w:hAnsi="Calibri" w:cs="Calibri"/>
                 <w:i/>
                 <w:iCs/>
                 <w:color w:val="000000"/>
@@ -22428,7 +22373,6 @@
           <w:p>
             <w:pPr>
               <w:rPr>
-                <w:rFonts w:ascii="Calibri" w:hAnsi="Calibri" w:cs="Calibri"/>
                 <w:color w:val="000000"/>
                 <w:sz w:val="22"/>
                 <w:szCs w:val="22"/>
@@ -22436,7 +22380,6 @@
             </w:pPr>
             <w:r>
               <w:rPr>
-                <w:rFonts w:ascii="Calibri" w:hAnsi="Calibri" w:cs="Calibri"/>
                 <w:color w:val="000000"/>
                 <w:sz w:val="22"/>
                 <w:szCs w:val="22"/>
@@ -22462,7 +22405,6 @@
           <w:p>
             <w:pPr>
               <w:rPr>
-                <w:rFonts w:ascii="Calibri" w:hAnsi="Calibri" w:cs="Calibri"/>
                 <w:color w:val="000000"/>
                 <w:sz w:val="22"/>
                 <w:szCs w:val="22"/>
@@ -22470,7 +22412,6 @@
             </w:pPr>
             <w:r>
               <w:rPr>
-                <w:rFonts w:ascii="Calibri" w:hAnsi="Calibri" w:cs="Calibri"/>
                 <w:color w:val="000000"/>
                 <w:sz w:val="22"/>
                 <w:szCs w:val="22"/>
@@ -22479,7 +22420,6 @@
             </w:r>
             <w:r>
               <w:rPr>
-                <w:rFonts w:ascii="Calibri" w:hAnsi="Calibri" w:cs="Calibri"/>
                 <w:i/>
                 <w:iCs/>
                 <w:color w:val="000000"/>
@@ -22507,7 +22447,6 @@
           <w:p>
             <w:pPr>
               <w:rPr>
-                <w:rFonts w:ascii="Calibri" w:hAnsi="Calibri" w:cs="Calibri"/>
                 <w:color w:val="000000"/>
                 <w:sz w:val="22"/>
                 <w:szCs w:val="22"/>
@@ -22515,7 +22454,6 @@
             </w:pPr>
             <w:r>
               <w:rPr>
-                <w:rFonts w:ascii="Calibri" w:hAnsi="Calibri" w:cs="Calibri"/>
                 <w:color w:val="000000"/>
                 <w:sz w:val="22"/>
                 <w:szCs w:val="22"/>
@@ -22524,7 +22462,6 @@
             </w:r>
             <w:r>
               <w:rPr>
-                <w:rFonts w:ascii="Calibri" w:hAnsi="Calibri" w:cs="Calibri"/>
                 <w:i/>
                 <w:iCs/>
                 <w:color w:val="000000"/>
@@ -22535,7 +22472,6 @@
             </w:r>
             <w:r>
               <w:rPr>
-                <w:rFonts w:ascii="Calibri" w:hAnsi="Calibri" w:cs="Calibri"/>
                 <w:color w:val="000000"/>
                 <w:sz w:val="22"/>
                 <w:szCs w:val="22"/>
@@ -22566,7 +22502,6 @@
           <w:p>
             <w:pPr>
               <w:rPr>
-                <w:rFonts w:ascii="Calibri" w:hAnsi="Calibri" w:cs="Calibri"/>
                 <w:color w:val="000000"/>
                 <w:sz w:val="22"/>
                 <w:szCs w:val="22"/>
@@ -22575,7 +22510,6 @@
             <w:proofErr w:type="spellStart"/>
             <w:r>
               <w:rPr>
-                <w:rFonts w:ascii="Calibri" w:hAnsi="Calibri" w:cs="Calibri"/>
                 <w:color w:val="000000"/>
                 <w:sz w:val="22"/>
                 <w:szCs w:val="22"/>
@@ -22602,7 +22536,6 @@
           <w:p>
             <w:pPr>
               <w:rPr>
-                <w:rFonts w:ascii="Calibri" w:hAnsi="Calibri" w:cs="Calibri"/>
                 <w:color w:val="000000"/>
                 <w:sz w:val="22"/>
                 <w:szCs w:val="22"/>
@@ -22610,7 +22543,6 @@
             </w:pPr>
             <w:r>
               <w:rPr>
-                <w:rFonts w:ascii="Calibri" w:hAnsi="Calibri" w:cs="Calibri"/>
                 <w:color w:val="000000"/>
                 <w:sz w:val="22"/>
                 <w:szCs w:val="22"/>
@@ -22619,7 +22551,6 @@
             </w:r>
             <w:r>
               <w:rPr>
-                <w:rFonts w:ascii="Calibri" w:hAnsi="Calibri" w:cs="Calibri"/>
                 <w:i/>
                 <w:iCs/>
                 <w:color w:val="000000"/>
@@ -22647,7 +22578,6 @@
           <w:p>
             <w:pPr>
               <w:rPr>
-                <w:rFonts w:ascii="Calibri" w:hAnsi="Calibri" w:cs="Calibri"/>
                 <w:color w:val="000000"/>
                 <w:sz w:val="22"/>
                 <w:szCs w:val="22"/>
@@ -22655,7 +22585,6 @@
             </w:pPr>
             <w:r>
               <w:rPr>
-                <w:rFonts w:ascii="Calibri" w:hAnsi="Calibri" w:cs="Calibri"/>
                 <w:color w:val="000000"/>
                 <w:sz w:val="22"/>
                 <w:szCs w:val="22"/>
@@ -22664,7 +22593,6 @@
             </w:r>
             <w:r>
               <w:rPr>
-                <w:rFonts w:ascii="Calibri" w:hAnsi="Calibri" w:cs="Calibri"/>
                 <w:i/>
                 <w:iCs/>
                 <w:color w:val="000000"/>
@@ -22697,7 +22625,6 @@
           <w:p>
             <w:pPr>
               <w:rPr>
-                <w:rFonts w:ascii="Calibri" w:hAnsi="Calibri" w:cs="Calibri"/>
                 <w:color w:val="000000"/>
                 <w:sz w:val="22"/>
                 <w:szCs w:val="22"/>
@@ -22706,7 +22633,6 @@
             <w:proofErr w:type="spellStart"/>
             <w:r>
               <w:rPr>
-                <w:rFonts w:ascii="Calibri" w:hAnsi="Calibri" w:cs="Calibri"/>
                 <w:color w:val="000000"/>
                 <w:sz w:val="22"/>
                 <w:szCs w:val="22"/>
@@ -22733,7 +22659,6 @@
           <w:p>
             <w:pPr>
               <w:rPr>
-                <w:rFonts w:ascii="Calibri" w:hAnsi="Calibri" w:cs="Calibri"/>
                 <w:color w:val="000000"/>
                 <w:sz w:val="22"/>
                 <w:szCs w:val="22"/>
@@ -22741,7 +22666,6 @@
             </w:pPr>
             <w:r>
               <w:rPr>
-                <w:rFonts w:ascii="Calibri" w:hAnsi="Calibri" w:cs="Calibri"/>
                 <w:color w:val="000000"/>
                 <w:sz w:val="22"/>
                 <w:szCs w:val="22"/>
@@ -22750,7 +22674,6 @@
             </w:r>
             <w:r>
               <w:rPr>
-                <w:rFonts w:ascii="Calibri" w:hAnsi="Calibri" w:cs="Calibri"/>
                 <w:i/>
                 <w:iCs/>
                 <w:color w:val="000000"/>
@@ -22778,7 +22701,6 @@
           <w:p>
             <w:pPr>
               <w:rPr>
-                <w:rFonts w:ascii="Calibri" w:hAnsi="Calibri" w:cs="Calibri"/>
                 <w:color w:val="000000"/>
                 <w:sz w:val="22"/>
                 <w:szCs w:val="22"/>
@@ -22786,7 +22708,6 @@
             </w:pPr>
             <w:r>
               <w:rPr>
-                <w:rFonts w:ascii="Calibri" w:hAnsi="Calibri" w:cs="Calibri"/>
                 <w:color w:val="000000"/>
                 <w:sz w:val="22"/>
                 <w:szCs w:val="22"/>
@@ -22795,7 +22716,6 @@
             </w:r>
             <w:r>
               <w:rPr>
-                <w:rFonts w:ascii="Calibri" w:hAnsi="Calibri" w:cs="Calibri"/>
                 <w:i/>
                 <w:iCs/>
                 <w:color w:val="000000"/>
@@ -22828,7 +22748,6 @@
           <w:p>
             <w:pPr>
               <w:rPr>
-                <w:rFonts w:ascii="Calibri" w:hAnsi="Calibri" w:cs="Calibri"/>
                 <w:color w:val="000000"/>
                 <w:sz w:val="22"/>
                 <w:szCs w:val="22"/>
@@ -22837,7 +22756,6 @@
             <w:proofErr w:type="spellStart"/>
             <w:r>
               <w:rPr>
-                <w:rFonts w:ascii="Calibri" w:hAnsi="Calibri" w:cs="Calibri"/>
                 <w:color w:val="000000"/>
                 <w:sz w:val="22"/>
                 <w:szCs w:val="22"/>
@@ -22864,7 +22782,6 @@
           <w:p>
             <w:pPr>
               <w:rPr>
-                <w:rFonts w:ascii="Calibri" w:hAnsi="Calibri" w:cs="Calibri"/>
                 <w:color w:val="000000"/>
                 <w:sz w:val="22"/>
                 <w:szCs w:val="22"/>
@@ -22872,7 +22789,6 @@
             </w:pPr>
             <w:r>
               <w:rPr>
-                <w:rFonts w:ascii="Calibri" w:hAnsi="Calibri" w:cs="Calibri"/>
                 <w:color w:val="000000"/>
                 <w:sz w:val="22"/>
                 <w:szCs w:val="22"/>
@@ -22881,7 +22797,6 @@
             </w:r>
             <w:r>
               <w:rPr>
-                <w:rFonts w:ascii="Calibri" w:hAnsi="Calibri" w:cs="Calibri"/>
                 <w:i/>
                 <w:iCs/>
                 <w:color w:val="000000"/>
@@ -22909,7 +22824,6 @@
           <w:p>
             <w:pPr>
               <w:rPr>
-                <w:rFonts w:ascii="Calibri" w:hAnsi="Calibri" w:cs="Calibri"/>
                 <w:color w:val="000000"/>
                 <w:sz w:val="22"/>
                 <w:szCs w:val="22"/>
@@ -22917,7 +22831,6 @@
             </w:pPr>
             <w:r>
               <w:rPr>
-                <w:rFonts w:ascii="Calibri" w:hAnsi="Calibri" w:cs="Calibri"/>
                 <w:color w:val="000000"/>
                 <w:sz w:val="22"/>
                 <w:szCs w:val="22"/>
@@ -22926,7 +22839,6 @@
             </w:r>
             <w:r>
               <w:rPr>
-                <w:rFonts w:ascii="Calibri" w:hAnsi="Calibri" w:cs="Calibri"/>
                 <w:i/>
                 <w:iCs/>
                 <w:color w:val="000000"/>
@@ -22959,7 +22871,6 @@
           <w:p>
             <w:pPr>
               <w:rPr>
-                <w:rFonts w:ascii="Calibri" w:hAnsi="Calibri" w:cs="Calibri"/>
                 <w:color w:val="000000"/>
                 <w:sz w:val="22"/>
                 <w:szCs w:val="22"/>
@@ -22967,7 +22878,6 @@
             </w:pPr>
             <w:r>
               <w:rPr>
-                <w:rFonts w:ascii="Calibri" w:hAnsi="Calibri" w:cs="Calibri"/>
                 <w:color w:val="000000"/>
                 <w:sz w:val="22"/>
                 <w:szCs w:val="22"/>
@@ -22993,7 +22903,6 @@
           <w:p>
             <w:pPr>
               <w:rPr>
-                <w:rFonts w:ascii="Calibri" w:hAnsi="Calibri" w:cs="Calibri"/>
                 <w:color w:val="000000"/>
                 <w:sz w:val="22"/>
                 <w:szCs w:val="22"/>
@@ -23001,7 +22910,6 @@
             </w:pPr>
             <w:r>
               <w:rPr>
-                <w:rFonts w:ascii="Calibri" w:hAnsi="Calibri" w:cs="Calibri"/>
                 <w:color w:val="000000"/>
                 <w:sz w:val="22"/>
                 <w:szCs w:val="22"/>
@@ -23010,7 +22918,6 @@
             </w:r>
             <w:r>
               <w:rPr>
-                <w:rFonts w:ascii="Calibri" w:hAnsi="Calibri" w:cs="Calibri"/>
                 <w:i/>
                 <w:iCs/>
                 <w:color w:val="000000"/>
@@ -23038,7 +22945,6 @@
           <w:p>
             <w:pPr>
               <w:rPr>
-                <w:rFonts w:ascii="Calibri" w:hAnsi="Calibri" w:cs="Calibri"/>
                 <w:color w:val="000000"/>
                 <w:sz w:val="22"/>
                 <w:szCs w:val="22"/>
@@ -23046,7 +22952,6 @@
             </w:pPr>
             <w:r>
               <w:rPr>
-                <w:rFonts w:ascii="Calibri" w:hAnsi="Calibri" w:cs="Calibri"/>
                 <w:color w:val="000000"/>
                 <w:sz w:val="22"/>
                 <w:szCs w:val="22"/>
@@ -23055,7 +22960,6 @@
             </w:r>
             <w:r>
               <w:rPr>
-                <w:rFonts w:ascii="Calibri" w:hAnsi="Calibri" w:cs="Calibri"/>
                 <w:i/>
                 <w:iCs/>
                 <w:color w:val="000000"/>
@@ -23066,7 +22970,6 @@
             </w:r>
             <w:r>
               <w:rPr>
-                <w:rFonts w:ascii="Calibri" w:hAnsi="Calibri" w:cs="Calibri"/>
                 <w:color w:val="000000"/>
                 <w:sz w:val="22"/>
                 <w:szCs w:val="22"/>
@@ -23076,7 +22979,6 @@
             <w:proofErr w:type="spellStart"/>
             <w:r>
               <w:rPr>
-                <w:rFonts w:ascii="Calibri" w:hAnsi="Calibri" w:cs="Calibri"/>
                 <w:i/>
                 <w:iCs/>
                 <w:color w:val="000000"/>
@@ -23110,7 +23012,6 @@
           <w:p>
             <w:pPr>
               <w:rPr>
-                <w:rFonts w:ascii="Calibri" w:hAnsi="Calibri" w:cs="Calibri"/>
                 <w:color w:val="000000"/>
                 <w:sz w:val="22"/>
                 <w:szCs w:val="22"/>
@@ -23118,7 +23019,6 @@
             </w:pPr>
             <w:r>
               <w:rPr>
-                <w:rFonts w:ascii="Calibri" w:hAnsi="Calibri" w:cs="Calibri"/>
                 <w:color w:val="000000"/>
                 <w:sz w:val="22"/>
                 <w:szCs w:val="22"/>
@@ -23144,7 +23044,6 @@
           <w:p>
             <w:pPr>
               <w:rPr>
-                <w:rFonts w:ascii="Calibri" w:hAnsi="Calibri" w:cs="Calibri"/>
                 <w:color w:val="000000"/>
                 <w:sz w:val="22"/>
                 <w:szCs w:val="22"/>
@@ -23152,7 +23051,6 @@
             </w:pPr>
             <w:r>
               <w:rPr>
-                <w:rFonts w:ascii="Calibri" w:hAnsi="Calibri" w:cs="Calibri"/>
                 <w:color w:val="000000"/>
                 <w:sz w:val="22"/>
                 <w:szCs w:val="22"/>
@@ -23161,7 +23059,6 @@
             </w:r>
             <w:r>
               <w:rPr>
-                <w:rFonts w:ascii="Calibri" w:hAnsi="Calibri" w:cs="Calibri"/>
                 <w:i/>
                 <w:iCs/>
                 <w:color w:val="000000"/>
@@ -23189,7 +23086,6 @@
           <w:p>
             <w:pPr>
               <w:rPr>
-                <w:rFonts w:ascii="Calibri" w:hAnsi="Calibri" w:cs="Calibri"/>
                 <w:color w:val="000000"/>
                 <w:sz w:val="22"/>
                 <w:szCs w:val="22"/>
@@ -23197,7 +23093,6 @@
             </w:pPr>
             <w:r>
               <w:rPr>
-                <w:rFonts w:ascii="Calibri" w:hAnsi="Calibri" w:cs="Calibri"/>
                 <w:color w:val="000000"/>
                 <w:sz w:val="22"/>
                 <w:szCs w:val="22"/>
@@ -23207,7 +23102,6 @@
             <w:proofErr w:type="spellStart"/>
             <w:r>
               <w:rPr>
-                <w:rFonts w:ascii="Calibri" w:hAnsi="Calibri" w:cs="Calibri"/>
                 <w:i/>
                 <w:iCs/>
                 <w:color w:val="000000"/>
@@ -23219,7 +23113,6 @@
             <w:proofErr w:type="spellEnd"/>
             <w:r>
               <w:rPr>
-                <w:rFonts w:ascii="Calibri" w:hAnsi="Calibri" w:cs="Calibri"/>
                 <w:i/>
                 <w:iCs/>
                 <w:color w:val="000000"/>
@@ -23230,7 +23123,6 @@
             </w:r>
             <w:r>
               <w:rPr>
-                <w:rFonts w:ascii="Calibri" w:hAnsi="Calibri" w:cs="Calibri"/>
                 <w:color w:val="000000"/>
                 <w:sz w:val="22"/>
                 <w:szCs w:val="22"/>
@@ -23239,7 +23131,6 @@
             </w:r>
             <w:r>
               <w:rPr>
-                <w:rFonts w:ascii="Calibri" w:hAnsi="Calibri" w:cs="Calibri"/>
                 <w:i/>
                 <w:iCs/>
                 <w:color w:val="000000"/>
@@ -23250,7 +23141,6 @@
             </w:r>
             <w:r>
               <w:rPr>
-                <w:rFonts w:ascii="Calibri" w:hAnsi="Calibri" w:cs="Calibri"/>
                 <w:color w:val="000000"/>
                 <w:sz w:val="22"/>
                 <w:szCs w:val="22"/>
@@ -23259,7 +23149,6 @@
             </w:r>
             <w:r>
               <w:rPr>
-                <w:rFonts w:ascii="Calibri" w:hAnsi="Calibri" w:cs="Calibri"/>
                 <w:i/>
                 <w:iCs/>
                 <w:color w:val="000000"/>
@@ -23291,7 +23180,6 @@
           <w:p>
             <w:pPr>
               <w:rPr>
-                <w:rFonts w:ascii="Calibri" w:hAnsi="Calibri" w:cs="Calibri"/>
                 <w:color w:val="000000"/>
                 <w:sz w:val="22"/>
                 <w:szCs w:val="22"/>
@@ -23299,7 +23187,6 @@
             </w:pPr>
             <w:r>
               <w:rPr>
-                <w:rFonts w:ascii="Calibri" w:hAnsi="Calibri" w:cs="Calibri"/>
                 <w:color w:val="000000"/>
                 <w:sz w:val="22"/>
                 <w:szCs w:val="22"/>
@@ -23324,7 +23211,6 @@
           <w:p>
             <w:pPr>
               <w:rPr>
-                <w:rFonts w:ascii="Calibri" w:hAnsi="Calibri" w:cs="Calibri"/>
                 <w:color w:val="000000"/>
                 <w:sz w:val="22"/>
                 <w:szCs w:val="22"/>
@@ -23332,7 +23218,6 @@
             </w:pPr>
             <w:r>
               <w:rPr>
-                <w:rFonts w:ascii="Calibri" w:hAnsi="Calibri" w:cs="Calibri"/>
                 <w:color w:val="000000"/>
                 <w:sz w:val="22"/>
                 <w:szCs w:val="22"/>
@@ -23341,7 +23226,6 @@
             </w:r>
             <w:r>
               <w:rPr>
-                <w:rFonts w:ascii="Calibri" w:hAnsi="Calibri" w:cs="Calibri"/>
                 <w:i/>
                 <w:iCs/>
                 <w:color w:val="000000"/>
@@ -23368,7 +23252,6 @@
           <w:p>
             <w:pPr>
               <w:rPr>
-                <w:rFonts w:ascii="Calibri" w:hAnsi="Calibri" w:cs="Calibri"/>
                 <w:color w:val="000000"/>
                 <w:sz w:val="22"/>
                 <w:szCs w:val="22"/>
@@ -23376,7 +23259,6 @@
             </w:pPr>
             <w:r>
               <w:rPr>
-                <w:rFonts w:ascii="Calibri" w:hAnsi="Calibri" w:cs="Calibri"/>
                 <w:color w:val="000000"/>
                 <w:sz w:val="22"/>
                 <w:szCs w:val="22"/>
@@ -23385,7 +23267,6 @@
             </w:r>
             <w:r>
               <w:rPr>
-                <w:rFonts w:ascii="Calibri" w:hAnsi="Calibri" w:cs="Calibri"/>
                 <w:i/>
                 <w:iCs/>
                 <w:color w:val="000000"/>
@@ -23396,7 +23277,6 @@
             </w:r>
             <w:r>
               <w:rPr>
-                <w:rFonts w:ascii="Calibri" w:hAnsi="Calibri" w:cs="Calibri"/>
                 <w:color w:val="000000"/>
                 <w:sz w:val="22"/>
                 <w:szCs w:val="22"/>
@@ -23405,7 +23285,6 @@
             </w:r>
             <w:r>
               <w:rPr>
-                <w:rFonts w:ascii="Calibri" w:hAnsi="Calibri" w:cs="Calibri"/>
                 <w:i/>
                 <w:iCs/>
                 <w:color w:val="000000"/>
@@ -23416,7 +23295,6 @@
             </w:r>
             <w:r>
               <w:rPr>
-                <w:rFonts w:ascii="Calibri" w:hAnsi="Calibri" w:cs="Calibri"/>
                 <w:color w:val="000000"/>
                 <w:sz w:val="22"/>
                 <w:szCs w:val="22"/>
@@ -23447,7 +23325,6 @@
           <w:p>
             <w:pPr>
               <w:rPr>
-                <w:rFonts w:ascii="Calibri" w:hAnsi="Calibri" w:cs="Calibri"/>
                 <w:color w:val="000000"/>
                 <w:sz w:val="22"/>
                 <w:szCs w:val="22"/>
@@ -23455,7 +23332,6 @@
             </w:pPr>
             <w:r>
               <w:rPr>
-                <w:rFonts w:ascii="Calibri" w:hAnsi="Calibri" w:cs="Calibri"/>
                 <w:color w:val="000000"/>
                 <w:sz w:val="22"/>
                 <w:szCs w:val="22"/>
@@ -23481,7 +23357,6 @@
           <w:p>
             <w:pPr>
               <w:rPr>
-                <w:rFonts w:ascii="Calibri" w:hAnsi="Calibri" w:cs="Calibri"/>
                 <w:color w:val="000000"/>
                 <w:sz w:val="22"/>
                 <w:szCs w:val="22"/>
@@ -23489,7 +23364,6 @@
             </w:pPr>
             <w:r>
               <w:rPr>
-                <w:rFonts w:ascii="Calibri" w:hAnsi="Calibri" w:cs="Calibri"/>
                 <w:color w:val="000000"/>
                 <w:sz w:val="22"/>
                 <w:szCs w:val="22"/>
@@ -23498,7 +23372,6 @@
             </w:r>
             <w:r>
               <w:rPr>
-                <w:rFonts w:ascii="Calibri" w:hAnsi="Calibri" w:cs="Calibri"/>
                 <w:i/>
                 <w:iCs/>
                 <w:color w:val="000000"/>
@@ -23526,7 +23399,6 @@
           <w:p>
             <w:pPr>
               <w:rPr>
-                <w:rFonts w:ascii="Calibri" w:hAnsi="Calibri" w:cs="Calibri"/>
                 <w:color w:val="000000"/>
                 <w:sz w:val="22"/>
                 <w:szCs w:val="22"/>
@@ -23534,7 +23406,6 @@
             </w:pPr>
             <w:r>
               <w:rPr>
-                <w:rFonts w:ascii="Calibri" w:hAnsi="Calibri" w:cs="Calibri"/>
                 <w:color w:val="000000"/>
                 <w:sz w:val="22"/>
                 <w:szCs w:val="22"/>
@@ -23543,7 +23414,6 @@
             </w:r>
             <w:r>
               <w:rPr>
-                <w:rFonts w:ascii="Calibri" w:hAnsi="Calibri" w:cs="Calibri"/>
                 <w:i/>
                 <w:iCs/>
                 <w:color w:val="000000"/>
@@ -23554,7 +23424,6 @@
             </w:r>
             <w:r>
               <w:rPr>
-                <w:rFonts w:ascii="Calibri" w:hAnsi="Calibri" w:cs="Calibri"/>
                 <w:color w:val="000000"/>
                 <w:sz w:val="22"/>
                 <w:szCs w:val="22"/>
@@ -23585,7 +23454,6 @@
           <w:p>
             <w:pPr>
               <w:rPr>
-                <w:rFonts w:ascii="Calibri" w:hAnsi="Calibri" w:cs="Calibri"/>
                 <w:color w:val="000000"/>
                 <w:sz w:val="22"/>
                 <w:szCs w:val="22"/>
@@ -23593,7 +23461,6 @@
             </w:pPr>
             <w:r>
               <w:rPr>
-                <w:rFonts w:ascii="Calibri" w:hAnsi="Calibri" w:cs="Calibri"/>
                 <w:color w:val="000000"/>
                 <w:sz w:val="22"/>
                 <w:szCs w:val="22"/>
@@ -23619,7 +23486,6 @@
           <w:p>
             <w:pPr>
               <w:rPr>
-                <w:rFonts w:ascii="Calibri" w:hAnsi="Calibri" w:cs="Calibri"/>
                 <w:color w:val="000000"/>
                 <w:sz w:val="22"/>
                 <w:szCs w:val="22"/>
@@ -23627,7 +23493,6 @@
             </w:pPr>
             <w:r>
               <w:rPr>
-                <w:rFonts w:ascii="Calibri" w:hAnsi="Calibri" w:cs="Calibri"/>
                 <w:color w:val="000000"/>
                 <w:sz w:val="22"/>
                 <w:szCs w:val="22"/>
@@ -23636,7 +23501,6 @@
             </w:r>
             <w:r>
               <w:rPr>
-                <w:rFonts w:ascii="Calibri" w:hAnsi="Calibri" w:cs="Calibri"/>
                 <w:i/>
                 <w:iCs/>
                 <w:color w:val="000000"/>
@@ -23664,7 +23528,6 @@
           <w:p>
             <w:pPr>
               <w:rPr>
-                <w:rFonts w:ascii="Calibri" w:hAnsi="Calibri" w:cs="Calibri"/>
                 <w:color w:val="000000"/>
                 <w:sz w:val="22"/>
                 <w:szCs w:val="22"/>
@@ -23672,7 +23535,6 @@
             </w:pPr>
             <w:r>
               <w:rPr>
-                <w:rFonts w:ascii="Calibri" w:hAnsi="Calibri" w:cs="Calibri"/>
                 <w:color w:val="000000"/>
                 <w:sz w:val="22"/>
                 <w:szCs w:val="22"/>
@@ -23681,7 +23543,6 @@
             </w:r>
             <w:r>
               <w:rPr>
-                <w:rFonts w:ascii="Calibri" w:hAnsi="Calibri" w:cs="Calibri"/>
                 <w:i/>
                 <w:iCs/>
                 <w:color w:val="000000"/>
@@ -23692,7 +23553,6 @@
             </w:r>
             <w:r>
               <w:rPr>
-                <w:rFonts w:ascii="Calibri" w:hAnsi="Calibri" w:cs="Calibri"/>
                 <w:color w:val="000000"/>
                 <w:sz w:val="22"/>
                 <w:szCs w:val="22"/>
@@ -23723,7 +23583,6 @@
           <w:p>
             <w:pPr>
               <w:rPr>
-                <w:rFonts w:ascii="Calibri" w:hAnsi="Calibri" w:cs="Calibri"/>
                 <w:color w:val="000000"/>
                 <w:sz w:val="22"/>
                 <w:szCs w:val="22"/>
@@ -23732,7 +23591,6 @@
             <w:proofErr w:type="spellStart"/>
             <w:r>
               <w:rPr>
-                <w:rFonts w:ascii="Calibri" w:hAnsi="Calibri" w:cs="Calibri"/>
                 <w:color w:val="000000"/>
                 <w:sz w:val="22"/>
                 <w:szCs w:val="22"/>
@@ -23759,7 +23617,6 @@
           <w:p>
             <w:pPr>
               <w:rPr>
-                <w:rFonts w:ascii="Calibri" w:hAnsi="Calibri" w:cs="Calibri"/>
                 <w:color w:val="000000"/>
                 <w:sz w:val="22"/>
                 <w:szCs w:val="22"/>
@@ -23767,7 +23624,6 @@
             </w:pPr>
             <w:r>
               <w:rPr>
-                <w:rFonts w:ascii="Calibri" w:hAnsi="Calibri" w:cs="Calibri"/>
                 <w:color w:val="000000"/>
                 <w:sz w:val="22"/>
                 <w:szCs w:val="22"/>
@@ -23776,7 +23632,6 @@
             </w:r>
             <w:r>
               <w:rPr>
-                <w:rFonts w:ascii="Calibri" w:hAnsi="Calibri" w:cs="Calibri"/>
                 <w:i/>
                 <w:iCs/>
                 <w:color w:val="000000"/>
@@ -23804,7 +23659,6 @@
           <w:p>
             <w:pPr>
               <w:rPr>
-                <w:rFonts w:ascii="Calibri" w:hAnsi="Calibri" w:cs="Calibri"/>
                 <w:color w:val="000000"/>
                 <w:sz w:val="22"/>
                 <w:szCs w:val="22"/>
@@ -23812,7 +23666,6 @@
             </w:pPr>
             <w:r>
               <w:rPr>
-                <w:rFonts w:ascii="Calibri" w:hAnsi="Calibri" w:cs="Calibri"/>
                 <w:color w:val="000000"/>
                 <w:sz w:val="22"/>
                 <w:szCs w:val="22"/>
@@ -23821,7 +23674,6 @@
             </w:r>
             <w:r>
               <w:rPr>
-                <w:rFonts w:ascii="Calibri" w:hAnsi="Calibri" w:cs="Calibri"/>
                 <w:i/>
                 <w:iCs/>
                 <w:color w:val="000000"/>
@@ -23832,7 +23684,6 @@
             </w:r>
             <w:r>
               <w:rPr>
-                <w:rFonts w:ascii="Calibri" w:hAnsi="Calibri" w:cs="Calibri"/>
                 <w:color w:val="000000"/>
                 <w:sz w:val="22"/>
                 <w:szCs w:val="22"/>
@@ -23841,7 +23692,6 @@
             </w:r>
             <w:r>
               <w:rPr>
-                <w:rFonts w:ascii="Calibri" w:hAnsi="Calibri" w:cs="Calibri"/>
                 <w:i/>
                 <w:iCs/>
                 <w:color w:val="000000"/>
@@ -23852,7 +23702,6 @@
             </w:r>
             <w:r>
               <w:rPr>
-                <w:rFonts w:ascii="Calibri" w:hAnsi="Calibri" w:cs="Calibri"/>
                 <w:color w:val="000000"/>
                 <w:sz w:val="22"/>
                 <w:szCs w:val="22"/>
@@ -23862,7 +23711,6 @@
             <w:proofErr w:type="spellStart"/>
             <w:r>
               <w:rPr>
-                <w:rFonts w:ascii="Calibri" w:hAnsi="Calibri" w:cs="Calibri"/>
                 <w:i/>
                 <w:iCs/>
                 <w:color w:val="000000"/>
@@ -23874,7 +23722,6 @@
             <w:proofErr w:type="spellEnd"/>
             <w:r>
               <w:rPr>
-                <w:rFonts w:ascii="Calibri" w:hAnsi="Calibri" w:cs="Calibri"/>
                 <w:color w:val="000000"/>
                 <w:sz w:val="22"/>
                 <w:szCs w:val="22"/>
@@ -23905,7 +23752,6 @@
           <w:p>
             <w:pPr>
               <w:rPr>
-                <w:rFonts w:ascii="Calibri" w:hAnsi="Calibri" w:cs="Calibri"/>
                 <w:color w:val="000000"/>
                 <w:sz w:val="22"/>
                 <w:szCs w:val="22"/>
@@ -23913,7 +23759,6 @@
             </w:pPr>
             <w:r>
               <w:rPr>
-                <w:rFonts w:ascii="Calibri" w:hAnsi="Calibri" w:cs="Calibri"/>
                 <w:color w:val="000000"/>
                 <w:sz w:val="22"/>
                 <w:szCs w:val="22"/>
@@ -23939,7 +23784,6 @@
           <w:p>
             <w:pPr>
               <w:rPr>
-                <w:rFonts w:ascii="Calibri" w:hAnsi="Calibri" w:cs="Calibri"/>
                 <w:color w:val="000000"/>
                 <w:sz w:val="22"/>
                 <w:szCs w:val="22"/>
@@ -23947,7 +23791,6 @@
             </w:pPr>
             <w:r>
               <w:rPr>
-                <w:rFonts w:ascii="Calibri" w:hAnsi="Calibri" w:cs="Calibri"/>
                 <w:color w:val="000000"/>
                 <w:sz w:val="22"/>
                 <w:szCs w:val="22"/>
@@ -23956,7 +23799,6 @@
             </w:r>
             <w:r>
               <w:rPr>
-                <w:rFonts w:ascii="Calibri" w:hAnsi="Calibri" w:cs="Calibri"/>
                 <w:i/>
                 <w:iCs/>
                 <w:color w:val="000000"/>
@@ -23984,7 +23826,6 @@
           <w:p>
             <w:pPr>
               <w:rPr>
-                <w:rFonts w:ascii="Calibri" w:hAnsi="Calibri" w:cs="Calibri"/>
                 <w:color w:val="000000"/>
                 <w:sz w:val="22"/>
                 <w:szCs w:val="22"/>
@@ -23992,7 +23833,6 @@
             </w:pPr>
             <w:r>
               <w:rPr>
-                <w:rFonts w:ascii="Calibri" w:hAnsi="Calibri" w:cs="Calibri"/>
                 <w:color w:val="000000"/>
                 <w:sz w:val="22"/>
                 <w:szCs w:val="22"/>
@@ -24001,7 +23841,6 @@
             </w:r>
             <w:r>
               <w:rPr>
-                <w:rFonts w:ascii="Calibri" w:hAnsi="Calibri" w:cs="Calibri"/>
                 <w:i/>
                 <w:iCs/>
                 <w:color w:val="000000"/>
@@ -24012,7 +23851,6 @@
             </w:r>
             <w:r>
               <w:rPr>
-                <w:rFonts w:ascii="Calibri" w:hAnsi="Calibri" w:cs="Calibri"/>
                 <w:color w:val="000000"/>
                 <w:sz w:val="22"/>
                 <w:szCs w:val="22"/>
@@ -24043,7 +23881,6 @@
           <w:p>
             <w:pPr>
               <w:rPr>
-                <w:rFonts w:ascii="Calibri" w:hAnsi="Calibri" w:cs="Calibri"/>
                 <w:color w:val="000000"/>
                 <w:sz w:val="22"/>
                 <w:szCs w:val="22"/>
@@ -24051,12 +23888,10 @@
             </w:pPr>
             <w:r>
               <w:rPr>
-                <w:rFonts w:ascii="Calibri" w:hAnsi="Calibri" w:cs="Calibri"/>
-                <w:color w:val="000000"/>
-                <w:sz w:val="22"/>
-                <w:szCs w:val="22"/>
-              </w:rPr>
-              <w:lastRenderedPageBreak/>
+                <w:color w:val="000000"/>
+                <w:sz w:val="22"/>
+                <w:szCs w:val="22"/>
+              </w:rPr>
               <w:t>description</w:t>
             </w:r>
           </w:p>
@@ -24078,7 +23913,6 @@
           <w:p>
             <w:pPr>
               <w:rPr>
-                <w:rFonts w:ascii="Calibri" w:hAnsi="Calibri" w:cs="Calibri"/>
                 <w:color w:val="000000"/>
                 <w:sz w:val="22"/>
                 <w:szCs w:val="22"/>
@@ -24086,7 +23920,6 @@
             </w:pPr>
             <w:r>
               <w:rPr>
-                <w:rFonts w:ascii="Calibri" w:hAnsi="Calibri" w:cs="Calibri"/>
                 <w:color w:val="000000"/>
                 <w:sz w:val="22"/>
                 <w:szCs w:val="22"/>
@@ -24095,7 +23928,6 @@
             </w:r>
             <w:r>
               <w:rPr>
-                <w:rFonts w:ascii="Calibri" w:hAnsi="Calibri" w:cs="Calibri"/>
                 <w:i/>
                 <w:iCs/>
                 <w:color w:val="000000"/>
@@ -24123,7 +23955,6 @@
           <w:p>
             <w:pPr>
               <w:rPr>
-                <w:rFonts w:ascii="Calibri" w:hAnsi="Calibri" w:cs="Calibri"/>
                 <w:color w:val="000000"/>
                 <w:sz w:val="22"/>
                 <w:szCs w:val="22"/>
@@ -24131,7 +23962,6 @@
             </w:pPr>
             <w:r>
               <w:rPr>
-                <w:rFonts w:ascii="Calibri" w:hAnsi="Calibri" w:cs="Calibri"/>
                 <w:color w:val="000000"/>
                 <w:sz w:val="22"/>
                 <w:szCs w:val="22"/>
@@ -24140,7 +23970,6 @@
             </w:r>
             <w:r>
               <w:rPr>
-                <w:rFonts w:ascii="Calibri" w:hAnsi="Calibri" w:cs="Calibri"/>
                 <w:i/>
                 <w:iCs/>
                 <w:color w:val="000000"/>
@@ -24173,7 +24002,6 @@
           <w:p>
             <w:pPr>
               <w:rPr>
-                <w:rFonts w:ascii="Calibri" w:hAnsi="Calibri" w:cs="Calibri"/>
                 <w:color w:val="000000"/>
                 <w:sz w:val="22"/>
                 <w:szCs w:val="22"/>
@@ -24182,7 +24010,6 @@
             <w:proofErr w:type="spellStart"/>
             <w:r>
               <w:rPr>
-                <w:rFonts w:ascii="Calibri" w:hAnsi="Calibri" w:cs="Calibri"/>
                 <w:color w:val="000000"/>
                 <w:sz w:val="22"/>
                 <w:szCs w:val="22"/>
@@ -24209,7 +24036,6 @@
           <w:p>
             <w:pPr>
               <w:rPr>
-                <w:rFonts w:ascii="Calibri" w:hAnsi="Calibri" w:cs="Calibri"/>
                 <w:color w:val="000000"/>
                 <w:sz w:val="22"/>
                 <w:szCs w:val="22"/>
@@ -24217,7 +24043,6 @@
             </w:pPr>
             <w:r>
               <w:rPr>
-                <w:rFonts w:ascii="Calibri" w:hAnsi="Calibri" w:cs="Calibri"/>
                 <w:color w:val="000000"/>
                 <w:sz w:val="22"/>
                 <w:szCs w:val="22"/>
@@ -24226,7 +24051,6 @@
             </w:r>
             <w:r>
               <w:rPr>
-                <w:rFonts w:ascii="Calibri" w:hAnsi="Calibri" w:cs="Calibri"/>
                 <w:i/>
                 <w:iCs/>
                 <w:color w:val="000000"/>
@@ -24254,7 +24078,6 @@
           <w:p>
             <w:pPr>
               <w:rPr>
-                <w:rFonts w:ascii="Calibri" w:hAnsi="Calibri" w:cs="Calibri"/>
                 <w:color w:val="000000"/>
                 <w:sz w:val="22"/>
                 <w:szCs w:val="22"/>
@@ -24262,7 +24085,6 @@
             </w:pPr>
             <w:r>
               <w:rPr>
-                <w:rFonts w:ascii="Calibri" w:hAnsi="Calibri" w:cs="Calibri"/>
                 <w:color w:val="000000"/>
                 <w:sz w:val="22"/>
                 <w:szCs w:val="22"/>
@@ -24271,7 +24093,6 @@
             </w:r>
             <w:r>
               <w:rPr>
-                <w:rFonts w:ascii="Calibri" w:hAnsi="Calibri" w:cs="Calibri"/>
                 <w:i/>
                 <w:iCs/>
                 <w:color w:val="000000"/>
@@ -24282,7 +24103,6 @@
             </w:r>
             <w:r>
               <w:rPr>
-                <w:rFonts w:ascii="Calibri" w:hAnsi="Calibri" w:cs="Calibri"/>
                 <w:color w:val="000000"/>
                 <w:sz w:val="22"/>
                 <w:szCs w:val="22"/>
@@ -24313,7 +24133,6 @@
           <w:p>
             <w:pPr>
               <w:rPr>
-                <w:rFonts w:ascii="Calibri" w:hAnsi="Calibri" w:cs="Calibri"/>
                 <w:color w:val="000000"/>
                 <w:sz w:val="22"/>
                 <w:szCs w:val="22"/>
@@ -24322,11 +24141,11 @@
             <w:proofErr w:type="spellStart"/>
             <w:r>
               <w:rPr>
-                <w:rFonts w:ascii="Calibri" w:hAnsi="Calibri" w:cs="Calibri"/>
-                <w:color w:val="000000"/>
-                <w:sz w:val="22"/>
-                <w:szCs w:val="22"/>
-              </w:rPr>
+                <w:color w:val="000000"/>
+                <w:sz w:val="22"/>
+                <w:szCs w:val="22"/>
+              </w:rPr>
+              <w:lastRenderedPageBreak/>
               <w:t>insuranceAmount</w:t>
             </w:r>
             <w:proofErr w:type="spellEnd"/>
@@ -24349,7 +24168,6 @@
           <w:p>
             <w:pPr>
               <w:rPr>
-                <w:rFonts w:ascii="Calibri" w:hAnsi="Calibri" w:cs="Calibri"/>
                 <w:color w:val="000000"/>
                 <w:sz w:val="22"/>
                 <w:szCs w:val="22"/>
@@ -24357,7 +24175,6 @@
             </w:pPr>
             <w:r>
               <w:rPr>
-                <w:rFonts w:ascii="Calibri" w:hAnsi="Calibri" w:cs="Calibri"/>
                 <w:color w:val="000000"/>
                 <w:sz w:val="22"/>
                 <w:szCs w:val="22"/>
@@ -24366,7 +24183,6 @@
             </w:r>
             <w:r>
               <w:rPr>
-                <w:rFonts w:ascii="Calibri" w:hAnsi="Calibri" w:cs="Calibri"/>
                 <w:i/>
                 <w:iCs/>
                 <w:color w:val="000000"/>
@@ -24394,7 +24210,6 @@
           <w:p>
             <w:pPr>
               <w:rPr>
-                <w:rFonts w:ascii="Calibri" w:hAnsi="Calibri" w:cs="Calibri"/>
                 <w:color w:val="000000"/>
                 <w:sz w:val="22"/>
                 <w:szCs w:val="22"/>
@@ -24402,7 +24217,6 @@
             </w:pPr>
             <w:r>
               <w:rPr>
-                <w:rFonts w:ascii="Calibri" w:hAnsi="Calibri" w:cs="Calibri"/>
                 <w:color w:val="000000"/>
                 <w:sz w:val="22"/>
                 <w:szCs w:val="22"/>
@@ -24411,7 +24225,6 @@
             </w:r>
             <w:r>
               <w:rPr>
-                <w:rFonts w:ascii="Calibri" w:hAnsi="Calibri" w:cs="Calibri"/>
                 <w:i/>
                 <w:iCs/>
                 <w:color w:val="000000"/>
@@ -24422,7 +24235,6 @@
             </w:r>
             <w:r>
               <w:rPr>
-                <w:rFonts w:ascii="Calibri" w:hAnsi="Calibri" w:cs="Calibri"/>
                 <w:color w:val="000000"/>
                 <w:sz w:val="22"/>
                 <w:szCs w:val="22"/>
@@ -24431,7 +24243,6 @@
             </w:r>
             <w:r>
               <w:rPr>
-                <w:rFonts w:ascii="Calibri" w:hAnsi="Calibri" w:cs="Calibri"/>
                 <w:i/>
                 <w:iCs/>
                 <w:color w:val="000000"/>
@@ -24442,7 +24253,6 @@
             </w:r>
             <w:r>
               <w:rPr>
-                <w:rFonts w:ascii="Calibri" w:hAnsi="Calibri" w:cs="Calibri"/>
                 <w:color w:val="000000"/>
                 <w:sz w:val="22"/>
                 <w:szCs w:val="22"/>
@@ -24451,7 +24261,6 @@
             </w:r>
             <w:r>
               <w:rPr>
-                <w:rFonts w:ascii="Calibri" w:hAnsi="Calibri" w:cs="Calibri"/>
                 <w:i/>
                 <w:iCs/>
                 <w:color w:val="000000"/>
@@ -24462,7 +24271,6 @@
             </w:r>
             <w:r>
               <w:rPr>
-                <w:rFonts w:ascii="Calibri" w:hAnsi="Calibri" w:cs="Calibri"/>
                 <w:color w:val="000000"/>
                 <w:sz w:val="22"/>
                 <w:szCs w:val="22"/>
@@ -24493,7 +24301,6 @@
           <w:p>
             <w:pPr>
               <w:rPr>
-                <w:rFonts w:ascii="Calibri" w:hAnsi="Calibri" w:cs="Calibri"/>
                 <w:color w:val="000000"/>
                 <w:sz w:val="22"/>
                 <w:szCs w:val="22"/>
@@ -24501,7 +24308,6 @@
             </w:pPr>
             <w:r>
               <w:rPr>
-                <w:rFonts w:ascii="Calibri" w:hAnsi="Calibri" w:cs="Calibri"/>
                 <w:color w:val="000000"/>
                 <w:sz w:val="22"/>
                 <w:szCs w:val="22"/>
@@ -24527,7 +24333,6 @@
           <w:p>
             <w:pPr>
               <w:rPr>
-                <w:rFonts w:ascii="Calibri" w:hAnsi="Calibri" w:cs="Calibri"/>
                 <w:color w:val="000000"/>
                 <w:sz w:val="22"/>
                 <w:szCs w:val="22"/>
@@ -24535,7 +24340,6 @@
             </w:pPr>
             <w:r>
               <w:rPr>
-                <w:rFonts w:ascii="Calibri" w:hAnsi="Calibri" w:cs="Calibri"/>
                 <w:color w:val="000000"/>
                 <w:sz w:val="22"/>
                 <w:szCs w:val="22"/>
@@ -24544,7 +24348,6 @@
             </w:r>
             <w:r>
               <w:rPr>
-                <w:rFonts w:ascii="Calibri" w:hAnsi="Calibri" w:cs="Calibri"/>
                 <w:i/>
                 <w:iCs/>
                 <w:color w:val="000000"/>
@@ -24572,7 +24375,6 @@
           <w:p>
             <w:pPr>
               <w:rPr>
-                <w:rFonts w:ascii="Calibri" w:hAnsi="Calibri" w:cs="Calibri"/>
                 <w:color w:val="000000"/>
                 <w:sz w:val="22"/>
                 <w:szCs w:val="22"/>
@@ -24580,7 +24382,6 @@
             </w:pPr>
             <w:r>
               <w:rPr>
-                <w:rFonts w:ascii="Calibri" w:hAnsi="Calibri" w:cs="Calibri"/>
                 <w:color w:val="000000"/>
                 <w:sz w:val="22"/>
                 <w:szCs w:val="22"/>
@@ -24589,7 +24390,6 @@
             </w:r>
             <w:r>
               <w:rPr>
-                <w:rFonts w:ascii="Calibri" w:hAnsi="Calibri" w:cs="Calibri"/>
                 <w:i/>
                 <w:iCs/>
                 <w:color w:val="000000"/>
@@ -24622,7 +24422,6 @@
           <w:p>
             <w:pPr>
               <w:rPr>
-                <w:rFonts w:ascii="Calibri" w:hAnsi="Calibri" w:cs="Calibri"/>
                 <w:color w:val="000000"/>
                 <w:sz w:val="22"/>
                 <w:szCs w:val="22"/>
@@ -24630,7 +24429,6 @@
             </w:pPr>
             <w:r>
               <w:rPr>
-                <w:rFonts w:ascii="Calibri" w:hAnsi="Calibri" w:cs="Calibri"/>
                 <w:color w:val="000000"/>
                 <w:sz w:val="22"/>
                 <w:szCs w:val="22"/>
@@ -24656,7 +24454,6 @@
           <w:p>
             <w:pPr>
               <w:rPr>
-                <w:rFonts w:ascii="Calibri" w:hAnsi="Calibri" w:cs="Calibri"/>
                 <w:color w:val="000000"/>
                 <w:sz w:val="22"/>
                 <w:szCs w:val="22"/>
@@ -24664,7 +24461,6 @@
             </w:pPr>
             <w:r>
               <w:rPr>
-                <w:rFonts w:ascii="Calibri" w:hAnsi="Calibri" w:cs="Calibri"/>
                 <w:color w:val="000000"/>
                 <w:sz w:val="22"/>
                 <w:szCs w:val="22"/>
@@ -24673,7 +24469,6 @@
             </w:r>
             <w:r>
               <w:rPr>
-                <w:rFonts w:ascii="Calibri" w:hAnsi="Calibri" w:cs="Calibri"/>
                 <w:i/>
                 <w:iCs/>
                 <w:color w:val="000000"/>
@@ -24701,7 +24496,6 @@
           <w:p>
             <w:pPr>
               <w:rPr>
-                <w:rFonts w:ascii="Calibri" w:hAnsi="Calibri" w:cs="Calibri"/>
                 <w:color w:val="000000"/>
                 <w:sz w:val="22"/>
                 <w:szCs w:val="22"/>
@@ -24709,7 +24503,6 @@
             </w:pPr>
             <w:r>
               <w:rPr>
-                <w:rFonts w:ascii="Calibri" w:hAnsi="Calibri" w:cs="Calibri"/>
                 <w:color w:val="000000"/>
                 <w:sz w:val="22"/>
                 <w:szCs w:val="22"/>
@@ -24718,7 +24511,6 @@
             </w:r>
             <w:r>
               <w:rPr>
-                <w:rFonts w:ascii="Calibri" w:hAnsi="Calibri" w:cs="Calibri"/>
                 <w:i/>
                 <w:iCs/>
                 <w:color w:val="000000"/>
@@ -24751,7 +24543,6 @@
           <w:p>
             <w:pPr>
               <w:rPr>
-                <w:rFonts w:ascii="Calibri" w:hAnsi="Calibri" w:cs="Calibri"/>
                 <w:color w:val="000000"/>
                 <w:sz w:val="22"/>
                 <w:szCs w:val="22"/>
@@ -24760,7 +24551,6 @@
             <w:proofErr w:type="spellStart"/>
             <w:r>
               <w:rPr>
-                <w:rFonts w:ascii="Calibri" w:hAnsi="Calibri" w:cs="Calibri"/>
                 <w:color w:val="000000"/>
                 <w:sz w:val="22"/>
                 <w:szCs w:val="22"/>
@@ -24787,7 +24577,6 @@
           <w:p>
             <w:pPr>
               <w:rPr>
-                <w:rFonts w:ascii="Calibri" w:hAnsi="Calibri" w:cs="Calibri"/>
                 <w:color w:val="000000"/>
                 <w:sz w:val="22"/>
                 <w:szCs w:val="22"/>
@@ -24795,7 +24584,6 @@
             </w:pPr>
             <w:r>
               <w:rPr>
-                <w:rFonts w:ascii="Calibri" w:hAnsi="Calibri" w:cs="Calibri"/>
                 <w:color w:val="000000"/>
                 <w:sz w:val="22"/>
                 <w:szCs w:val="22"/>
@@ -24804,7 +24592,6 @@
             </w:r>
             <w:r>
               <w:rPr>
-                <w:rFonts w:ascii="Calibri" w:hAnsi="Calibri" w:cs="Calibri"/>
                 <w:i/>
                 <w:iCs/>
                 <w:color w:val="000000"/>
@@ -24832,7 +24619,6 @@
           <w:p>
             <w:pPr>
               <w:rPr>
-                <w:rFonts w:ascii="Calibri" w:hAnsi="Calibri" w:cs="Calibri"/>
                 <w:color w:val="000000"/>
                 <w:sz w:val="22"/>
                 <w:szCs w:val="22"/>
@@ -24840,7 +24626,6 @@
             </w:pPr>
             <w:r>
               <w:rPr>
-                <w:rFonts w:ascii="Calibri" w:hAnsi="Calibri" w:cs="Calibri"/>
                 <w:color w:val="000000"/>
                 <w:sz w:val="22"/>
                 <w:szCs w:val="22"/>
@@ -24849,7 +24634,6 @@
             </w:r>
             <w:r>
               <w:rPr>
-                <w:rFonts w:ascii="Calibri" w:hAnsi="Calibri" w:cs="Calibri"/>
                 <w:i/>
                 <w:iCs/>
                 <w:color w:val="000000"/>
@@ -24860,7 +24644,6 @@
             </w:r>
             <w:r>
               <w:rPr>
-                <w:rFonts w:ascii="Calibri" w:hAnsi="Calibri" w:cs="Calibri"/>
                 <w:color w:val="000000"/>
                 <w:sz w:val="22"/>
                 <w:szCs w:val="22"/>
@@ -24869,7 +24652,6 @@
             </w:r>
             <w:r>
               <w:rPr>
-                <w:rFonts w:ascii="Calibri" w:hAnsi="Calibri" w:cs="Calibri"/>
                 <w:i/>
                 <w:iCs/>
                 <w:color w:val="000000"/>
@@ -24880,7 +24662,6 @@
             </w:r>
             <w:r>
               <w:rPr>
-                <w:rFonts w:ascii="Calibri" w:hAnsi="Calibri" w:cs="Calibri"/>
                 <w:color w:val="000000"/>
                 <w:sz w:val="22"/>
                 <w:szCs w:val="22"/>
@@ -24911,7 +24692,6 @@
           <w:p>
             <w:pPr>
               <w:rPr>
-                <w:rFonts w:ascii="Calibri" w:hAnsi="Calibri" w:cs="Calibri"/>
                 <w:color w:val="000000"/>
                 <w:sz w:val="22"/>
                 <w:szCs w:val="22"/>
@@ -24920,7 +24700,6 @@
             <w:proofErr w:type="spellStart"/>
             <w:r>
               <w:rPr>
-                <w:rFonts w:ascii="Calibri" w:hAnsi="Calibri" w:cs="Calibri"/>
                 <w:color w:val="000000"/>
                 <w:sz w:val="22"/>
                 <w:szCs w:val="22"/>
@@ -24947,7 +24726,6 @@
           <w:p>
             <w:pPr>
               <w:rPr>
-                <w:rFonts w:ascii="Calibri" w:hAnsi="Calibri" w:cs="Calibri"/>
                 <w:color w:val="000000"/>
                 <w:sz w:val="22"/>
                 <w:szCs w:val="22"/>
@@ -24955,7 +24733,6 @@
             </w:pPr>
             <w:r>
               <w:rPr>
-                <w:rFonts w:ascii="Calibri" w:hAnsi="Calibri" w:cs="Calibri"/>
                 <w:color w:val="000000"/>
                 <w:sz w:val="22"/>
                 <w:szCs w:val="22"/>
@@ -24964,7 +24741,6 @@
             </w:r>
             <w:r>
               <w:rPr>
-                <w:rFonts w:ascii="Calibri" w:hAnsi="Calibri" w:cs="Calibri"/>
                 <w:i/>
                 <w:iCs/>
                 <w:color w:val="000000"/>
@@ -24992,7 +24768,6 @@
           <w:p>
             <w:pPr>
               <w:rPr>
-                <w:rFonts w:ascii="Calibri" w:hAnsi="Calibri" w:cs="Calibri"/>
                 <w:color w:val="000000"/>
                 <w:sz w:val="22"/>
                 <w:szCs w:val="22"/>
@@ -25000,7 +24775,6 @@
             </w:pPr>
             <w:r>
               <w:rPr>
-                <w:rFonts w:ascii="Calibri" w:hAnsi="Calibri" w:cs="Calibri"/>
                 <w:color w:val="000000"/>
                 <w:sz w:val="22"/>
                 <w:szCs w:val="22"/>
@@ -25009,7 +24783,6 @@
             </w:r>
             <w:r>
               <w:rPr>
-                <w:rFonts w:ascii="Calibri" w:hAnsi="Calibri" w:cs="Calibri"/>
                 <w:i/>
                 <w:iCs/>
                 <w:color w:val="000000"/>
@@ -25020,7 +24793,6 @@
             </w:r>
             <w:r>
               <w:rPr>
-                <w:rFonts w:ascii="Calibri" w:hAnsi="Calibri" w:cs="Calibri"/>
                 <w:color w:val="000000"/>
                 <w:sz w:val="22"/>
                 <w:szCs w:val="22"/>
@@ -25029,7 +24801,6 @@
             </w:r>
             <w:r>
               <w:rPr>
-                <w:rFonts w:ascii="Calibri" w:hAnsi="Calibri" w:cs="Calibri"/>
                 <w:i/>
                 <w:iCs/>
                 <w:color w:val="000000"/>
@@ -25061,7 +24832,6 @@
           <w:p>
             <w:pPr>
               <w:rPr>
-                <w:rFonts w:ascii="Calibri" w:hAnsi="Calibri" w:cs="Calibri"/>
                 <w:color w:val="000000"/>
                 <w:sz w:val="22"/>
                 <w:szCs w:val="22"/>
@@ -25070,7 +24840,6 @@
             <w:proofErr w:type="spellStart"/>
             <w:r>
               <w:rPr>
-                <w:rFonts w:ascii="Calibri" w:hAnsi="Calibri" w:cs="Calibri"/>
                 <w:color w:val="000000"/>
                 <w:sz w:val="22"/>
                 <w:szCs w:val="22"/>
@@ -25096,7 +24865,6 @@
           <w:p>
             <w:pPr>
               <w:rPr>
-                <w:rFonts w:ascii="Calibri" w:hAnsi="Calibri" w:cs="Calibri"/>
                 <w:color w:val="000000"/>
                 <w:sz w:val="22"/>
                 <w:szCs w:val="22"/>
@@ -25104,7 +24872,6 @@
             </w:pPr>
             <w:r>
               <w:rPr>
-                <w:rFonts w:ascii="Calibri" w:hAnsi="Calibri" w:cs="Calibri"/>
                 <w:color w:val="000000"/>
                 <w:sz w:val="22"/>
                 <w:szCs w:val="22"/>
@@ -25113,7 +24880,6 @@
             </w:r>
             <w:r>
               <w:rPr>
-                <w:rFonts w:ascii="Calibri" w:hAnsi="Calibri" w:cs="Calibri"/>
                 <w:i/>
                 <w:iCs/>
                 <w:color w:val="000000"/>
@@ -25140,7 +24906,6 @@
           <w:p>
             <w:pPr>
               <w:rPr>
-                <w:rFonts w:ascii="Calibri" w:hAnsi="Calibri" w:cs="Calibri"/>
                 <w:color w:val="000000"/>
                 <w:sz w:val="22"/>
                 <w:szCs w:val="22"/>
@@ -25148,7 +24913,6 @@
             </w:pPr>
             <w:r>
               <w:rPr>
-                <w:rFonts w:ascii="Calibri" w:hAnsi="Calibri" w:cs="Calibri"/>
                 <w:color w:val="000000"/>
                 <w:sz w:val="22"/>
                 <w:szCs w:val="22"/>
@@ -25157,7 +24921,6 @@
             </w:r>
             <w:r>
               <w:rPr>
-                <w:rFonts w:ascii="Calibri" w:hAnsi="Calibri" w:cs="Calibri"/>
                 <w:i/>
                 <w:iCs/>
                 <w:color w:val="000000"/>
@@ -25168,7 +24931,6 @@
             </w:r>
             <w:r>
               <w:rPr>
-                <w:rFonts w:ascii="Calibri" w:hAnsi="Calibri" w:cs="Calibri"/>
                 <w:color w:val="000000"/>
                 <w:sz w:val="22"/>
                 <w:szCs w:val="22"/>
@@ -25177,7 +24939,6 @@
             </w:r>
             <w:r>
               <w:rPr>
-                <w:rFonts w:ascii="Calibri" w:hAnsi="Calibri" w:cs="Calibri"/>
                 <w:i/>
                 <w:iCs/>
                 <w:color w:val="000000"/>
@@ -25188,7 +24949,6 @@
             </w:r>
             <w:r>
               <w:rPr>
-                <w:rFonts w:ascii="Calibri" w:hAnsi="Calibri" w:cs="Calibri"/>
                 <w:color w:val="000000"/>
                 <w:sz w:val="22"/>
                 <w:szCs w:val="22"/>
@@ -25197,7 +24957,6 @@
             </w:r>
             <w:r>
               <w:rPr>
-                <w:rFonts w:ascii="Calibri" w:hAnsi="Calibri" w:cs="Calibri"/>
                 <w:i/>
                 <w:iCs/>
                 <w:color w:val="000000"/>
@@ -25208,7 +24967,6 @@
             </w:r>
             <w:r>
               <w:rPr>
-                <w:rFonts w:ascii="Calibri" w:hAnsi="Calibri" w:cs="Calibri"/>
                 <w:color w:val="000000"/>
                 <w:sz w:val="22"/>
                 <w:szCs w:val="22"/>
@@ -25239,7 +24997,6 @@
           <w:p>
             <w:pPr>
               <w:rPr>
-                <w:rFonts w:ascii="Calibri" w:hAnsi="Calibri" w:cs="Calibri"/>
                 <w:color w:val="000000"/>
                 <w:sz w:val="22"/>
                 <w:szCs w:val="22"/>
@@ -25247,7 +25004,6 @@
             </w:pPr>
             <w:r>
               <w:rPr>
-                <w:rFonts w:ascii="Calibri" w:hAnsi="Calibri" w:cs="Calibri"/>
                 <w:color w:val="000000"/>
                 <w:sz w:val="22"/>
                 <w:szCs w:val="22"/>
@@ -25273,7 +25029,6 @@
           <w:p>
             <w:pPr>
               <w:rPr>
-                <w:rFonts w:ascii="Calibri" w:hAnsi="Calibri" w:cs="Calibri"/>
                 <w:color w:val="000000"/>
                 <w:sz w:val="22"/>
                 <w:szCs w:val="22"/>
@@ -25281,7 +25036,6 @@
             </w:pPr>
             <w:r>
               <w:rPr>
-                <w:rFonts w:ascii="Calibri" w:hAnsi="Calibri" w:cs="Calibri"/>
                 <w:color w:val="000000"/>
                 <w:sz w:val="22"/>
                 <w:szCs w:val="22"/>
@@ -25290,7 +25044,6 @@
             </w:r>
             <w:r>
               <w:rPr>
-                <w:rFonts w:ascii="Calibri" w:hAnsi="Calibri" w:cs="Calibri"/>
                 <w:i/>
                 <w:iCs/>
                 <w:color w:val="000000"/>
@@ -25318,7 +25071,6 @@
           <w:p>
             <w:pPr>
               <w:rPr>
-                <w:rFonts w:ascii="Calibri" w:hAnsi="Calibri" w:cs="Calibri"/>
                 <w:color w:val="000000"/>
                 <w:sz w:val="22"/>
                 <w:szCs w:val="22"/>
@@ -25326,7 +25078,6 @@
             </w:pPr>
             <w:r>
               <w:rPr>
-                <w:rFonts w:ascii="Calibri" w:hAnsi="Calibri" w:cs="Calibri"/>
                 <w:color w:val="000000"/>
                 <w:sz w:val="22"/>
                 <w:szCs w:val="22"/>
@@ -25336,7 +25087,6 @@
             <w:proofErr w:type="spellStart"/>
             <w:r>
               <w:rPr>
-                <w:rFonts w:ascii="Calibri" w:hAnsi="Calibri" w:cs="Calibri"/>
                 <w:i/>
                 <w:iCs/>
                 <w:color w:val="000000"/>
@@ -25347,7 +25097,6 @@
             </w:r>
             <w:r>
               <w:rPr>
-                <w:rFonts w:ascii="Calibri" w:hAnsi="Calibri" w:cs="Calibri"/>
                 <w:color w:val="000000"/>
                 <w:sz w:val="22"/>
                 <w:szCs w:val="22"/>
@@ -25357,7 +25106,6 @@
             <w:proofErr w:type="spellEnd"/>
             <w:r>
               <w:rPr>
-                <w:rFonts w:ascii="Calibri" w:hAnsi="Calibri" w:cs="Calibri"/>
                 <w:color w:val="000000"/>
                 <w:sz w:val="22"/>
                 <w:szCs w:val="22"/>
@@ -25366,7 +25114,6 @@
             </w:r>
             <w:r>
               <w:rPr>
-                <w:rFonts w:ascii="Calibri" w:hAnsi="Calibri" w:cs="Calibri"/>
                 <w:i/>
                 <w:iCs/>
                 <w:color w:val="000000"/>
@@ -25399,7 +25146,6 @@
           <w:p>
             <w:pPr>
               <w:rPr>
-                <w:rFonts w:ascii="Calibri" w:hAnsi="Calibri" w:cs="Calibri"/>
                 <w:color w:val="000000"/>
                 <w:sz w:val="22"/>
                 <w:szCs w:val="22"/>
@@ -25407,7 +25153,6 @@
             </w:pPr>
             <w:r>
               <w:rPr>
-                <w:rFonts w:ascii="Calibri" w:hAnsi="Calibri" w:cs="Calibri"/>
                 <w:color w:val="000000"/>
                 <w:sz w:val="22"/>
                 <w:szCs w:val="22"/>
@@ -25433,7 +25178,6 @@
           <w:p>
             <w:pPr>
               <w:rPr>
-                <w:rFonts w:ascii="Calibri" w:hAnsi="Calibri" w:cs="Calibri"/>
                 <w:color w:val="000000"/>
                 <w:sz w:val="22"/>
                 <w:szCs w:val="22"/>
@@ -25441,7 +25185,6 @@
             </w:pPr>
             <w:r>
               <w:rPr>
-                <w:rFonts w:ascii="Calibri" w:hAnsi="Calibri" w:cs="Calibri"/>
                 <w:color w:val="000000"/>
                 <w:sz w:val="22"/>
                 <w:szCs w:val="22"/>
@@ -25450,7 +25193,6 @@
             </w:r>
             <w:r>
               <w:rPr>
-                <w:rFonts w:ascii="Calibri" w:hAnsi="Calibri" w:cs="Calibri"/>
                 <w:i/>
                 <w:iCs/>
                 <w:color w:val="000000"/>
@@ -25478,7 +25220,6 @@
           <w:p>
             <w:pPr>
               <w:rPr>
-                <w:rFonts w:ascii="Calibri" w:hAnsi="Calibri" w:cs="Calibri"/>
                 <w:color w:val="000000"/>
                 <w:sz w:val="22"/>
                 <w:szCs w:val="22"/>
@@ -25486,7 +25227,6 @@
             </w:pPr>
             <w:r>
               <w:rPr>
-                <w:rFonts w:ascii="Calibri" w:hAnsi="Calibri" w:cs="Calibri"/>
                 <w:color w:val="000000"/>
                 <w:sz w:val="22"/>
                 <w:szCs w:val="22"/>
@@ -25495,7 +25235,6 @@
             </w:r>
             <w:r>
               <w:rPr>
-                <w:rFonts w:ascii="Calibri" w:hAnsi="Calibri" w:cs="Calibri"/>
                 <w:i/>
                 <w:iCs/>
                 <w:color w:val="000000"/>
@@ -25506,7 +25245,6 @@
             </w:r>
             <w:r>
               <w:rPr>
-                <w:rFonts w:ascii="Calibri" w:hAnsi="Calibri" w:cs="Calibri"/>
                 <w:color w:val="000000"/>
                 <w:sz w:val="22"/>
                 <w:szCs w:val="22"/>
@@ -25537,7 +25275,6 @@
           <w:p>
             <w:pPr>
               <w:rPr>
-                <w:rFonts w:ascii="Calibri" w:hAnsi="Calibri" w:cs="Calibri"/>
                 <w:color w:val="000000"/>
                 <w:sz w:val="22"/>
                 <w:szCs w:val="22"/>
@@ -25546,7 +25283,6 @@
             <w:proofErr w:type="spellStart"/>
             <w:r>
               <w:rPr>
-                <w:rFonts w:ascii="Calibri" w:hAnsi="Calibri" w:cs="Calibri"/>
                 <w:color w:val="000000"/>
                 <w:sz w:val="22"/>
                 <w:szCs w:val="22"/>
@@ -25573,7 +25309,6 @@
           <w:p>
             <w:pPr>
               <w:rPr>
-                <w:rFonts w:ascii="Calibri" w:hAnsi="Calibri" w:cs="Calibri"/>
                 <w:color w:val="000000"/>
                 <w:sz w:val="22"/>
                 <w:szCs w:val="22"/>
@@ -25581,7 +25316,6 @@
             </w:pPr>
             <w:r>
               <w:rPr>
-                <w:rFonts w:ascii="Calibri" w:hAnsi="Calibri" w:cs="Calibri"/>
                 <w:color w:val="000000"/>
                 <w:sz w:val="22"/>
                 <w:szCs w:val="22"/>
@@ -25590,7 +25324,6 @@
             </w:r>
             <w:r>
               <w:rPr>
-                <w:rFonts w:ascii="Calibri" w:hAnsi="Calibri" w:cs="Calibri"/>
                 <w:i/>
                 <w:iCs/>
                 <w:color w:val="000000"/>
@@ -25618,7 +25351,6 @@
           <w:p>
             <w:pPr>
               <w:rPr>
-                <w:rFonts w:ascii="Calibri" w:hAnsi="Calibri" w:cs="Calibri"/>
                 <w:color w:val="000000"/>
                 <w:sz w:val="22"/>
                 <w:szCs w:val="22"/>
@@ -25626,7 +25358,6 @@
             </w:pPr>
             <w:r>
               <w:rPr>
-                <w:rFonts w:ascii="Calibri" w:hAnsi="Calibri" w:cs="Calibri"/>
                 <w:color w:val="000000"/>
                 <w:sz w:val="22"/>
                 <w:szCs w:val="22"/>
@@ -25635,7 +25366,6 @@
             </w:r>
             <w:r>
               <w:rPr>
-                <w:rFonts w:ascii="Calibri" w:hAnsi="Calibri" w:cs="Calibri"/>
                 <w:i/>
                 <w:iCs/>
                 <w:color w:val="000000"/>
@@ -25646,7 +25376,6 @@
             </w:r>
             <w:r>
               <w:rPr>
-                <w:rFonts w:ascii="Calibri" w:hAnsi="Calibri" w:cs="Calibri"/>
                 <w:color w:val="000000"/>
                 <w:sz w:val="22"/>
                 <w:szCs w:val="22"/>
@@ -25655,7 +25384,6 @@
             </w:r>
             <w:r>
               <w:rPr>
-                <w:rFonts w:ascii="Calibri" w:hAnsi="Calibri" w:cs="Calibri"/>
                 <w:i/>
                 <w:iCs/>
                 <w:color w:val="000000"/>
@@ -25666,7 +25394,6 @@
             </w:r>
             <w:r>
               <w:rPr>
-                <w:rFonts w:ascii="Calibri" w:hAnsi="Calibri" w:cs="Calibri"/>
                 <w:color w:val="000000"/>
                 <w:sz w:val="22"/>
                 <w:szCs w:val="22"/>
@@ -25676,7 +25403,6 @@
             <w:proofErr w:type="spellStart"/>
             <w:r>
               <w:rPr>
-                <w:rFonts w:ascii="Calibri" w:hAnsi="Calibri" w:cs="Calibri"/>
                 <w:i/>
                 <w:iCs/>
                 <w:color w:val="000000"/>
@@ -25688,7 +25414,6 @@
             <w:proofErr w:type="spellEnd"/>
             <w:r>
               <w:rPr>
-                <w:rFonts w:ascii="Calibri" w:hAnsi="Calibri" w:cs="Calibri"/>
                 <w:color w:val="000000"/>
                 <w:sz w:val="22"/>
                 <w:szCs w:val="22"/>
@@ -25719,7 +25444,6 @@
           <w:p>
             <w:pPr>
               <w:rPr>
-                <w:rFonts w:ascii="Calibri" w:hAnsi="Calibri" w:cs="Calibri"/>
                 <w:color w:val="000000"/>
                 <w:sz w:val="22"/>
                 <w:szCs w:val="22"/>
@@ -25728,7 +25452,6 @@
             <w:proofErr w:type="spellStart"/>
             <w:r>
               <w:rPr>
-                <w:rFonts w:ascii="Calibri" w:hAnsi="Calibri" w:cs="Calibri"/>
                 <w:color w:val="000000"/>
                 <w:sz w:val="22"/>
                 <w:szCs w:val="22"/>
@@ -25755,7 +25478,6 @@
           <w:p>
             <w:pPr>
               <w:rPr>
-                <w:rFonts w:ascii="Calibri" w:hAnsi="Calibri" w:cs="Calibri"/>
                 <w:color w:val="000000"/>
                 <w:sz w:val="22"/>
                 <w:szCs w:val="22"/>
@@ -25763,7 +25485,6 @@
             </w:pPr>
             <w:r>
               <w:rPr>
-                <w:rFonts w:ascii="Calibri" w:hAnsi="Calibri" w:cs="Calibri"/>
                 <w:color w:val="000000"/>
                 <w:sz w:val="22"/>
                 <w:szCs w:val="22"/>
@@ -25772,7 +25493,6 @@
             </w:r>
             <w:r>
               <w:rPr>
-                <w:rFonts w:ascii="Calibri" w:hAnsi="Calibri" w:cs="Calibri"/>
                 <w:i/>
                 <w:iCs/>
                 <w:color w:val="000000"/>
@@ -25800,7 +25520,6 @@
           <w:p>
             <w:pPr>
               <w:rPr>
-                <w:rFonts w:ascii="Calibri" w:hAnsi="Calibri" w:cs="Calibri"/>
                 <w:color w:val="000000"/>
                 <w:sz w:val="22"/>
                 <w:szCs w:val="22"/>
@@ -25808,7 +25527,6 @@
             </w:pPr>
             <w:r>
               <w:rPr>
-                <w:rFonts w:ascii="Calibri" w:hAnsi="Calibri" w:cs="Calibri"/>
                 <w:color w:val="000000"/>
                 <w:sz w:val="22"/>
                 <w:szCs w:val="22"/>
@@ -25817,7 +25535,6 @@
             </w:r>
             <w:r>
               <w:rPr>
-                <w:rFonts w:ascii="Calibri" w:hAnsi="Calibri" w:cs="Calibri"/>
                 <w:i/>
                 <w:iCs/>
                 <w:color w:val="000000"/>
@@ -25828,7 +25545,6 @@
             </w:r>
             <w:r>
               <w:rPr>
-                <w:rFonts w:ascii="Calibri" w:hAnsi="Calibri" w:cs="Calibri"/>
                 <w:color w:val="000000"/>
                 <w:sz w:val="22"/>
                 <w:szCs w:val="22"/>
@@ -25837,7 +25553,6 @@
             </w:r>
             <w:r>
               <w:rPr>
-                <w:rFonts w:ascii="Calibri" w:hAnsi="Calibri" w:cs="Calibri"/>
                 <w:i/>
                 <w:iCs/>
                 <w:color w:val="000000"/>
@@ -25848,7 +25563,6 @@
             </w:r>
             <w:r>
               <w:rPr>
-                <w:rFonts w:ascii="Calibri" w:hAnsi="Calibri" w:cs="Calibri"/>
                 <w:color w:val="000000"/>
                 <w:sz w:val="22"/>
                 <w:szCs w:val="22"/>
@@ -25879,7 +25593,6 @@
           <w:p>
             <w:pPr>
               <w:rPr>
-                <w:rFonts w:ascii="Calibri" w:hAnsi="Calibri" w:cs="Calibri"/>
                 <w:color w:val="000000"/>
                 <w:sz w:val="22"/>
                 <w:szCs w:val="22"/>
@@ -25888,7 +25601,6 @@
             <w:proofErr w:type="spellStart"/>
             <w:r>
               <w:rPr>
-                <w:rFonts w:ascii="Calibri" w:hAnsi="Calibri" w:cs="Calibri"/>
                 <w:color w:val="000000"/>
                 <w:sz w:val="22"/>
                 <w:szCs w:val="22"/>
@@ -25915,7 +25627,6 @@
           <w:p>
             <w:pPr>
               <w:rPr>
-                <w:rFonts w:ascii="Calibri" w:hAnsi="Calibri" w:cs="Calibri"/>
                 <w:color w:val="000000"/>
                 <w:sz w:val="22"/>
                 <w:szCs w:val="22"/>
@@ -25923,7 +25634,6 @@
             </w:pPr>
             <w:r>
               <w:rPr>
-                <w:rFonts w:ascii="Calibri" w:hAnsi="Calibri" w:cs="Calibri"/>
                 <w:color w:val="000000"/>
                 <w:sz w:val="22"/>
                 <w:szCs w:val="22"/>
@@ -25932,7 +25642,6 @@
             </w:r>
             <w:r>
               <w:rPr>
-                <w:rFonts w:ascii="Calibri" w:hAnsi="Calibri" w:cs="Calibri"/>
                 <w:i/>
                 <w:iCs/>
                 <w:color w:val="000000"/>
@@ -25960,7 +25669,6 @@
           <w:p>
             <w:pPr>
               <w:rPr>
-                <w:rFonts w:ascii="Calibri" w:hAnsi="Calibri" w:cs="Calibri"/>
                 <w:color w:val="000000"/>
                 <w:sz w:val="22"/>
                 <w:szCs w:val="22"/>
@@ -25968,7 +25676,6 @@
             </w:pPr>
             <w:r>
               <w:rPr>
-                <w:rFonts w:ascii="Calibri" w:hAnsi="Calibri" w:cs="Calibri"/>
                 <w:color w:val="000000"/>
                 <w:sz w:val="22"/>
                 <w:szCs w:val="22"/>
@@ -25977,7 +25684,6 @@
             </w:r>
             <w:r>
               <w:rPr>
-                <w:rFonts w:ascii="Calibri" w:hAnsi="Calibri" w:cs="Calibri"/>
                 <w:i/>
                 <w:iCs/>
                 <w:color w:val="000000"/>
@@ -25988,7 +25694,6 @@
             </w:r>
             <w:r>
               <w:rPr>
-                <w:rFonts w:ascii="Calibri" w:hAnsi="Calibri" w:cs="Calibri"/>
                 <w:color w:val="000000"/>
                 <w:sz w:val="22"/>
                 <w:szCs w:val="22"/>
@@ -26019,7 +25724,6 @@
           <w:p>
             <w:pPr>
               <w:rPr>
-                <w:rFonts w:ascii="Calibri" w:hAnsi="Calibri" w:cs="Calibri"/>
                 <w:color w:val="000000"/>
                 <w:sz w:val="22"/>
                 <w:szCs w:val="22"/>
@@ -26028,7 +25732,6 @@
             <w:proofErr w:type="spellStart"/>
             <w:r>
               <w:rPr>
-                <w:rFonts w:ascii="Calibri" w:hAnsi="Calibri" w:cs="Calibri"/>
                 <w:color w:val="000000"/>
                 <w:sz w:val="22"/>
                 <w:szCs w:val="22"/>
@@ -26055,7 +25758,6 @@
           <w:p>
             <w:pPr>
               <w:rPr>
-                <w:rFonts w:ascii="Calibri" w:hAnsi="Calibri" w:cs="Calibri"/>
                 <w:color w:val="000000"/>
                 <w:sz w:val="22"/>
                 <w:szCs w:val="22"/>
@@ -26063,7 +25765,6 @@
             </w:pPr>
             <w:r>
               <w:rPr>
-                <w:rFonts w:ascii="Calibri" w:hAnsi="Calibri" w:cs="Calibri"/>
                 <w:color w:val="000000"/>
                 <w:sz w:val="22"/>
                 <w:szCs w:val="22"/>
@@ -26072,7 +25773,6 @@
             </w:r>
             <w:r>
               <w:rPr>
-                <w:rFonts w:ascii="Calibri" w:hAnsi="Calibri" w:cs="Calibri"/>
                 <w:i/>
                 <w:iCs/>
                 <w:color w:val="000000"/>
@@ -26100,7 +25800,6 @@
           <w:p>
             <w:pPr>
               <w:rPr>
-                <w:rFonts w:ascii="Calibri" w:hAnsi="Calibri" w:cs="Calibri"/>
                 <w:color w:val="000000"/>
                 <w:sz w:val="22"/>
                 <w:szCs w:val="22"/>
@@ -26108,7 +25807,6 @@
             </w:pPr>
             <w:r>
               <w:rPr>
-                <w:rFonts w:ascii="Calibri" w:hAnsi="Calibri" w:cs="Calibri"/>
                 <w:color w:val="000000"/>
                 <w:sz w:val="22"/>
                 <w:szCs w:val="22"/>
@@ -26117,7 +25815,6 @@
             </w:r>
             <w:r>
               <w:rPr>
-                <w:rFonts w:ascii="Calibri" w:hAnsi="Calibri" w:cs="Calibri"/>
                 <w:i/>
                 <w:iCs/>
                 <w:color w:val="000000"/>
@@ -26128,7 +25825,6 @@
             </w:r>
             <w:r>
               <w:rPr>
-                <w:rFonts w:ascii="Calibri" w:hAnsi="Calibri" w:cs="Calibri"/>
                 <w:color w:val="000000"/>
                 <w:sz w:val="22"/>
                 <w:szCs w:val="22"/>
@@ -26159,7 +25855,6 @@
           <w:p>
             <w:pPr>
               <w:rPr>
-                <w:rFonts w:ascii="Calibri" w:hAnsi="Calibri" w:cs="Calibri"/>
                 <w:color w:val="000000"/>
                 <w:sz w:val="22"/>
                 <w:szCs w:val="22"/>
@@ -26168,7 +25863,6 @@
             <w:proofErr w:type="spellStart"/>
             <w:r>
               <w:rPr>
-                <w:rFonts w:ascii="Calibri" w:hAnsi="Calibri" w:cs="Calibri"/>
                 <w:color w:val="000000"/>
                 <w:sz w:val="22"/>
                 <w:szCs w:val="22"/>
@@ -26195,7 +25889,6 @@
           <w:p>
             <w:pPr>
               <w:rPr>
-                <w:rFonts w:ascii="Calibri" w:hAnsi="Calibri" w:cs="Calibri"/>
                 <w:color w:val="000000"/>
                 <w:sz w:val="22"/>
                 <w:szCs w:val="22"/>
@@ -26203,7 +25896,6 @@
             </w:pPr>
             <w:r>
               <w:rPr>
-                <w:rFonts w:ascii="Calibri" w:hAnsi="Calibri" w:cs="Calibri"/>
                 <w:color w:val="000000"/>
                 <w:sz w:val="22"/>
                 <w:szCs w:val="22"/>
@@ -26212,7 +25904,6 @@
             </w:r>
             <w:r>
               <w:rPr>
-                <w:rFonts w:ascii="Calibri" w:hAnsi="Calibri" w:cs="Calibri"/>
                 <w:i/>
                 <w:iCs/>
                 <w:color w:val="000000"/>
@@ -26240,7 +25931,6 @@
           <w:p>
             <w:pPr>
               <w:rPr>
-                <w:rFonts w:ascii="Calibri" w:hAnsi="Calibri" w:cs="Calibri"/>
                 <w:color w:val="000000"/>
                 <w:sz w:val="22"/>
                 <w:szCs w:val="22"/>
@@ -26248,7 +25938,6 @@
             </w:pPr>
             <w:r>
               <w:rPr>
-                <w:rFonts w:ascii="Calibri" w:hAnsi="Calibri" w:cs="Calibri"/>
                 <w:color w:val="000000"/>
                 <w:sz w:val="22"/>
                 <w:szCs w:val="22"/>
@@ -26257,7 +25946,6 @@
             </w:r>
             <w:r>
               <w:rPr>
-                <w:rFonts w:ascii="Calibri" w:hAnsi="Calibri" w:cs="Calibri"/>
                 <w:i/>
                 <w:iCs/>
                 <w:color w:val="000000"/>
@@ -26268,7 +25956,6 @@
             </w:r>
             <w:r>
               <w:rPr>
-                <w:rFonts w:ascii="Calibri" w:hAnsi="Calibri" w:cs="Calibri"/>
                 <w:color w:val="000000"/>
                 <w:sz w:val="22"/>
                 <w:szCs w:val="22"/>
@@ -26277,7 +25964,6 @@
             </w:r>
             <w:r>
               <w:rPr>
-                <w:rFonts w:ascii="Calibri" w:hAnsi="Calibri" w:cs="Calibri"/>
                 <w:i/>
                 <w:iCs/>
                 <w:color w:val="000000"/>
@@ -26288,7 +25974,6 @@
             </w:r>
             <w:r>
               <w:rPr>
-                <w:rFonts w:ascii="Calibri" w:hAnsi="Calibri" w:cs="Calibri"/>
                 <w:color w:val="000000"/>
                 <w:sz w:val="22"/>
                 <w:szCs w:val="22"/>
@@ -26297,7 +25982,6 @@
             </w:r>
             <w:r>
               <w:rPr>
-                <w:rFonts w:ascii="Calibri" w:hAnsi="Calibri" w:cs="Calibri"/>
                 <w:i/>
                 <w:iCs/>
                 <w:color w:val="000000"/>
@@ -26308,7 +25992,6 @@
             </w:r>
             <w:r>
               <w:rPr>
-                <w:rFonts w:ascii="Calibri" w:hAnsi="Calibri" w:cs="Calibri"/>
                 <w:color w:val="000000"/>
                 <w:sz w:val="22"/>
                 <w:szCs w:val="22"/>
@@ -26339,7 +26022,6 @@
           <w:p>
             <w:pPr>
               <w:rPr>
-                <w:rFonts w:ascii="Calibri" w:hAnsi="Calibri" w:cs="Calibri"/>
                 <w:color w:val="000000"/>
                 <w:sz w:val="22"/>
                 <w:szCs w:val="22"/>
@@ -26348,7 +26030,6 @@
             <w:proofErr w:type="spellStart"/>
             <w:r>
               <w:rPr>
-                <w:rFonts w:ascii="Calibri" w:hAnsi="Calibri" w:cs="Calibri"/>
                 <w:color w:val="000000"/>
                 <w:sz w:val="22"/>
                 <w:szCs w:val="22"/>
@@ -26375,7 +26056,6 @@
           <w:p>
             <w:pPr>
               <w:rPr>
-                <w:rFonts w:ascii="Calibri" w:hAnsi="Calibri" w:cs="Calibri"/>
                 <w:color w:val="000000"/>
                 <w:sz w:val="22"/>
                 <w:szCs w:val="22"/>
@@ -26383,7 +26063,6 @@
             </w:pPr>
             <w:r>
               <w:rPr>
-                <w:rFonts w:ascii="Calibri" w:hAnsi="Calibri" w:cs="Calibri"/>
                 <w:color w:val="000000"/>
                 <w:sz w:val="22"/>
                 <w:szCs w:val="22"/>
@@ -26392,7 +26071,6 @@
             </w:r>
             <w:r>
               <w:rPr>
-                <w:rFonts w:ascii="Calibri" w:hAnsi="Calibri" w:cs="Calibri"/>
                 <w:i/>
                 <w:iCs/>
                 <w:color w:val="000000"/>
@@ -26420,7 +26098,6 @@
           <w:p>
             <w:pPr>
               <w:rPr>
-                <w:rFonts w:ascii="Calibri" w:hAnsi="Calibri" w:cs="Calibri"/>
                 <w:color w:val="000000"/>
                 <w:sz w:val="22"/>
                 <w:szCs w:val="22"/>
@@ -26428,7 +26105,6 @@
             </w:pPr>
             <w:r>
               <w:rPr>
-                <w:rFonts w:ascii="Calibri" w:hAnsi="Calibri" w:cs="Calibri"/>
                 <w:color w:val="000000"/>
                 <w:sz w:val="22"/>
                 <w:szCs w:val="22"/>
@@ -26438,7 +26114,6 @@
             <w:proofErr w:type="spellStart"/>
             <w:r>
               <w:rPr>
-                <w:rFonts w:ascii="Calibri" w:hAnsi="Calibri" w:cs="Calibri"/>
                 <w:i/>
                 <w:iCs/>
                 <w:color w:val="000000"/>
@@ -26450,7 +26125,6 @@
             <w:proofErr w:type="spellEnd"/>
             <w:r>
               <w:rPr>
-                <w:rFonts w:ascii="Calibri" w:hAnsi="Calibri" w:cs="Calibri"/>
                 <w:i/>
                 <w:iCs/>
                 <w:color w:val="000000"/>
@@ -26461,7 +26135,6 @@
             </w:r>
             <w:r>
               <w:rPr>
-                <w:rFonts w:ascii="Calibri" w:hAnsi="Calibri" w:cs="Calibri"/>
                 <w:color w:val="000000"/>
                 <w:sz w:val="22"/>
                 <w:szCs w:val="22"/>
@@ -26491,7 +26164,6 @@
           <w:p>
             <w:pPr>
               <w:rPr>
-                <w:rFonts w:ascii="Calibri" w:hAnsi="Calibri" w:cs="Calibri"/>
                 <w:color w:val="000000"/>
                 <w:sz w:val="22"/>
                 <w:szCs w:val="22"/>
@@ -26500,7 +26172,6 @@
             <w:proofErr w:type="spellStart"/>
             <w:r>
               <w:rPr>
-                <w:rFonts w:ascii="Calibri" w:hAnsi="Calibri" w:cs="Calibri"/>
                 <w:color w:val="000000"/>
                 <w:sz w:val="22"/>
                 <w:szCs w:val="22"/>
@@ -26526,7 +26197,6 @@
           <w:p>
             <w:pPr>
               <w:rPr>
-                <w:rFonts w:ascii="Calibri" w:hAnsi="Calibri" w:cs="Calibri"/>
                 <w:color w:val="000000"/>
                 <w:sz w:val="22"/>
                 <w:szCs w:val="22"/>
@@ -26534,7 +26204,6 @@
             </w:pPr>
             <w:r>
               <w:rPr>
-                <w:rFonts w:ascii="Calibri" w:hAnsi="Calibri" w:cs="Calibri"/>
                 <w:color w:val="000000"/>
                 <w:sz w:val="22"/>
                 <w:szCs w:val="22"/>
@@ -26543,7 +26212,6 @@
             </w:r>
             <w:r>
               <w:rPr>
-                <w:rFonts w:ascii="Calibri" w:hAnsi="Calibri" w:cs="Calibri"/>
                 <w:i/>
                 <w:iCs/>
                 <w:color w:val="000000"/>
@@ -26570,7 +26238,6 @@
           <w:p>
             <w:pPr>
               <w:rPr>
-                <w:rFonts w:ascii="Calibri" w:hAnsi="Calibri" w:cs="Calibri"/>
                 <w:color w:val="000000"/>
                 <w:sz w:val="22"/>
                 <w:szCs w:val="22"/>
@@ -26578,7 +26245,6 @@
             </w:pPr>
             <w:r>
               <w:rPr>
-                <w:rFonts w:ascii="Calibri" w:hAnsi="Calibri" w:cs="Calibri"/>
                 <w:color w:val="000000"/>
                 <w:sz w:val="22"/>
                 <w:szCs w:val="22"/>
@@ -26588,7 +26254,6 @@
             <w:proofErr w:type="spellStart"/>
             <w:r>
               <w:rPr>
-                <w:rFonts w:ascii="Calibri" w:hAnsi="Calibri" w:cs="Calibri"/>
                 <w:i/>
                 <w:iCs/>
                 <w:color w:val="000000"/>
@@ -26600,7 +26265,6 @@
             <w:proofErr w:type="spellEnd"/>
             <w:r>
               <w:rPr>
-                <w:rFonts w:ascii="Calibri" w:hAnsi="Calibri" w:cs="Calibri"/>
                 <w:i/>
                 <w:iCs/>
                 <w:color w:val="000000"/>
@@ -26611,7 +26275,6 @@
             </w:r>
             <w:r>
               <w:rPr>
-                <w:rFonts w:ascii="Calibri" w:hAnsi="Calibri" w:cs="Calibri"/>
                 <w:color w:val="000000"/>
                 <w:sz w:val="22"/>
                 <w:szCs w:val="22"/>
@@ -26620,7 +26283,6 @@
             </w:r>
             <w:r>
               <w:rPr>
-                <w:rFonts w:ascii="Calibri" w:hAnsi="Calibri" w:cs="Calibri"/>
                 <w:i/>
                 <w:iCs/>
                 <w:color w:val="000000"/>
@@ -26631,7 +26293,6 @@
             </w:r>
             <w:r>
               <w:rPr>
-                <w:rFonts w:ascii="Calibri" w:hAnsi="Calibri" w:cs="Calibri"/>
                 <w:color w:val="000000"/>
                 <w:sz w:val="22"/>
                 <w:szCs w:val="22"/>
@@ -26640,7 +26301,6 @@
             </w:r>
             <w:r>
               <w:rPr>
-                <w:rFonts w:ascii="Calibri" w:hAnsi="Calibri" w:cs="Calibri"/>
                 <w:i/>
                 <w:iCs/>
                 <w:color w:val="000000"/>
@@ -26651,7 +26311,6 @@
             </w:r>
             <w:r>
               <w:rPr>
-                <w:rFonts w:ascii="Calibri" w:hAnsi="Calibri" w:cs="Calibri"/>
                 <w:color w:val="000000"/>
                 <w:sz w:val="22"/>
                 <w:szCs w:val="22"/>
@@ -26682,7 +26341,6 @@
           <w:p>
             <w:pPr>
               <w:rPr>
-                <w:rFonts w:ascii="Calibri" w:hAnsi="Calibri" w:cs="Calibri"/>
                 <w:color w:val="000000"/>
                 <w:sz w:val="22"/>
                 <w:szCs w:val="22"/>
@@ -26691,7 +26349,6 @@
             <w:proofErr w:type="spellStart"/>
             <w:r>
               <w:rPr>
-                <w:rFonts w:ascii="Calibri" w:hAnsi="Calibri" w:cs="Calibri"/>
                 <w:color w:val="000000"/>
                 <w:sz w:val="22"/>
                 <w:szCs w:val="22"/>
@@ -26718,7 +26375,6 @@
           <w:p>
             <w:pPr>
               <w:rPr>
-                <w:rFonts w:ascii="Calibri" w:hAnsi="Calibri" w:cs="Calibri"/>
                 <w:color w:val="000000"/>
                 <w:sz w:val="22"/>
                 <w:szCs w:val="22"/>
@@ -26726,7 +26382,6 @@
             </w:pPr>
             <w:r>
               <w:rPr>
-                <w:rFonts w:ascii="Calibri" w:hAnsi="Calibri" w:cs="Calibri"/>
                 <w:color w:val="000000"/>
                 <w:sz w:val="22"/>
                 <w:szCs w:val="22"/>
@@ -26735,7 +26390,6 @@
             </w:r>
             <w:r>
               <w:rPr>
-                <w:rFonts w:ascii="Calibri" w:hAnsi="Calibri" w:cs="Calibri"/>
                 <w:i/>
                 <w:iCs/>
                 <w:color w:val="000000"/>
@@ -26763,7 +26417,6 @@
           <w:p>
             <w:pPr>
               <w:rPr>
-                <w:rFonts w:ascii="Calibri" w:hAnsi="Calibri" w:cs="Calibri"/>
                 <w:color w:val="000000"/>
                 <w:sz w:val="22"/>
                 <w:szCs w:val="22"/>
@@ -26771,7 +26424,6 @@
             </w:pPr>
             <w:r>
               <w:rPr>
-                <w:rFonts w:ascii="Calibri" w:hAnsi="Calibri" w:cs="Calibri"/>
                 <w:color w:val="000000"/>
                 <w:sz w:val="22"/>
                 <w:szCs w:val="22"/>
@@ -26780,7 +26432,6 @@
             </w:r>
             <w:r>
               <w:rPr>
-                <w:rFonts w:ascii="Calibri" w:hAnsi="Calibri" w:cs="Calibri"/>
                 <w:i/>
                 <w:iCs/>
                 <w:color w:val="000000"/>
@@ -26791,7 +26442,6 @@
             </w:r>
             <w:r>
               <w:rPr>
-                <w:rFonts w:ascii="Calibri" w:hAnsi="Calibri" w:cs="Calibri"/>
                 <w:color w:val="000000"/>
                 <w:sz w:val="22"/>
                 <w:szCs w:val="22"/>
@@ -26800,7 +26450,6 @@
             </w:r>
             <w:r>
               <w:rPr>
-                <w:rFonts w:ascii="Calibri" w:hAnsi="Calibri" w:cs="Calibri"/>
                 <w:i/>
                 <w:iCs/>
                 <w:color w:val="000000"/>
@@ -26811,7 +26460,6 @@
             </w:r>
             <w:r>
               <w:rPr>
-                <w:rFonts w:ascii="Calibri" w:hAnsi="Calibri" w:cs="Calibri"/>
                 <w:color w:val="000000"/>
                 <w:sz w:val="22"/>
                 <w:szCs w:val="22"/>
@@ -26842,7 +26490,6 @@
           <w:p>
             <w:pPr>
               <w:rPr>
-                <w:rFonts w:ascii="Calibri" w:hAnsi="Calibri" w:cs="Calibri"/>
                 <w:color w:val="000000"/>
                 <w:sz w:val="22"/>
                 <w:szCs w:val="22"/>
@@ -26851,7 +26498,6 @@
             <w:proofErr w:type="spellStart"/>
             <w:r>
               <w:rPr>
-                <w:rFonts w:ascii="Calibri" w:hAnsi="Calibri" w:cs="Calibri"/>
                 <w:color w:val="000000"/>
                 <w:sz w:val="22"/>
                 <w:szCs w:val="22"/>
@@ -26878,7 +26524,6 @@
           <w:p>
             <w:pPr>
               <w:rPr>
-                <w:rFonts w:ascii="Calibri" w:hAnsi="Calibri" w:cs="Calibri"/>
                 <w:color w:val="000000"/>
                 <w:sz w:val="22"/>
                 <w:szCs w:val="22"/>
@@ -26886,7 +26531,6 @@
             </w:pPr>
             <w:r>
               <w:rPr>
-                <w:rFonts w:ascii="Calibri" w:hAnsi="Calibri" w:cs="Calibri"/>
                 <w:color w:val="000000"/>
                 <w:sz w:val="22"/>
                 <w:szCs w:val="22"/>
@@ -26895,7 +26539,6 @@
             </w:r>
             <w:r>
               <w:rPr>
-                <w:rFonts w:ascii="Calibri" w:hAnsi="Calibri" w:cs="Calibri"/>
                 <w:i/>
                 <w:iCs/>
                 <w:color w:val="000000"/>
@@ -26923,7 +26566,6 @@
           <w:p>
             <w:pPr>
               <w:rPr>
-                <w:rFonts w:ascii="Calibri" w:hAnsi="Calibri" w:cs="Calibri"/>
                 <w:color w:val="000000"/>
                 <w:sz w:val="22"/>
                 <w:szCs w:val="22"/>
@@ -26931,7 +26573,6 @@
             </w:pPr>
             <w:r>
               <w:rPr>
-                <w:rFonts w:ascii="Calibri" w:hAnsi="Calibri" w:cs="Calibri"/>
                 <w:color w:val="000000"/>
                 <w:sz w:val="22"/>
                 <w:szCs w:val="22"/>
@@ -26940,7 +26581,6 @@
             </w:r>
             <w:r>
               <w:rPr>
-                <w:rFonts w:ascii="Calibri" w:hAnsi="Calibri" w:cs="Calibri"/>
                 <w:i/>
                 <w:iCs/>
                 <w:color w:val="000000"/>
@@ -26951,7 +26591,6 @@
             </w:r>
             <w:r>
               <w:rPr>
-                <w:rFonts w:ascii="Calibri" w:hAnsi="Calibri" w:cs="Calibri"/>
                 <w:color w:val="000000"/>
                 <w:sz w:val="22"/>
                 <w:szCs w:val="22"/>
@@ -26960,7 +26599,6 @@
             </w:r>
             <w:r>
               <w:rPr>
-                <w:rFonts w:ascii="Calibri" w:hAnsi="Calibri" w:cs="Calibri"/>
                 <w:i/>
                 <w:iCs/>
                 <w:color w:val="000000"/>
@@ -26971,7 +26609,6 @@
             </w:r>
             <w:r>
               <w:rPr>
-                <w:rFonts w:ascii="Calibri" w:hAnsi="Calibri" w:cs="Calibri"/>
                 <w:i/>
                 <w:iCs/>
                 <w:color w:val="000000"/>
@@ -27004,7 +26641,6 @@
           <w:p>
             <w:pPr>
               <w:rPr>
-                <w:rFonts w:ascii="Calibri" w:hAnsi="Calibri" w:cs="Calibri"/>
                 <w:color w:val="000000"/>
                 <w:sz w:val="22"/>
                 <w:szCs w:val="22"/>
@@ -27013,7 +26649,6 @@
             <w:proofErr w:type="spellStart"/>
             <w:r>
               <w:rPr>
-                <w:rFonts w:ascii="Calibri" w:hAnsi="Calibri" w:cs="Calibri"/>
                 <w:color w:val="000000"/>
                 <w:sz w:val="22"/>
                 <w:szCs w:val="22"/>
@@ -27040,7 +26675,6 @@
           <w:p>
             <w:pPr>
               <w:rPr>
-                <w:rFonts w:ascii="Calibri" w:hAnsi="Calibri" w:cs="Calibri"/>
                 <w:color w:val="000000"/>
                 <w:sz w:val="22"/>
                 <w:szCs w:val="22"/>
@@ -27048,7 +26682,6 @@
             </w:pPr>
             <w:r>
               <w:rPr>
-                <w:rFonts w:ascii="Calibri" w:hAnsi="Calibri" w:cs="Calibri"/>
                 <w:color w:val="000000"/>
                 <w:sz w:val="22"/>
                 <w:szCs w:val="22"/>
@@ -27057,7 +26690,6 @@
             </w:r>
             <w:r>
               <w:rPr>
-                <w:rFonts w:ascii="Calibri" w:hAnsi="Calibri" w:cs="Calibri"/>
                 <w:i/>
                 <w:iCs/>
                 <w:color w:val="000000"/>
@@ -27085,7 +26717,6 @@
           <w:p>
             <w:pPr>
               <w:rPr>
-                <w:rFonts w:ascii="Calibri" w:hAnsi="Calibri" w:cs="Calibri"/>
                 <w:color w:val="000000"/>
                 <w:sz w:val="22"/>
                 <w:szCs w:val="22"/>
@@ -27093,7 +26724,6 @@
             </w:pPr>
             <w:r>
               <w:rPr>
-                <w:rFonts w:ascii="Calibri" w:hAnsi="Calibri" w:cs="Calibri"/>
                 <w:color w:val="000000"/>
                 <w:sz w:val="22"/>
                 <w:szCs w:val="22"/>
@@ -27102,7 +26732,6 @@
             </w:r>
             <w:r>
               <w:rPr>
-                <w:rFonts w:ascii="Calibri" w:hAnsi="Calibri" w:cs="Calibri"/>
                 <w:i/>
                 <w:iCs/>
                 <w:color w:val="000000"/>
@@ -27113,7 +26742,6 @@
             </w:r>
             <w:r>
               <w:rPr>
-                <w:rFonts w:ascii="Calibri" w:hAnsi="Calibri" w:cs="Calibri"/>
                 <w:color w:val="000000"/>
                 <w:sz w:val="22"/>
                 <w:szCs w:val="22"/>
@@ -27122,7 +26750,6 @@
             </w:r>
             <w:r>
               <w:rPr>
-                <w:rFonts w:ascii="Calibri" w:hAnsi="Calibri" w:cs="Calibri"/>
                 <w:i/>
                 <w:iCs/>
                 <w:color w:val="000000"/>
@@ -27133,7 +26760,6 @@
             </w:r>
             <w:r>
               <w:rPr>
-                <w:rFonts w:ascii="Calibri" w:hAnsi="Calibri" w:cs="Calibri"/>
                 <w:color w:val="000000"/>
                 <w:sz w:val="22"/>
                 <w:szCs w:val="22"/>
@@ -27163,7 +26789,6 @@
           <w:p>
             <w:pPr>
               <w:rPr>
-                <w:rFonts w:ascii="Calibri" w:hAnsi="Calibri" w:cs="Calibri"/>
                 <w:color w:val="000000"/>
                 <w:sz w:val="22"/>
                 <w:szCs w:val="22"/>
@@ -27172,7 +26797,6 @@
             <w:proofErr w:type="spellStart"/>
             <w:r>
               <w:rPr>
-                <w:rFonts w:ascii="Calibri" w:hAnsi="Calibri" w:cs="Calibri"/>
                 <w:color w:val="000000"/>
                 <w:sz w:val="22"/>
                 <w:szCs w:val="22"/>
@@ -27198,7 +26822,6 @@
           <w:p>
             <w:pPr>
               <w:rPr>
-                <w:rFonts w:ascii="Calibri" w:hAnsi="Calibri" w:cs="Calibri"/>
                 <w:color w:val="000000"/>
                 <w:sz w:val="22"/>
                 <w:szCs w:val="22"/>
@@ -27206,7 +26829,6 @@
             </w:pPr>
             <w:r>
               <w:rPr>
-                <w:rFonts w:ascii="Calibri" w:hAnsi="Calibri" w:cs="Calibri"/>
                 <w:color w:val="000000"/>
                 <w:sz w:val="22"/>
                 <w:szCs w:val="22"/>
@@ -27215,7 +26837,6 @@
             </w:r>
             <w:r>
               <w:rPr>
-                <w:rFonts w:ascii="Calibri" w:hAnsi="Calibri" w:cs="Calibri"/>
                 <w:i/>
                 <w:iCs/>
                 <w:color w:val="000000"/>
@@ -27242,7 +26863,6 @@
           <w:p>
             <w:pPr>
               <w:rPr>
-                <w:rFonts w:ascii="Calibri" w:hAnsi="Calibri" w:cs="Calibri"/>
                 <w:color w:val="000000"/>
                 <w:sz w:val="22"/>
                 <w:szCs w:val="22"/>
@@ -27250,7 +26870,6 @@
             </w:pPr>
             <w:r>
               <w:rPr>
-                <w:rFonts w:ascii="Calibri" w:hAnsi="Calibri" w:cs="Calibri"/>
                 <w:color w:val="000000"/>
                 <w:sz w:val="22"/>
                 <w:szCs w:val="22"/>
@@ -27259,7 +26878,6 @@
             </w:r>
             <w:r>
               <w:rPr>
-                <w:rFonts w:ascii="Calibri" w:hAnsi="Calibri" w:cs="Calibri"/>
                 <w:i/>
                 <w:iCs/>
                 <w:color w:val="000000"/>
@@ -27270,7 +26888,6 @@
             </w:r>
             <w:r>
               <w:rPr>
-                <w:rFonts w:ascii="Calibri" w:hAnsi="Calibri" w:cs="Calibri"/>
                 <w:color w:val="000000"/>
                 <w:sz w:val="22"/>
                 <w:szCs w:val="22"/>
@@ -27279,7 +26896,6 @@
             </w:r>
             <w:r>
               <w:rPr>
-                <w:rFonts w:ascii="Calibri" w:hAnsi="Calibri" w:cs="Calibri"/>
                 <w:i/>
                 <w:iCs/>
                 <w:color w:val="000000"/>
@@ -27290,7 +26906,6 @@
             </w:r>
             <w:r>
               <w:rPr>
-                <w:rFonts w:ascii="Calibri" w:hAnsi="Calibri" w:cs="Calibri"/>
                 <w:color w:val="000000"/>
                 <w:sz w:val="22"/>
                 <w:szCs w:val="22"/>
@@ -27321,7 +26936,6 @@
           <w:p>
             <w:pPr>
               <w:rPr>
-                <w:rFonts w:ascii="Calibri" w:hAnsi="Calibri" w:cs="Calibri"/>
                 <w:color w:val="000000"/>
                 <w:sz w:val="22"/>
                 <w:szCs w:val="22"/>
@@ -27330,7 +26944,6 @@
             <w:proofErr w:type="spellStart"/>
             <w:r>
               <w:rPr>
-                <w:rFonts w:ascii="Calibri" w:hAnsi="Calibri" w:cs="Calibri"/>
                 <w:color w:val="000000"/>
                 <w:sz w:val="22"/>
                 <w:szCs w:val="22"/>
@@ -27357,7 +26970,6 @@
           <w:p>
             <w:pPr>
               <w:rPr>
-                <w:rFonts w:ascii="Calibri" w:hAnsi="Calibri" w:cs="Calibri"/>
                 <w:color w:val="000000"/>
                 <w:sz w:val="22"/>
                 <w:szCs w:val="22"/>
@@ -27365,7 +26977,6 @@
             </w:pPr>
             <w:r>
               <w:rPr>
-                <w:rFonts w:ascii="Calibri" w:hAnsi="Calibri" w:cs="Calibri"/>
                 <w:color w:val="000000"/>
                 <w:sz w:val="22"/>
                 <w:szCs w:val="22"/>
@@ -27375,7 +26986,6 @@
             <w:proofErr w:type="spellStart"/>
             <w:r>
               <w:rPr>
-                <w:rFonts w:ascii="Calibri" w:hAnsi="Calibri" w:cs="Calibri"/>
                 <w:i/>
                 <w:iCs/>
                 <w:color w:val="000000"/>
@@ -27404,7 +27014,6 @@
           <w:p>
             <w:pPr>
               <w:rPr>
-                <w:rFonts w:ascii="Calibri" w:hAnsi="Calibri" w:cs="Calibri"/>
                 <w:color w:val="000000"/>
                 <w:sz w:val="22"/>
                 <w:szCs w:val="22"/>
@@ -27412,7 +27021,6 @@
             </w:pPr>
             <w:r>
               <w:rPr>
-                <w:rFonts w:ascii="Calibri" w:hAnsi="Calibri" w:cs="Calibri"/>
                 <w:color w:val="000000"/>
                 <w:sz w:val="22"/>
                 <w:szCs w:val="22"/>
@@ -27421,7 +27029,6 @@
             </w:r>
             <w:r>
               <w:rPr>
-                <w:rFonts w:ascii="Calibri" w:hAnsi="Calibri" w:cs="Calibri"/>
                 <w:i/>
                 <w:iCs/>
                 <w:color w:val="000000"/>
@@ -27432,7 +27039,6 @@
             </w:r>
             <w:r>
               <w:rPr>
-                <w:rFonts w:ascii="Calibri" w:hAnsi="Calibri" w:cs="Calibri"/>
                 <w:color w:val="000000"/>
                 <w:sz w:val="22"/>
                 <w:szCs w:val="22"/>
@@ -27442,7 +27048,6 @@
             <w:proofErr w:type="spellStart"/>
             <w:r>
               <w:rPr>
-                <w:rFonts w:ascii="Calibri" w:hAnsi="Calibri" w:cs="Calibri"/>
                 <w:i/>
                 <w:iCs/>
                 <w:color w:val="000000"/>
@@ -27454,7 +27059,6 @@
             <w:proofErr w:type="spellEnd"/>
             <w:r>
               <w:rPr>
-                <w:rFonts w:ascii="Calibri" w:hAnsi="Calibri" w:cs="Calibri"/>
                 <w:color w:val="000000"/>
                 <w:sz w:val="22"/>
                 <w:szCs w:val="22"/>
@@ -27485,7 +27089,6 @@
           <w:p>
             <w:pPr>
               <w:rPr>
-                <w:rFonts w:ascii="Calibri" w:hAnsi="Calibri" w:cs="Calibri"/>
                 <w:color w:val="000000"/>
                 <w:sz w:val="22"/>
                 <w:szCs w:val="22"/>
@@ -27494,7 +27097,6 @@
             <w:proofErr w:type="spellStart"/>
             <w:r>
               <w:rPr>
-                <w:rFonts w:ascii="Calibri" w:hAnsi="Calibri" w:cs="Calibri"/>
                 <w:color w:val="000000"/>
                 <w:sz w:val="22"/>
                 <w:szCs w:val="22"/>
@@ -27521,7 +27123,6 @@
           <w:p>
             <w:pPr>
               <w:rPr>
-                <w:rFonts w:ascii="Calibri" w:hAnsi="Calibri" w:cs="Calibri"/>
                 <w:color w:val="000000"/>
                 <w:sz w:val="22"/>
                 <w:szCs w:val="22"/>
@@ -27529,7 +27130,6 @@
             </w:pPr>
             <w:r>
               <w:rPr>
-                <w:rFonts w:ascii="Calibri" w:hAnsi="Calibri" w:cs="Calibri"/>
                 <w:color w:val="000000"/>
                 <w:sz w:val="22"/>
                 <w:szCs w:val="22"/>
@@ -27539,7 +27139,6 @@
             <w:proofErr w:type="spellStart"/>
             <w:r>
               <w:rPr>
-                <w:rFonts w:ascii="Calibri" w:hAnsi="Calibri" w:cs="Calibri"/>
                 <w:i/>
                 <w:iCs/>
                 <w:color w:val="000000"/>
@@ -27568,7 +27167,6 @@
           <w:p>
             <w:pPr>
               <w:rPr>
-                <w:rFonts w:ascii="Calibri" w:hAnsi="Calibri" w:cs="Calibri"/>
                 <w:color w:val="000000"/>
                 <w:sz w:val="22"/>
                 <w:szCs w:val="22"/>
@@ -27576,7 +27174,6 @@
             </w:pPr>
             <w:r>
               <w:rPr>
-                <w:rFonts w:ascii="Calibri" w:hAnsi="Calibri" w:cs="Calibri"/>
                 <w:color w:val="000000"/>
                 <w:sz w:val="22"/>
                 <w:szCs w:val="22"/>
@@ -27585,7 +27182,6 @@
             </w:r>
             <w:r>
               <w:rPr>
-                <w:rFonts w:ascii="Calibri" w:hAnsi="Calibri" w:cs="Calibri"/>
                 <w:i/>
                 <w:iCs/>
                 <w:color w:val="000000"/>
@@ -27596,7 +27192,6 @@
             </w:r>
             <w:r>
               <w:rPr>
-                <w:rFonts w:ascii="Calibri" w:hAnsi="Calibri" w:cs="Calibri"/>
                 <w:color w:val="000000"/>
                 <w:sz w:val="22"/>
                 <w:szCs w:val="22"/>
@@ -27606,7 +27201,6 @@
             <w:proofErr w:type="spellStart"/>
             <w:r>
               <w:rPr>
-                <w:rFonts w:ascii="Calibri" w:hAnsi="Calibri" w:cs="Calibri"/>
                 <w:i/>
                 <w:iCs/>
                 <w:color w:val="000000"/>
@@ -27618,7 +27212,6 @@
             <w:proofErr w:type="spellEnd"/>
             <w:r>
               <w:rPr>
-                <w:rFonts w:ascii="Calibri" w:hAnsi="Calibri" w:cs="Calibri"/>
                 <w:i/>
                 <w:iCs/>
                 <w:color w:val="000000"/>
@@ -27629,7 +27222,6 @@
             </w:r>
             <w:r>
               <w:rPr>
-                <w:rFonts w:ascii="Calibri" w:hAnsi="Calibri" w:cs="Calibri"/>
                 <w:color w:val="000000"/>
                 <w:sz w:val="22"/>
                 <w:szCs w:val="22"/>
@@ -27660,7 +27252,6 @@
           <w:p>
             <w:pPr>
               <w:rPr>
-                <w:rFonts w:ascii="Calibri" w:hAnsi="Calibri" w:cs="Calibri"/>
                 <w:color w:val="000000"/>
                 <w:sz w:val="22"/>
                 <w:szCs w:val="22"/>
@@ -27668,7 +27259,6 @@
             </w:pPr>
             <w:r>
               <w:rPr>
-                <w:rFonts w:ascii="Calibri" w:hAnsi="Calibri" w:cs="Calibri"/>
                 <w:color w:val="000000"/>
                 <w:sz w:val="22"/>
                 <w:szCs w:val="22"/>
@@ -27694,7 +27284,6 @@
           <w:p>
             <w:pPr>
               <w:rPr>
-                <w:rFonts w:ascii="Calibri" w:hAnsi="Calibri" w:cs="Calibri"/>
                 <w:color w:val="000000"/>
                 <w:sz w:val="22"/>
                 <w:szCs w:val="22"/>
@@ -27702,7 +27291,6 @@
             </w:pPr>
             <w:r>
               <w:rPr>
-                <w:rFonts w:ascii="Calibri" w:hAnsi="Calibri" w:cs="Calibri"/>
                 <w:color w:val="000000"/>
                 <w:sz w:val="22"/>
                 <w:szCs w:val="22"/>
@@ -27712,7 +27300,6 @@
             <w:proofErr w:type="spellStart"/>
             <w:r>
               <w:rPr>
-                <w:rFonts w:ascii="Calibri" w:hAnsi="Calibri" w:cs="Calibri"/>
                 <w:i/>
                 <w:iCs/>
                 <w:color w:val="000000"/>
@@ -27741,7 +27328,6 @@
           <w:p>
             <w:pPr>
               <w:rPr>
-                <w:rFonts w:ascii="Calibri" w:hAnsi="Calibri" w:cs="Calibri"/>
                 <w:color w:val="000000"/>
                 <w:sz w:val="22"/>
                 <w:szCs w:val="22"/>
@@ -27749,7 +27335,6 @@
             </w:pPr>
             <w:r>
               <w:rPr>
-                <w:rFonts w:ascii="Calibri" w:hAnsi="Calibri" w:cs="Calibri"/>
                 <w:color w:val="000000"/>
                 <w:sz w:val="22"/>
                 <w:szCs w:val="22"/>
@@ -27758,7 +27343,6 @@
             </w:r>
             <w:r>
               <w:rPr>
-                <w:rFonts w:ascii="Calibri" w:hAnsi="Calibri" w:cs="Calibri"/>
                 <w:i/>
                 <w:iCs/>
                 <w:color w:val="000000"/>
@@ -27769,7 +27353,6 @@
             </w:r>
             <w:r>
               <w:rPr>
-                <w:rFonts w:ascii="Calibri" w:hAnsi="Calibri" w:cs="Calibri"/>
                 <w:color w:val="000000"/>
                 <w:sz w:val="22"/>
                 <w:szCs w:val="22"/>
@@ -27779,7 +27362,6 @@
             <w:proofErr w:type="spellStart"/>
             <w:r>
               <w:rPr>
-                <w:rFonts w:ascii="Calibri" w:hAnsi="Calibri" w:cs="Calibri"/>
                 <w:i/>
                 <w:iCs/>
                 <w:color w:val="000000"/>
@@ -27791,7 +27373,6 @@
             <w:proofErr w:type="spellEnd"/>
             <w:r>
               <w:rPr>
-                <w:rFonts w:ascii="Calibri" w:hAnsi="Calibri" w:cs="Calibri"/>
                 <w:color w:val="000000"/>
                 <w:sz w:val="22"/>
                 <w:szCs w:val="22"/>
@@ -27822,7 +27403,6 @@
           <w:p>
             <w:pPr>
               <w:rPr>
-                <w:rFonts w:ascii="Calibri" w:hAnsi="Calibri" w:cs="Calibri"/>
                 <w:color w:val="000000"/>
                 <w:sz w:val="22"/>
                 <w:szCs w:val="22"/>
@@ -27830,7 +27410,6 @@
             </w:pPr>
             <w:r>
               <w:rPr>
-                <w:rFonts w:ascii="Calibri" w:hAnsi="Calibri" w:cs="Calibri"/>
                 <w:color w:val="000000"/>
                 <w:sz w:val="22"/>
                 <w:szCs w:val="22"/>
@@ -27856,7 +27435,6 @@
           <w:p>
             <w:pPr>
               <w:rPr>
-                <w:rFonts w:ascii="Calibri" w:hAnsi="Calibri" w:cs="Calibri"/>
                 <w:color w:val="000000"/>
                 <w:sz w:val="22"/>
                 <w:szCs w:val="22"/>
@@ -27864,7 +27442,6 @@
             </w:pPr>
             <w:r>
               <w:rPr>
-                <w:rFonts w:ascii="Calibri" w:hAnsi="Calibri" w:cs="Calibri"/>
                 <w:color w:val="000000"/>
                 <w:sz w:val="22"/>
                 <w:szCs w:val="22"/>
@@ -27874,7 +27451,6 @@
             <w:proofErr w:type="spellStart"/>
             <w:r>
               <w:rPr>
-                <w:rFonts w:ascii="Calibri" w:hAnsi="Calibri" w:cs="Calibri"/>
                 <w:i/>
                 <w:iCs/>
                 <w:color w:val="000000"/>
@@ -27903,7 +27479,6 @@
           <w:p>
             <w:pPr>
               <w:rPr>
-                <w:rFonts w:ascii="Calibri" w:hAnsi="Calibri" w:cs="Calibri"/>
                 <w:color w:val="000000"/>
                 <w:sz w:val="22"/>
                 <w:szCs w:val="22"/>
@@ -27911,7 +27486,6 @@
             </w:pPr>
             <w:r>
               <w:rPr>
-                <w:rFonts w:ascii="Calibri" w:hAnsi="Calibri" w:cs="Calibri"/>
                 <w:color w:val="000000"/>
                 <w:sz w:val="22"/>
                 <w:szCs w:val="22"/>
@@ -27921,7 +27495,6 @@
             <w:proofErr w:type="spellStart"/>
             <w:r>
               <w:rPr>
-                <w:rFonts w:ascii="Calibri" w:hAnsi="Calibri" w:cs="Calibri"/>
                 <w:i/>
                 <w:iCs/>
                 <w:color w:val="000000"/>
@@ -27933,7 +27506,6 @@
             <w:proofErr w:type="spellEnd"/>
             <w:r>
               <w:rPr>
-                <w:rFonts w:ascii="Calibri" w:hAnsi="Calibri" w:cs="Calibri"/>
                 <w:color w:val="000000"/>
                 <w:sz w:val="22"/>
                 <w:szCs w:val="22"/>
@@ -28461,8 +28033,8 @@
         </w:sectPr>
       </w:pPr>
     </w:p>
-    <w:bookmarkStart w:id="252" w:name="_Toc68958812" w:displacedByCustomXml="next"/>
-    <w:bookmarkStart w:id="253" w:name="_Toc68957589" w:displacedByCustomXml="next"/>
+    <w:bookmarkStart w:id="252" w:name="_Toc68957589" w:displacedByCustomXml="next"/>
+    <w:bookmarkStart w:id="253" w:name="_Toc68958812" w:displacedByCustomXml="next"/>
     <w:sdt>
       <w:sdtPr>
         <w:rPr>
@@ -28586,6 +28158,55 @@
                   <w:noProof/>
                 </w:rPr>
                 <w:t>s.l.: National Association of REALTORS.</w:t>
+              </w:r>
+            </w:p>
+            <w:p>
+              <w:pPr>
+                <w:pStyle w:val="Bibliography"/>
+                <w:rPr>
+                  <w:noProof/>
+                </w:rPr>
+              </w:pPr>
+              <w:r>
+                <w:rPr>
+                  <w:noProof/>
+                </w:rPr>
+                <w:t xml:space="preserve">Rent4Me , 2021. </w:t>
+              </w:r>
+              <w:r>
+                <w:rPr>
+                  <w:i/>
+                  <w:iCs/>
+                  <w:noProof/>
+                </w:rPr>
+                <w:t xml:space="preserve">Rent4Me | Rent, rent out and share anything. Use Sharing Economy. Borrow Cars and Cameras. </w:t>
+              </w:r>
+              <w:r>
+                <w:rPr>
+                  <w:noProof/>
+                </w:rPr>
+                <w:t xml:space="preserve">[Online] </w:t>
+              </w:r>
+              <w:r>
+                <w:rPr>
+                  <w:noProof/>
+                </w:rPr>
+                <w:br/>
+                <w:t xml:space="preserve">Available at: </w:t>
+              </w:r>
+              <w:r>
+                <w:rPr>
+                  <w:noProof/>
+                  <w:u w:val="single"/>
+                </w:rPr>
+                <w:t>https://rent4me.org/</w:t>
+              </w:r>
+              <w:r>
+                <w:rPr>
+                  <w:noProof/>
+                </w:rPr>
+                <w:br/>
+                <w:t>[Accessed 14 4 2021].</w:t>
               </w:r>
             </w:p>
             <w:p>
@@ -40219,7 +39840,6 @@
   <w:style w:type="character" w:default="1" w:styleId="DefaultParagraphFont">
     <w:name w:val="Default Paragraph Font"/>
     <w:uiPriority w:val="1"/>
-    <w:semiHidden/>
     <w:unhideWhenUsed/>
   </w:style>
   <w:style w:type="table" w:default="1" w:styleId="TableNormal">
@@ -40904,11 +40524,28 @@
     <b:URL>https://sparetoolz.com/pages/faq</b:URL>
     <b:RefOrder>4</b:RefOrder>
   </b:Source>
+  <b:Source>
+    <b:Tag>Ren21</b:Tag>
+    <b:SourceType>InternetSite</b:SourceType>
+    <b:Guid>{99A27807-18CF-4F30-B5A9-B3A31CC90820}</b:Guid>
+    <b:Title>Rent4Me | Rent, rent out and share anything. Use Sharing Economy. Borrow Cars and Cameras </b:Title>
+    <b:Year>2021</b:Year>
+    <b:Author>
+      <b:Author>
+        <b:Corporate>Rent4Me </b:Corporate>
+      </b:Author>
+    </b:Author>
+    <b:YearAccessed>2021</b:YearAccessed>
+    <b:MonthAccessed>4</b:MonthAccessed>
+    <b:DayAccessed>14</b:DayAccessed>
+    <b:URL>https://rent4me.org/</b:URL>
+    <b:RefOrder>5</b:RefOrder>
+  </b:Source>
 </b:Sources>
 </file>
 
 <file path=customXml/itemProps1.xml><?xml version="1.0" encoding="utf-8"?>
-<ds:datastoreItem xmlns:ds="http://schemas.openxmlformats.org/officeDocument/2006/customXml" ds:itemID="{F4E6B6A0-8387-41CA-9BC9-E183C2AA52F9}">
+<ds:datastoreItem xmlns:ds="http://schemas.openxmlformats.org/officeDocument/2006/customXml" ds:itemID="{7DFE03DB-FBC9-4CA2-B249-A16A1C2A0F21}">
   <ds:schemaRefs>
     <ds:schemaRef ds:uri="http://schemas.openxmlformats.org/officeDocument/2006/bibliography"/>
   </ds:schemaRefs>

</xml_diff>

<commit_message>
📝 Grammer check for the report
</commit_message>
<xml_diff>
--- a/Report/Laith_Hussam_Shono-TM471_Project_Report1.docx
+++ b/Report/Laith_Hussam_Shono-TM471_Project_Report1.docx
@@ -1904,21 +1904,7 @@
                 <w:rStyle w:val="Hyperlink"/>
                 <w:noProof/>
               </w:rPr>
-              <w:t>3.5 Glo</w:t>
-            </w:r>
-            <w:r>
-              <w:rPr>
-                <w:rStyle w:val="Hyperlink"/>
-                <w:noProof/>
-              </w:rPr>
-              <w:t>s</w:t>
-            </w:r>
-            <w:r>
-              <w:rPr>
-                <w:rStyle w:val="Hyperlink"/>
-                <w:noProof/>
-              </w:rPr>
-              <w:t>sary</w:t>
+              <w:t>3.5 Glossary</w:t>
             </w:r>
             <w:r>
               <w:rPr>
@@ -2502,7 +2488,13 @@
         <w:t>to prevent that.</w:t>
       </w:r>
       <w:r>
-        <w:t xml:space="preserve"> I also searched for current platforms that people use and learnt what works best and what doesn’t.</w:t>
+        <w:t xml:space="preserve"> I also searched for current platforms that people use and learn</w:t>
+      </w:r>
+      <w:r>
+        <w:t>ed</w:t>
+      </w:r>
+      <w:r>
+        <w:t xml:space="preserve"> what works best and what doesn’t.</w:t>
       </w:r>
     </w:p>
     <w:p>
@@ -2601,7 +2593,7 @@
         <w:t xml:space="preserve">app </w:t>
       </w:r>
       <w:r>
-        <w:t>that did offer a good peer-to-peer (P2P)</w:t>
+        <w:t>that did offer good peer-to-peer (P2P)</w:t>
       </w:r>
       <w:r>
         <w:t xml:space="preserve"> tools</w:t>
@@ -2631,7 +2623,13 @@
         <w:t>. However,</w:t>
       </w:r>
       <w:r>
-        <w:t xml:space="preserve"> the app has a really small user base, thus there’s almost no tools offered.</w:t>
+        <w:t xml:space="preserve"> the app has a really small user base, thus there</w:t>
+      </w:r>
+      <w:r>
+        <w:t xml:space="preserve"> are</w:t>
+      </w:r>
+      <w:r>
+        <w:t xml:space="preserve"> almost no tools offered.</w:t>
       </w:r>
       <w:r>
         <w:t xml:space="preserve"> </w:t>
@@ -2691,7 +2689,7 @@
         <w:t xml:space="preserve">However, </w:t>
       </w:r>
       <w:r>
-        <w:t xml:space="preserve">MyRent, and Rent iT </w:t>
+        <w:t xml:space="preserve">MyRent and Rent iT </w:t>
       </w:r>
       <w:r>
         <w:t>are</w:t>
@@ -2763,10 +2761,34 @@
         <w:t xml:space="preserve"> </w:t>
       </w:r>
       <w:r>
-        <w:t>I found some of the methods it uses are limiting the system. Offering something for example, could take a while as you need the administrators to accept the post first, then it can be published and available for others. The same thing for IDs, they must be approved by the administrators before the user is verified. While these methods seem better and more secure at first, it could actually push away the users specially when the user base gets bigger and moderation starts taking longer, and it also delay the user experience. Instead, it’s better to let the users evaluate the posts and users’ IDs themselves</w:t>
-      </w:r>
-      <w:r>
-        <w:t>, while giving them instructions and tips on how to do so safely</w:t>
+        <w:t>I found some of the methods it uses are limiting the system. Offering something</w:t>
+      </w:r>
+      <w:r>
+        <w:t>,</w:t>
+      </w:r>
+      <w:r>
+        <w:t xml:space="preserve"> for example, could take a while as you need the administrators to accept the post first, then it can be published and available for others. The same thing for IDs, they must be approved by the administrators before the user is verified. While these methods seem better and more secure at first, </w:t>
+      </w:r>
+      <w:r>
+        <w:t>they</w:t>
+      </w:r>
+      <w:r>
+        <w:t xml:space="preserve"> could actually push away the users </w:t>
+      </w:r>
+      <w:r>
+        <w:t>e</w:t>
+      </w:r>
+      <w:r>
+        <w:t>specially when the user base gets bigger and moderation starts taking longer, and it also delay</w:t>
+      </w:r>
+      <w:r>
+        <w:t>s</w:t>
+      </w:r>
+      <w:r>
+        <w:t xml:space="preserve"> the user experience. Instead, it’s better to let the users evaluate the posts and users’ IDs themselves</w:t>
+      </w:r>
+      <w:r>
+        <w:t xml:space="preserve"> while giving them instructions and tips on how to do so safely</w:t>
       </w:r>
       <w:r>
         <w:t>.</w:t>
@@ -2828,10 +2850,22 @@
         <w:t>.</w:t>
       </w:r>
       <w:r>
-        <w:t xml:space="preserve"> I tried on my personal phone number and I tried an online USA number. In both cases the validation message doesn’t arrive.</w:t>
-      </w:r>
-      <w:r>
-        <w:t xml:space="preserve"> Therefor I couldn’t get my account fully verified.</w:t>
+        <w:t xml:space="preserve"> I tried on my personal phone number and I tried an online USA number. In both cases</w:t>
+      </w:r>
+      <w:r>
+        <w:t>,</w:t>
+      </w:r>
+      <w:r>
+        <w:t xml:space="preserve"> the validation message doesn’t arrive.</w:t>
+      </w:r>
+      <w:r>
+        <w:t xml:space="preserve"> </w:t>
+      </w:r>
+      <w:r>
+        <w:t>Therefore,</w:t>
+      </w:r>
+      <w:r>
+        <w:t xml:space="preserve"> I couldn’t get my account fully verified.</w:t>
       </w:r>
     </w:p>
     <w:p>
@@ -2871,7 +2905,19 @@
         <w:jc w:val="both"/>
       </w:pPr>
       <w:r>
-        <w:t xml:space="preserve">The search feature is a bit buggy specially when zooming out in the map view. </w:t>
+        <w:t>The search feature is a bit buggy</w:t>
+      </w:r>
+      <w:r>
+        <w:t>,</w:t>
+      </w:r>
+      <w:r>
+        <w:t xml:space="preserve"> </w:t>
+      </w:r>
+      <w:r>
+        <w:t>e</w:t>
+      </w:r>
+      <w:r>
+        <w:t xml:space="preserve">specially when zooming out in the map view. </w:t>
       </w:r>
     </w:p>
     <w:p>
@@ -2926,7 +2972,13 @@
         <w:t xml:space="preserve">buggy </w:t>
       </w:r>
       <w:r>
-        <w:t xml:space="preserve">where sometimes you have to upload it </w:t>
+        <w:t xml:space="preserve">where sometimes you have to upload </w:t>
+      </w:r>
+      <w:r>
+        <w:t>them</w:t>
+      </w:r>
+      <w:r>
+        <w:t xml:space="preserve"> </w:t>
       </w:r>
       <w:r>
         <w:t>multiple times</w:t>
@@ -2955,7 +3007,7 @@
         <w:t>after user interactions</w:t>
       </w:r>
       <w:r>
-        <w:t>. For example: when uploading IDs, it won't give a feedback that the image was uploaded and you need to refresh the page to see it</w:t>
+        <w:t>. For example: when uploading IDs, it won't give feedback that the image was uploaded and you need to refresh the page to see it</w:t>
       </w:r>
     </w:p>
     <w:p>
@@ -3028,13 +3080,7 @@
         <w:jc w:val="both"/>
       </w:pPr>
       <w:r>
-        <w:t>Another method</w:t>
-      </w:r>
-      <w:r>
-        <w:t>,</w:t>
-      </w:r>
-      <w:r>
-        <w:t xml:space="preserve"> is</w:t>
+        <w:t>Another method is</w:t>
       </w:r>
       <w:r>
         <w:t xml:space="preserve"> the renter and owner </w:t>
@@ -28033,8 +28079,8 @@
         </w:sectPr>
       </w:pPr>
     </w:p>
-    <w:bookmarkStart w:id="252" w:name="_Toc68957589" w:displacedByCustomXml="next"/>
-    <w:bookmarkStart w:id="253" w:name="_Toc68958812" w:displacedByCustomXml="next"/>
+    <w:bookmarkStart w:id="252" w:name="_Toc68958812" w:displacedByCustomXml="next"/>
+    <w:bookmarkStart w:id="253" w:name="_Toc68957589" w:displacedByCustomXml="next"/>
     <w:sdt>
       <w:sdtPr>
         <w:rPr>
@@ -39840,6 +39886,7 @@
   <w:style w:type="character" w:default="1" w:styleId="DefaultParagraphFont">
     <w:name w:val="Default Paragraph Font"/>
     <w:uiPriority w:val="1"/>
+    <w:semiHidden/>
     <w:unhideWhenUsed/>
   </w:style>
   <w:style w:type="table" w:default="1" w:styleId="TableNormal">

</xml_diff>

<commit_message>
📝 Report improvements - refined literature review - add a small intro to Chapter 3
</commit_message>
<xml_diff>
--- a/Report/Laith_Hussam_Shono-TM471_Project_Report1.docx
+++ b/Report/Laith_Hussam_Shono-TM471_Project_Report1.docx
@@ -2885,13 +2885,7 @@
         <w:t xml:space="preserve"> </w:t>
       </w:r>
       <w:r>
-        <w:t>is confusing to navigate</w:t>
-      </w:r>
-      <w:r>
-        <w:t>, and it has an old design</w:t>
-      </w:r>
-      <w:r>
-        <w:t>.</w:t>
+        <w:t>is confusing to navigate.</w:t>
       </w:r>
     </w:p>
     <w:p>
@@ -3017,7 +3011,13 @@
       </w:pPr>
       <w:r>
         <w:lastRenderedPageBreak/>
-        <w:t>Another method I found lots of people using is renting through social media platforms such as Instagram, Twitter, Facebook…etc. Where they post about their tools and receive requests in the direct-messages. Then paying in-cash on delivery.</w:t>
+        <w:t>Another method</w:t>
+      </w:r>
+      <w:r>
+        <w:t xml:space="preserve"> of renting</w:t>
+      </w:r>
+      <w:r>
+        <w:t xml:space="preserve"> I found lots of people using is renting through social media platforms such as Instagram, Twitter, Facebook…etc. Where they post about their tools and receive requests in the direct-messages. Then paying in-cash on delivery.</w:t>
       </w:r>
       <w:r>
         <w:t xml:space="preserve"> </w:t>
@@ -3164,6 +3164,12 @@
       <w:bookmarkEnd w:id="5"/>
       <w:bookmarkEnd w:id="6"/>
     </w:p>
+    <w:p>
+      <w:r>
+        <w:t>In this chapter I’ll show the first 3 phases of the development which are domain modelling, requirements gathering, and analysis.</w:t>
+      </w:r>
+    </w:p>
+    <w:p/>
     <w:p>
       <w:pPr>
         <w:pStyle w:val="Heading2"/>
@@ -3404,14 +3410,27 @@
       <w:r>
         <w:t xml:space="preserve">Figure </w:t>
       </w:r>
-      <w:fldSimple w:instr=" SEQ Figure \* ARABIC ">
-        <w:r>
-          <w:rPr>
-            <w:noProof/>
-          </w:rPr>
-          <w:t>1</w:t>
-        </w:r>
-      </w:fldSimple>
+      <w:r>
+        <w:fldChar w:fldCharType="begin"/>
+      </w:r>
+      <w:r>
+        <w:instrText xml:space="preserve"> SEQ Figure \* ARABIC </w:instrText>
+      </w:r>
+      <w:r>
+        <w:fldChar w:fldCharType="separate"/>
+      </w:r>
+      <w:r>
+        <w:rPr>
+          <w:noProof/>
+        </w:rPr>
+        <w:t>1</w:t>
+      </w:r>
+      <w:r>
+        <w:rPr>
+          <w:noProof/>
+        </w:rPr>
+        <w:fldChar w:fldCharType="end"/>
+      </w:r>
       <w:bookmarkEnd w:id="13"/>
       <w:r>
         <w:t xml:space="preserve"> - use case diagram</w:t>
@@ -8329,14 +8348,27 @@
       <w:r>
         <w:t xml:space="preserve">Figure </w:t>
       </w:r>
-      <w:fldSimple w:instr=" SEQ Figure \* ARABIC ">
-        <w:r>
-          <w:rPr>
-            <w:noProof/>
-          </w:rPr>
-          <w:t>2</w:t>
-        </w:r>
-      </w:fldSimple>
+      <w:r>
+        <w:fldChar w:fldCharType="begin"/>
+      </w:r>
+      <w:r>
+        <w:instrText xml:space="preserve"> SEQ Figure \* ARABIC </w:instrText>
+      </w:r>
+      <w:r>
+        <w:fldChar w:fldCharType="separate"/>
+      </w:r>
+      <w:r>
+        <w:rPr>
+          <w:noProof/>
+        </w:rPr>
+        <w:t>2</w:t>
+      </w:r>
+      <w:r>
+        <w:rPr>
+          <w:noProof/>
+        </w:rPr>
+        <w:fldChar w:fldCharType="end"/>
+      </w:r>
       <w:bookmarkEnd w:id="21"/>
       <w:r>
         <w:t xml:space="preserve"> - Activity diagram of accepting/rejecting tool-requests</w:t>
@@ -8415,14 +8447,27 @@
       <w:r>
         <w:t xml:space="preserve">Figure </w:t>
       </w:r>
-      <w:fldSimple w:instr=" SEQ Figure \* ARABIC ">
-        <w:r>
-          <w:rPr>
-            <w:noProof/>
-          </w:rPr>
-          <w:t>3</w:t>
-        </w:r>
-      </w:fldSimple>
+      <w:r>
+        <w:fldChar w:fldCharType="begin"/>
+      </w:r>
+      <w:r>
+        <w:instrText xml:space="preserve"> SEQ Figure \* ARABIC </w:instrText>
+      </w:r>
+      <w:r>
+        <w:fldChar w:fldCharType="separate"/>
+      </w:r>
+      <w:r>
+        <w:rPr>
+          <w:noProof/>
+        </w:rPr>
+        <w:t>3</w:t>
+      </w:r>
+      <w:r>
+        <w:rPr>
+          <w:noProof/>
+        </w:rPr>
+        <w:fldChar w:fldCharType="end"/>
+      </w:r>
       <w:bookmarkEnd w:id="25"/>
       <w:r>
         <w:t xml:space="preserve"> - Activity diagram of delivering a tool</w:t>
@@ -8501,14 +8546,27 @@
       <w:r>
         <w:t xml:space="preserve">Figure </w:t>
       </w:r>
-      <w:fldSimple w:instr=" SEQ Figure \* ARABIC ">
-        <w:r>
-          <w:rPr>
-            <w:noProof/>
-          </w:rPr>
-          <w:t>4</w:t>
-        </w:r>
-      </w:fldSimple>
+      <w:r>
+        <w:fldChar w:fldCharType="begin"/>
+      </w:r>
+      <w:r>
+        <w:instrText xml:space="preserve"> SEQ Figure \* ARABIC </w:instrText>
+      </w:r>
+      <w:r>
+        <w:fldChar w:fldCharType="separate"/>
+      </w:r>
+      <w:r>
+        <w:rPr>
+          <w:noProof/>
+        </w:rPr>
+        <w:t>4</w:t>
+      </w:r>
+      <w:r>
+        <w:rPr>
+          <w:noProof/>
+        </w:rPr>
+        <w:fldChar w:fldCharType="end"/>
+      </w:r>
       <w:bookmarkEnd w:id="29"/>
       <w:r>
         <w:t xml:space="preserve"> - Activity diagram of returning a tool</w:t>
@@ -8601,14 +8659,27 @@
       <w:r>
         <w:t xml:space="preserve">Figure </w:t>
       </w:r>
-      <w:fldSimple w:instr=" SEQ Figure \* ARABIC ">
-        <w:r>
-          <w:rPr>
-            <w:noProof/>
-          </w:rPr>
-          <w:t>5</w:t>
-        </w:r>
-      </w:fldSimple>
+      <w:r>
+        <w:fldChar w:fldCharType="begin"/>
+      </w:r>
+      <w:r>
+        <w:instrText xml:space="preserve"> SEQ Figure \* ARABIC </w:instrText>
+      </w:r>
+      <w:r>
+        <w:fldChar w:fldCharType="separate"/>
+      </w:r>
+      <w:r>
+        <w:rPr>
+          <w:noProof/>
+        </w:rPr>
+        <w:t>5</w:t>
+      </w:r>
+      <w:r>
+        <w:rPr>
+          <w:noProof/>
+        </w:rPr>
+        <w:fldChar w:fldCharType="end"/>
+      </w:r>
       <w:r>
         <w:t xml:space="preserve"> - </w:t>
       </w:r>
@@ -18053,9 +18124,19 @@
       <w:pPr>
         <w:pStyle w:val="ListParagraph"/>
       </w:pPr>
-      <w:r>
-        <w:t>self.uid == self.ownedTool.ownerUID</w:t>
-      </w:r>
+      <w:proofErr w:type="spellStart"/>
+      <w:r>
+        <w:t>self.uid</w:t>
+      </w:r>
+      <w:proofErr w:type="spellEnd"/>
+      <w:r>
+        <w:t xml:space="preserve"> == </w:t>
+      </w:r>
+      <w:proofErr w:type="spellStart"/>
+      <w:r>
+        <w:t>self.ownedTool.ownerUID</w:t>
+      </w:r>
+      <w:proofErr w:type="spellEnd"/>
     </w:p>
     <w:p>
       <w:pPr>
@@ -18100,9 +18181,19 @@
       <w:pPr>
         <w:pStyle w:val="ListParagraph"/>
       </w:pPr>
-      <w:r>
-        <w:t>self.uid == self.request.renterID</w:t>
-      </w:r>
+      <w:proofErr w:type="spellStart"/>
+      <w:r>
+        <w:t>self.uid</w:t>
+      </w:r>
+      <w:proofErr w:type="spellEnd"/>
+      <w:r>
+        <w:t xml:space="preserve"> == </w:t>
+      </w:r>
+      <w:proofErr w:type="spellStart"/>
+      <w:r>
+        <w:t>self.request.renterID</w:t>
+      </w:r>
+      <w:proofErr w:type="spellEnd"/>
     </w:p>
     <w:p>
       <w:pPr>
@@ -18143,9 +18234,19 @@
       <w:pPr>
         <w:pStyle w:val="ListParagraph"/>
       </w:pPr>
-      <w:r>
-        <w:t>self.uid &lt;&gt; Self.request.tool.ownerUID</w:t>
-      </w:r>
+      <w:proofErr w:type="spellStart"/>
+      <w:r>
+        <w:t>self.uid</w:t>
+      </w:r>
+      <w:proofErr w:type="spellEnd"/>
+      <w:r>
+        <w:t xml:space="preserve"> &lt;&gt; </w:t>
+      </w:r>
+      <w:proofErr w:type="spellStart"/>
+      <w:r>
+        <w:t>Self.request.tool.ownerUID</w:t>
+      </w:r>
+      <w:proofErr w:type="spellEnd"/>
     </w:p>
     <w:p>
       <w:pPr>
@@ -18186,8 +18287,13 @@
       <w:pPr>
         <w:pStyle w:val="ListParagraph"/>
       </w:pPr>
-      <w:r>
-        <w:t xml:space="preserve">self.rating &gt;= 0 </w:t>
+      <w:proofErr w:type="spellStart"/>
+      <w:r>
+        <w:t>self.rating</w:t>
+      </w:r>
+      <w:proofErr w:type="spellEnd"/>
+      <w:r>
+        <w:t xml:space="preserve"> &gt;= 0 </w:t>
       </w:r>
       <w:r>
         <w:rPr>
@@ -18197,7 +18303,15 @@
         <w:t>AND</w:t>
       </w:r>
       <w:r>
-        <w:t xml:space="preserve"> self.rating &lt;= 5</w:t>
+        <w:t xml:space="preserve"> </w:t>
+      </w:r>
+      <w:proofErr w:type="spellStart"/>
+      <w:r>
+        <w:t>self.rating</w:t>
+      </w:r>
+      <w:proofErr w:type="spellEnd"/>
+      <w:r>
+        <w:t xml:space="preserve"> &lt;= 5</w:t>
       </w:r>
     </w:p>
     <w:p/>
@@ -18208,12 +18322,14 @@
       <w:r>
         <w:t xml:space="preserve">3.4.1.2 Constraints on </w:t>
       </w:r>
+      <w:proofErr w:type="spellStart"/>
       <w:r>
         <w:rPr>
           <w:u w:val="single"/>
         </w:rPr>
         <w:t>ToolsRequest</w:t>
       </w:r>
+      <w:proofErr w:type="spellEnd"/>
       <w:r>
         <w:t xml:space="preserve"> objects:</w:t>
       </w:r>
@@ -18233,8 +18349,13 @@
         </w:rPr>
         <w:t xml:space="preserve">Context </w:t>
       </w:r>
-      <w:r>
-        <w:t xml:space="preserve">ToolsRequest </w:t>
+      <w:proofErr w:type="spellStart"/>
+      <w:r>
+        <w:t>ToolsRequest</w:t>
+      </w:r>
+      <w:proofErr w:type="spellEnd"/>
+      <w:r>
+        <w:t xml:space="preserve"> </w:t>
       </w:r>
       <w:r>
         <w:rPr>
@@ -18248,8 +18369,13 @@
       <w:pPr>
         <w:pStyle w:val="ListParagraph"/>
       </w:pPr>
-      <w:r>
-        <w:t xml:space="preserve">Self.isAccepted == true </w:t>
+      <w:proofErr w:type="spellStart"/>
+      <w:r>
+        <w:t>Self.isAccepted</w:t>
+      </w:r>
+      <w:proofErr w:type="spellEnd"/>
+      <w:r>
+        <w:t xml:space="preserve"> == true </w:t>
       </w:r>
       <w:r>
         <w:rPr>
@@ -18259,8 +18385,13 @@
         <w:t>implies</w:t>
       </w:r>
       <w:r>
-        <w:t xml:space="preserve"> self.id == self.tool.acceptedRequestID</w:t>
-      </w:r>
+        <w:t xml:space="preserve"> self.id == </w:t>
+      </w:r>
+      <w:proofErr w:type="spellStart"/>
+      <w:r>
+        <w:t>self.tool.acceptedRequestID</w:t>
+      </w:r>
+      <w:proofErr w:type="spellEnd"/>
     </w:p>
     <w:p>
       <w:pPr>
@@ -18282,8 +18413,13 @@
         </w:rPr>
         <w:t xml:space="preserve">Context </w:t>
       </w:r>
-      <w:r>
-        <w:t xml:space="preserve">ToolsRequest </w:t>
+      <w:proofErr w:type="spellStart"/>
+      <w:r>
+        <w:t>ToolsRequest</w:t>
+      </w:r>
+      <w:proofErr w:type="spellEnd"/>
+      <w:r>
+        <w:t xml:space="preserve"> </w:t>
       </w:r>
       <w:r>
         <w:rPr>
@@ -18297,9 +18433,19 @@
       <w:pPr>
         <w:pStyle w:val="ListParagraph"/>
       </w:pPr>
-      <w:r>
-        <w:t>self.renterUID &lt;&gt; self.tool.ownerUID</w:t>
-      </w:r>
+      <w:proofErr w:type="spellStart"/>
+      <w:r>
+        <w:t>self.renterUID</w:t>
+      </w:r>
+      <w:proofErr w:type="spellEnd"/>
+      <w:r>
+        <w:t xml:space="preserve"> &lt;&gt; </w:t>
+      </w:r>
+      <w:proofErr w:type="spellStart"/>
+      <w:r>
+        <w:t>self.tool.ownerUID</w:t>
+      </w:r>
+      <w:proofErr w:type="spellEnd"/>
     </w:p>
     <w:p>
       <w:pPr>
@@ -18321,8 +18467,13 @@
         </w:rPr>
         <w:t xml:space="preserve">Context </w:t>
       </w:r>
-      <w:r>
-        <w:t xml:space="preserve">ToolsRequest </w:t>
+      <w:proofErr w:type="spellStart"/>
+      <w:r>
+        <w:t>ToolsRequest</w:t>
+      </w:r>
+      <w:proofErr w:type="spellEnd"/>
+      <w:r>
+        <w:t xml:space="preserve"> </w:t>
       </w:r>
       <w:r>
         <w:rPr>
@@ -18336,8 +18487,13 @@
       <w:pPr>
         <w:pStyle w:val="ListParagraph"/>
       </w:pPr>
-      <w:r>
-        <w:t>self.numOfDays &gt; 0</w:t>
+      <w:proofErr w:type="spellStart"/>
+      <w:r>
+        <w:t>self.numOfDays</w:t>
+      </w:r>
+      <w:proofErr w:type="spellEnd"/>
+      <w:r>
+        <w:t xml:space="preserve"> &gt; 0</w:t>
       </w:r>
     </w:p>
     <w:p/>
@@ -18395,9 +18551,19 @@
           <w:numId w:val="86"/>
         </w:numPr>
       </w:pPr>
-      <w:r>
-        <w:t>self.toolID == self.request.toolID</w:t>
-      </w:r>
+      <w:proofErr w:type="spellStart"/>
+      <w:r>
+        <w:t>self.toolID</w:t>
+      </w:r>
+      <w:proofErr w:type="spellEnd"/>
+      <w:r>
+        <w:t xml:space="preserve"> == </w:t>
+      </w:r>
+      <w:proofErr w:type="spellStart"/>
+      <w:r>
+        <w:t>self.request.toolID</w:t>
+      </w:r>
+      <w:proofErr w:type="spellEnd"/>
     </w:p>
     <w:p>
       <w:pPr>
@@ -18441,9 +18607,19 @@
           <w:numId w:val="86"/>
         </w:numPr>
       </w:pPr>
-      <w:r>
-        <w:t>self.tool == self.request.tool</w:t>
-      </w:r>
+      <w:proofErr w:type="spellStart"/>
+      <w:r>
+        <w:t>self.tool</w:t>
+      </w:r>
+      <w:proofErr w:type="spellEnd"/>
+      <w:r>
+        <w:t xml:space="preserve"> == </w:t>
+      </w:r>
+      <w:proofErr w:type="spellStart"/>
+      <w:r>
+        <w:t>self.request.tool</w:t>
+      </w:r>
+      <w:proofErr w:type="spellEnd"/>
     </w:p>
     <w:p>
       <w:pPr>
@@ -18490,8 +18666,13 @@
           <w:numId w:val="86"/>
         </w:numPr>
       </w:pPr>
-      <w:r>
-        <w:t xml:space="preserve">self.endTime </w:t>
+      <w:proofErr w:type="spellStart"/>
+      <w:r>
+        <w:t>self.endTime</w:t>
+      </w:r>
+      <w:proofErr w:type="spellEnd"/>
+      <w:r>
+        <w:t xml:space="preserve"> </w:t>
       </w:r>
       <w:r>
         <w:rPr>
@@ -18500,9 +18681,11 @@
         </w:rPr>
         <w:t xml:space="preserve">after </w:t>
       </w:r>
+      <w:proofErr w:type="spellStart"/>
       <w:r>
         <w:t>self.startTime</w:t>
       </w:r>
+      <w:proofErr w:type="spellEnd"/>
     </w:p>
     <w:p/>
     <w:p>
@@ -18512,11 +18695,19 @@
       <w:r>
         <w:t xml:space="preserve">3.4.1.4 Constraints on </w:t>
       </w:r>
+      <w:proofErr w:type="spellStart"/>
       <w:r>
         <w:rPr>
           <w:u w:val="single"/>
         </w:rPr>
-        <w:t xml:space="preserve">UserReview </w:t>
+        <w:t>UserReview</w:t>
+      </w:r>
+      <w:proofErr w:type="spellEnd"/>
+      <w:r>
+        <w:rPr>
+          <w:u w:val="single"/>
+        </w:rPr>
+        <w:t xml:space="preserve"> </w:t>
       </w:r>
       <w:r>
         <w:t>objects:</w:t>
@@ -18538,7 +18729,15 @@
         <w:t>Context</w:t>
       </w:r>
       <w:r>
-        <w:t xml:space="preserve"> UserReview </w:t>
+        <w:t xml:space="preserve"> </w:t>
+      </w:r>
+      <w:proofErr w:type="spellStart"/>
+      <w:r>
+        <w:t>UserReview</w:t>
+      </w:r>
+      <w:proofErr w:type="spellEnd"/>
+      <w:r>
+        <w:t xml:space="preserve"> </w:t>
       </w:r>
       <w:r>
         <w:rPr>
@@ -18559,9 +18758,19 @@
           <w:numId w:val="87"/>
         </w:numPr>
       </w:pPr>
-      <w:r>
-        <w:t>self.creatorUID &lt;&gt; self.targetUID</w:t>
-      </w:r>
+      <w:proofErr w:type="spellStart"/>
+      <w:r>
+        <w:t>self.creatorUID</w:t>
+      </w:r>
+      <w:proofErr w:type="spellEnd"/>
+      <w:r>
+        <w:t xml:space="preserve"> &lt;&gt; </w:t>
+      </w:r>
+      <w:proofErr w:type="spellStart"/>
+      <w:r>
+        <w:t>self.targetUID</w:t>
+      </w:r>
+      <w:proofErr w:type="spellEnd"/>
     </w:p>
     <w:p>
       <w:pPr>
@@ -18584,7 +18793,15 @@
         <w:t>Context</w:t>
       </w:r>
       <w:r>
-        <w:t xml:space="preserve"> UserReview </w:t>
+        <w:t xml:space="preserve"> </w:t>
+      </w:r>
+      <w:proofErr w:type="spellStart"/>
+      <w:r>
+        <w:t>UserReview</w:t>
+      </w:r>
+      <w:proofErr w:type="spellEnd"/>
+      <w:r>
+        <w:t xml:space="preserve"> </w:t>
       </w:r>
       <w:r>
         <w:rPr>
@@ -18605,8 +18822,13 @@
           <w:numId w:val="86"/>
         </w:numPr>
       </w:pPr>
-      <w:r>
-        <w:t xml:space="preserve">self.value &gt;= 0 </w:t>
+      <w:proofErr w:type="spellStart"/>
+      <w:r>
+        <w:t>self.value</w:t>
+      </w:r>
+      <w:proofErr w:type="spellEnd"/>
+      <w:r>
+        <w:t xml:space="preserve"> &gt;= 0 </w:t>
       </w:r>
       <w:r>
         <w:rPr>
@@ -18623,7 +18845,15 @@
         <w:tab/>
       </w:r>
       <w:r>
-        <w:t xml:space="preserve"> self.value &lt;= 5</w:t>
+        <w:t xml:space="preserve"> </w:t>
+      </w:r>
+      <w:proofErr w:type="spellStart"/>
+      <w:r>
+        <w:t>self.value</w:t>
+      </w:r>
+      <w:proofErr w:type="spellEnd"/>
+      <w:r>
+        <w:t xml:space="preserve"> &lt;= 5</w:t>
       </w:r>
     </w:p>
     <w:p/>
@@ -18684,8 +18914,13 @@
       <w:pPr>
         <w:pStyle w:val="ListParagraph"/>
       </w:pPr>
-      <w:r>
-        <w:t xml:space="preserve">self.requests </w:t>
+      <w:proofErr w:type="spellStart"/>
+      <w:r>
+        <w:t>self.requests</w:t>
+      </w:r>
+      <w:proofErr w:type="spellEnd"/>
+      <w:r>
+        <w:t xml:space="preserve"> </w:t>
       </w:r>
       <w:r>
         <w:rPr>
@@ -18695,8 +18930,13 @@
         <w:t>include</w:t>
       </w:r>
       <w:r>
-        <w:t xml:space="preserve"> self.acceptedRequest</w:t>
-      </w:r>
+        <w:t xml:space="preserve"> </w:t>
+      </w:r>
+      <w:proofErr w:type="spellStart"/>
+      <w:r>
+        <w:t>self.acceptedRequest</w:t>
+      </w:r>
+      <w:proofErr w:type="spellEnd"/>
     </w:p>
     <w:p>
       <w:pPr>
@@ -18733,8 +18973,13 @@
       <w:pPr>
         <w:pStyle w:val="ListParagraph"/>
       </w:pPr>
-      <w:r>
-        <w:t xml:space="preserve">self.owner.tools </w:t>
+      <w:proofErr w:type="spellStart"/>
+      <w:r>
+        <w:t>self.owner.tools</w:t>
+      </w:r>
+      <w:proofErr w:type="spellEnd"/>
+      <w:r>
+        <w:t xml:space="preserve"> </w:t>
       </w:r>
       <w:r>
         <w:rPr>
@@ -18797,7 +19042,15 @@
         <w:pStyle w:val="Heading4"/>
       </w:pPr>
       <w:r>
-        <w:t>3.4.2.1 User.createPost()</w:t>
+        <w:t xml:space="preserve">3.4.2.1 </w:t>
+      </w:r>
+      <w:proofErr w:type="spellStart"/>
+      <w:r>
+        <w:t>User.createPost</w:t>
+      </w:r>
+      <w:proofErr w:type="spellEnd"/>
+      <w:r>
+        <w:t>()</w:t>
       </w:r>
     </w:p>
     <w:p>
@@ -18809,7 +19062,31 @@
         <w:t>Context</w:t>
       </w:r>
       <w:r>
-        <w:t xml:space="preserve"> User:: createPost(name: String, description: String, rentPrice: Double, insuranceAmount: Double, media: List&lt;String&gt;, location: String)</w:t>
+        <w:t xml:space="preserve"> User:: </w:t>
+      </w:r>
+      <w:proofErr w:type="spellStart"/>
+      <w:r>
+        <w:t>createPost</w:t>
+      </w:r>
+      <w:proofErr w:type="spellEnd"/>
+      <w:r>
+        <w:t xml:space="preserve">(name: String, description: String, </w:t>
+      </w:r>
+      <w:proofErr w:type="spellStart"/>
+      <w:r>
+        <w:t>rentPrice</w:t>
+      </w:r>
+      <w:proofErr w:type="spellEnd"/>
+      <w:r>
+        <w:t xml:space="preserve">: Double, </w:t>
+      </w:r>
+      <w:proofErr w:type="spellStart"/>
+      <w:r>
+        <w:t>insuranceAmount</w:t>
+      </w:r>
+      <w:proofErr w:type="spellEnd"/>
+      <w:r>
+        <w:t>: Double, media: List&lt;String&gt;, location: String)</w:t>
       </w:r>
     </w:p>
     <w:p>
@@ -18835,8 +19112,13 @@
           <w:numId w:val="88"/>
         </w:numPr>
       </w:pPr>
-      <w:r>
-        <w:t>name.length &gt; 0</w:t>
+      <w:proofErr w:type="spellStart"/>
+      <w:r>
+        <w:t>name.length</w:t>
+      </w:r>
+      <w:proofErr w:type="spellEnd"/>
+      <w:r>
+        <w:t xml:space="preserve"> &gt; 0</w:t>
       </w:r>
     </w:p>
     <w:p>
@@ -18847,8 +19129,13 @@
           <w:numId w:val="88"/>
         </w:numPr>
       </w:pPr>
-      <w:r>
-        <w:t>rentPrice &gt; 0</w:t>
+      <w:proofErr w:type="spellStart"/>
+      <w:r>
+        <w:t>rentPrice</w:t>
+      </w:r>
+      <w:proofErr w:type="spellEnd"/>
+      <w:r>
+        <w:t xml:space="preserve"> &gt; 0</w:t>
       </w:r>
     </w:p>
     <w:p>
@@ -18859,8 +19146,13 @@
           <w:numId w:val="88"/>
         </w:numPr>
       </w:pPr>
-      <w:r>
-        <w:t>insuranceAmount &gt; 0</w:t>
+      <w:proofErr w:type="spellStart"/>
+      <w:r>
+        <w:t>insuranceAmount</w:t>
+      </w:r>
+      <w:proofErr w:type="spellEnd"/>
+      <w:r>
+        <w:t xml:space="preserve"> &gt; 0</w:t>
       </w:r>
     </w:p>
     <w:p>
@@ -18871,8 +19163,13 @@
           <w:numId w:val="88"/>
         </w:numPr>
       </w:pPr>
-      <w:r>
-        <w:t>location.length &gt; 0</w:t>
+      <w:proofErr w:type="spellStart"/>
+      <w:r>
+        <w:t>location.length</w:t>
+      </w:r>
+      <w:proofErr w:type="spellEnd"/>
+      <w:r>
+        <w:t xml:space="preserve"> &gt; 0</w:t>
       </w:r>
     </w:p>
     <w:p>
@@ -18944,7 +19241,15 @@
         <w:pStyle w:val="Heading4"/>
       </w:pPr>
       <w:r>
-        <w:t>3.4.2.2 Tool.edit()</w:t>
+        <w:t xml:space="preserve">3.4.2.2 </w:t>
+      </w:r>
+      <w:proofErr w:type="spellStart"/>
+      <w:r>
+        <w:t>Tool.edit</w:t>
+      </w:r>
+      <w:proofErr w:type="spellEnd"/>
+      <w:r>
+        <w:t>()</w:t>
       </w:r>
     </w:p>
     <w:p>
@@ -18956,7 +19261,23 @@
         <w:t>Context</w:t>
       </w:r>
       <w:r>
-        <w:t xml:space="preserve"> Tool::edit(name: String, description: String, rentPrice: Double, insuranceAmount: Double, media: List&lt;String&gt;, location: String)</w:t>
+        <w:t xml:space="preserve"> Tool::edit(name: String, description: String, </w:t>
+      </w:r>
+      <w:proofErr w:type="spellStart"/>
+      <w:r>
+        <w:t>rentPrice</w:t>
+      </w:r>
+      <w:proofErr w:type="spellEnd"/>
+      <w:r>
+        <w:t xml:space="preserve">: Double, </w:t>
+      </w:r>
+      <w:proofErr w:type="spellStart"/>
+      <w:r>
+        <w:t>insuranceAmount</w:t>
+      </w:r>
+      <w:proofErr w:type="spellEnd"/>
+      <w:r>
+        <w:t>: Double, media: List&lt;String&gt;, location: String)</w:t>
       </w:r>
     </w:p>
     <w:p>
@@ -18979,8 +19300,13 @@
           <w:numId w:val="90"/>
         </w:numPr>
       </w:pPr>
-      <w:r>
-        <w:t>name.length &gt; 0</w:t>
+      <w:proofErr w:type="spellStart"/>
+      <w:r>
+        <w:t>name.length</w:t>
+      </w:r>
+      <w:proofErr w:type="spellEnd"/>
+      <w:r>
+        <w:t xml:space="preserve"> &gt; 0</w:t>
       </w:r>
     </w:p>
     <w:p>
@@ -18991,8 +19317,13 @@
           <w:numId w:val="90"/>
         </w:numPr>
       </w:pPr>
-      <w:r>
-        <w:t>rentPrice &gt; 0</w:t>
+      <w:proofErr w:type="spellStart"/>
+      <w:r>
+        <w:t>rentPrice</w:t>
+      </w:r>
+      <w:proofErr w:type="spellEnd"/>
+      <w:r>
+        <w:t xml:space="preserve"> &gt; 0</w:t>
       </w:r>
     </w:p>
     <w:p>
@@ -19003,8 +19334,13 @@
           <w:numId w:val="90"/>
         </w:numPr>
       </w:pPr>
-      <w:r>
-        <w:t>insuranceAmount &gt; 0</w:t>
+      <w:proofErr w:type="spellStart"/>
+      <w:r>
+        <w:t>insuranceAmount</w:t>
+      </w:r>
+      <w:proofErr w:type="spellEnd"/>
+      <w:r>
+        <w:t xml:space="preserve"> &gt; 0</w:t>
       </w:r>
     </w:p>
     <w:p>
@@ -19015,8 +19351,13 @@
           <w:numId w:val="90"/>
         </w:numPr>
       </w:pPr>
-      <w:r>
-        <w:t>location.length &gt; 0</w:t>
+      <w:proofErr w:type="spellStart"/>
+      <w:r>
+        <w:t>location.length</w:t>
+      </w:r>
+      <w:proofErr w:type="spellEnd"/>
+      <w:r>
+        <w:t xml:space="preserve"> &gt; 0</w:t>
       </w:r>
     </w:p>
     <w:p>
@@ -19073,7 +19414,15 @@
         <w:pStyle w:val="Heading4"/>
       </w:pPr>
       <w:r>
-        <w:t>3.4.2.3 Tool.acceptRequest()</w:t>
+        <w:t xml:space="preserve">3.4.2.3 </w:t>
+      </w:r>
+      <w:proofErr w:type="spellStart"/>
+      <w:r>
+        <w:t>Tool.acceptRequest</w:t>
+      </w:r>
+      <w:proofErr w:type="spellEnd"/>
+      <w:r>
+        <w:t>()</w:t>
       </w:r>
     </w:p>
     <w:p>
@@ -19085,7 +19434,23 @@
         <w:t>Context</w:t>
       </w:r>
       <w:r>
-        <w:t xml:space="preserve"> Tool::acceptRequest(toolRequestID)</w:t>
+        <w:t xml:space="preserve"> Tool::</w:t>
+      </w:r>
+      <w:proofErr w:type="spellStart"/>
+      <w:r>
+        <w:t>acceptRequest</w:t>
+      </w:r>
+      <w:proofErr w:type="spellEnd"/>
+      <w:r>
+        <w:t>(</w:t>
+      </w:r>
+      <w:proofErr w:type="spellStart"/>
+      <w:r>
+        <w:t>toolRequestID</w:t>
+      </w:r>
+      <w:proofErr w:type="spellEnd"/>
+      <w:r>
+        <w:t>)</w:t>
       </w:r>
     </w:p>
     <w:p>
@@ -19108,14 +19473,27 @@
           <w:numId w:val="91"/>
         </w:numPr>
       </w:pPr>
-      <w:r>
-        <w:t xml:space="preserve">Tool.requests </w:t>
+      <w:proofErr w:type="spellStart"/>
+      <w:r>
+        <w:t>Tool.requests</w:t>
+      </w:r>
+      <w:proofErr w:type="spellEnd"/>
+      <w:r>
+        <w:t xml:space="preserve"> </w:t>
       </w:r>
       <w:r>
         <w:t>must</w:t>
       </w:r>
       <w:r>
-        <w:t xml:space="preserve"> include toolRequestID.</w:t>
+        <w:t xml:space="preserve"> include </w:t>
+      </w:r>
+      <w:proofErr w:type="spellStart"/>
+      <w:r>
+        <w:t>toolRequestID</w:t>
+      </w:r>
+      <w:proofErr w:type="spellEnd"/>
+      <w:r>
+        <w:t>.</w:t>
       </w:r>
     </w:p>
     <w:p>
@@ -19126,8 +19504,13 @@
           <w:numId w:val="91"/>
         </w:numPr>
       </w:pPr>
-      <w:r>
-        <w:t>Tool.isAvailable == true</w:t>
+      <w:proofErr w:type="spellStart"/>
+      <w:r>
+        <w:t>Tool.isAvailable</w:t>
+      </w:r>
+      <w:proofErr w:type="spellEnd"/>
+      <w:r>
+        <w:t xml:space="preserve"> == true</w:t>
       </w:r>
     </w:p>
     <w:p>
@@ -19150,8 +19533,13 @@
           <w:numId w:val="91"/>
         </w:numPr>
       </w:pPr>
-      <w:r>
-        <w:t>Tool.isAvailable will become false</w:t>
+      <w:proofErr w:type="spellStart"/>
+      <w:r>
+        <w:t>Tool.isAvailable</w:t>
+      </w:r>
+      <w:proofErr w:type="spellEnd"/>
+      <w:r>
+        <w:t xml:space="preserve"> will become false</w:t>
       </w:r>
     </w:p>
     <w:p>
@@ -19162,12 +19550,14 @@
           <w:numId w:val="91"/>
         </w:numPr>
       </w:pPr>
+      <w:proofErr w:type="spellStart"/>
       <w:r>
         <w:t>Tool.</w:t>
       </w:r>
       <w:r>
         <w:t>acceptedRequestID</w:t>
       </w:r>
+      <w:proofErr w:type="spellEnd"/>
       <w:r>
         <w:t xml:space="preserve"> will become toolRequest.id</w:t>
       </w:r>
@@ -19238,7 +19628,15 @@
         <w:pStyle w:val="Heading4"/>
       </w:pPr>
       <w:r>
-        <w:t>3.4.2.4 Tool.startRent()</w:t>
+        <w:t xml:space="preserve">3.4.2.4 </w:t>
+      </w:r>
+      <w:proofErr w:type="spellStart"/>
+      <w:r>
+        <w:t>Tool.startRent</w:t>
+      </w:r>
+      <w:proofErr w:type="spellEnd"/>
+      <w:r>
+        <w:t>()</w:t>
       </w:r>
     </w:p>
     <w:p>
@@ -19250,7 +19648,15 @@
         <w:t>Context</w:t>
       </w:r>
       <w:r>
-        <w:t xml:space="preserve"> Tool :: startRent()</w:t>
+        <w:t xml:space="preserve"> Tool :: </w:t>
+      </w:r>
+      <w:proofErr w:type="spellStart"/>
+      <w:r>
+        <w:t>startRent</w:t>
+      </w:r>
+      <w:proofErr w:type="spellEnd"/>
+      <w:r>
+        <w:t>()</w:t>
       </w:r>
     </w:p>
     <w:p>
@@ -19280,7 +19686,15 @@
         <w:t>must</w:t>
       </w:r>
       <w:r>
-        <w:t xml:space="preserve"> have an accepted tool-request (i.e., Tool.isAvailable == false)</w:t>
+        <w:t xml:space="preserve"> have an accepted tool-request (i.e., </w:t>
+      </w:r>
+      <w:proofErr w:type="spellStart"/>
+      <w:r>
+        <w:t>Tool.isAvailable</w:t>
+      </w:r>
+      <w:proofErr w:type="spellEnd"/>
+      <w:r>
+        <w:t xml:space="preserve"> == false)</w:t>
       </w:r>
     </w:p>
     <w:p>
@@ -19315,8 +19729,13 @@
           <w:numId w:val="91"/>
         </w:numPr>
       </w:pPr>
-      <w:r>
-        <w:t>rent.toolID will become tool.ID</w:t>
+      <w:proofErr w:type="spellStart"/>
+      <w:r>
+        <w:t>rent.toolID</w:t>
+      </w:r>
+      <w:proofErr w:type="spellEnd"/>
+      <w:r>
+        <w:t xml:space="preserve"> will become tool.ID</w:t>
       </w:r>
     </w:p>
     <w:p>
@@ -19327,9 +19746,19 @@
           <w:numId w:val="91"/>
         </w:numPr>
       </w:pPr>
-      <w:r>
-        <w:t>rent.requestID will become tool.acceptedRequestID</w:t>
-      </w:r>
+      <w:proofErr w:type="spellStart"/>
+      <w:r>
+        <w:t>rent.requestID</w:t>
+      </w:r>
+      <w:proofErr w:type="spellEnd"/>
+      <w:r>
+        <w:t xml:space="preserve"> will become </w:t>
+      </w:r>
+      <w:proofErr w:type="spellStart"/>
+      <w:r>
+        <w:t>tool.acceptedRequestID</w:t>
+      </w:r>
+      <w:proofErr w:type="spellEnd"/>
     </w:p>
     <w:p>
       <w:pPr>
@@ -19339,8 +19768,21 @@
           <w:numId w:val="91"/>
         </w:numPr>
       </w:pPr>
-      <w:r>
-        <w:t>rent.startTime will become DateTime.now()</w:t>
+      <w:proofErr w:type="spellStart"/>
+      <w:r>
+        <w:t>rent.startTime</w:t>
+      </w:r>
+      <w:proofErr w:type="spellEnd"/>
+      <w:r>
+        <w:t xml:space="preserve"> will become </w:t>
+      </w:r>
+      <w:proofErr w:type="spellStart"/>
+      <w:r>
+        <w:t>DateTime.now</w:t>
+      </w:r>
+      <w:proofErr w:type="spellEnd"/>
+      <w:r>
+        <w:t>()</w:t>
       </w:r>
     </w:p>
     <w:p>
@@ -19351,8 +19793,13 @@
           <w:numId w:val="91"/>
         </w:numPr>
       </w:pPr>
-      <w:r>
-        <w:t xml:space="preserve">tool.currentRent will become </w:t>
+      <w:proofErr w:type="spellStart"/>
+      <w:r>
+        <w:t>tool.currentRent</w:t>
+      </w:r>
+      <w:proofErr w:type="spellEnd"/>
+      <w:r>
+        <w:t xml:space="preserve"> will become </w:t>
       </w:r>
       <w:r>
         <w:rPr>
@@ -19370,8 +19817,13 @@
           <w:numId w:val="91"/>
         </w:numPr>
       </w:pPr>
-      <w:r>
-        <w:t>tool.acceptedToolRequest.isRented will become true</w:t>
+      <w:proofErr w:type="spellStart"/>
+      <w:r>
+        <w:t>tool.acceptedToolRequest.isRented</w:t>
+      </w:r>
+      <w:proofErr w:type="spellEnd"/>
+      <w:r>
+        <w:t xml:space="preserve"> will become true</w:t>
       </w:r>
     </w:p>
     <w:p>
@@ -19427,7 +19879,15 @@
         <w:pStyle w:val="Heading4"/>
       </w:pPr>
       <w:r>
-        <w:t>3.4.2.5 Tool.addRequest()</w:t>
+        <w:t xml:space="preserve">3.4.2.5 </w:t>
+      </w:r>
+      <w:proofErr w:type="spellStart"/>
+      <w:r>
+        <w:t>Tool.addRequest</w:t>
+      </w:r>
+      <w:proofErr w:type="spellEnd"/>
+      <w:r>
+        <w:t>()</w:t>
       </w:r>
     </w:p>
     <w:p>
@@ -19439,7 +19899,55 @@
         <w:t>Context</w:t>
       </w:r>
       <w:r>
-        <w:t xml:space="preserve"> Tool:: addRequest(renterUID: String, toolID: String, numOfDays: Integer, rentPrice: Double, insuranceAmount: Double)</w:t>
+        <w:t xml:space="preserve"> Tool:: </w:t>
+      </w:r>
+      <w:proofErr w:type="spellStart"/>
+      <w:r>
+        <w:t>addRequest</w:t>
+      </w:r>
+      <w:proofErr w:type="spellEnd"/>
+      <w:r>
+        <w:t>(</w:t>
+      </w:r>
+      <w:proofErr w:type="spellStart"/>
+      <w:r>
+        <w:t>renterUID</w:t>
+      </w:r>
+      <w:proofErr w:type="spellEnd"/>
+      <w:r>
+        <w:t xml:space="preserve">: String, </w:t>
+      </w:r>
+      <w:proofErr w:type="spellStart"/>
+      <w:r>
+        <w:t>toolID</w:t>
+      </w:r>
+      <w:proofErr w:type="spellEnd"/>
+      <w:r>
+        <w:t xml:space="preserve">: String, </w:t>
+      </w:r>
+      <w:proofErr w:type="spellStart"/>
+      <w:r>
+        <w:t>numOfDays</w:t>
+      </w:r>
+      <w:proofErr w:type="spellEnd"/>
+      <w:r>
+        <w:t xml:space="preserve">: Integer, </w:t>
+      </w:r>
+      <w:proofErr w:type="spellStart"/>
+      <w:r>
+        <w:t>rentPrice</w:t>
+      </w:r>
+      <w:proofErr w:type="spellEnd"/>
+      <w:r>
+        <w:t xml:space="preserve">: Double, </w:t>
+      </w:r>
+      <w:proofErr w:type="spellStart"/>
+      <w:r>
+        <w:t>insuranceAmount</w:t>
+      </w:r>
+      <w:proofErr w:type="spellEnd"/>
+      <w:r>
+        <w:t>: Double)</w:t>
       </w:r>
     </w:p>
     <w:p>
@@ -19474,8 +19982,13 @@
           <w:numId w:val="91"/>
         </w:numPr>
       </w:pPr>
-      <w:r>
-        <w:t>renterUID is a valid user ID</w:t>
+      <w:proofErr w:type="spellStart"/>
+      <w:r>
+        <w:t>renterUID</w:t>
+      </w:r>
+      <w:proofErr w:type="spellEnd"/>
+      <w:r>
+        <w:t xml:space="preserve"> is a valid user ID</w:t>
       </w:r>
     </w:p>
     <w:p>
@@ -19486,8 +19999,13 @@
           <w:numId w:val="91"/>
         </w:numPr>
       </w:pPr>
-      <w:r>
-        <w:t>toolID is a valid tool ID</w:t>
+      <w:proofErr w:type="spellStart"/>
+      <w:r>
+        <w:t>toolID</w:t>
+      </w:r>
+      <w:proofErr w:type="spellEnd"/>
+      <w:r>
+        <w:t xml:space="preserve"> is a valid tool ID</w:t>
       </w:r>
     </w:p>
     <w:p>
@@ -19498,8 +20016,29 @@
           <w:numId w:val="91"/>
         </w:numPr>
       </w:pPr>
-      <w:r>
-        <w:t>toolID doesn’t reference a tool where tool.ownerID == renterID (i.e., a user can’t request his/her own tool)</w:t>
+      <w:proofErr w:type="spellStart"/>
+      <w:r>
+        <w:t>toolID</w:t>
+      </w:r>
+      <w:proofErr w:type="spellEnd"/>
+      <w:r>
+        <w:t xml:space="preserve"> doesn’t reference a tool where </w:t>
+      </w:r>
+      <w:proofErr w:type="spellStart"/>
+      <w:r>
+        <w:t>tool.ownerID</w:t>
+      </w:r>
+      <w:proofErr w:type="spellEnd"/>
+      <w:r>
+        <w:t xml:space="preserve"> == </w:t>
+      </w:r>
+      <w:proofErr w:type="spellStart"/>
+      <w:r>
+        <w:t>renterID</w:t>
+      </w:r>
+      <w:proofErr w:type="spellEnd"/>
+      <w:r>
+        <w:t xml:space="preserve"> (i.e., a user can’t request his/her own tool)</w:t>
       </w:r>
     </w:p>
     <w:p>
@@ -19510,8 +20049,13 @@
           <w:numId w:val="91"/>
         </w:numPr>
       </w:pPr>
-      <w:r>
-        <w:t>numOfDays &gt; 0</w:t>
+      <w:proofErr w:type="spellStart"/>
+      <w:r>
+        <w:t>numOfDays</w:t>
+      </w:r>
+      <w:proofErr w:type="spellEnd"/>
+      <w:r>
+        <w:t xml:space="preserve"> &gt; 0</w:t>
       </w:r>
     </w:p>
     <w:p>
@@ -19522,8 +20066,13 @@
           <w:numId w:val="91"/>
         </w:numPr>
       </w:pPr>
-      <w:r>
-        <w:t>rentPrice &gt; 0</w:t>
+      <w:proofErr w:type="spellStart"/>
+      <w:r>
+        <w:t>rentPrice</w:t>
+      </w:r>
+      <w:proofErr w:type="spellEnd"/>
+      <w:r>
+        <w:t xml:space="preserve"> &gt; 0</w:t>
       </w:r>
     </w:p>
     <w:p>
@@ -19534,8 +20083,13 @@
           <w:numId w:val="91"/>
         </w:numPr>
       </w:pPr>
-      <w:r>
-        <w:t>insuranceAmount &gt; 0</w:t>
+      <w:proofErr w:type="spellStart"/>
+      <w:r>
+        <w:t>insuranceAmount</w:t>
+      </w:r>
+      <w:proofErr w:type="spellEnd"/>
+      <w:r>
+        <w:t xml:space="preserve"> &gt; 0</w:t>
       </w:r>
     </w:p>
     <w:p>
@@ -19628,7 +20182,15 @@
         <w:pStyle w:val="Heading4"/>
       </w:pPr>
       <w:r>
-        <w:t>3.4.2.6 ToolRequest.edit()</w:t>
+        <w:t xml:space="preserve">3.4.2.6 </w:t>
+      </w:r>
+      <w:proofErr w:type="spellStart"/>
+      <w:r>
+        <w:t>ToolRequest.edit</w:t>
+      </w:r>
+      <w:proofErr w:type="spellEnd"/>
+      <w:r>
+        <w:t>()</w:t>
       </w:r>
     </w:p>
     <w:p>
@@ -19640,7 +20202,31 @@
         <w:t>Context</w:t>
       </w:r>
       <w:r>
-        <w:t xml:space="preserve"> ToolRequest:: edit(numOfDays: Integer, rentPrice: Double, insuranceAmount: Double)</w:t>
+        <w:t xml:space="preserve"> ToolRequest:: edit(</w:t>
+      </w:r>
+      <w:proofErr w:type="spellStart"/>
+      <w:r>
+        <w:t>numOfDays</w:t>
+      </w:r>
+      <w:proofErr w:type="spellEnd"/>
+      <w:r>
+        <w:t xml:space="preserve">: Integer, </w:t>
+      </w:r>
+      <w:proofErr w:type="spellStart"/>
+      <w:r>
+        <w:t>rentPrice</w:t>
+      </w:r>
+      <w:proofErr w:type="spellEnd"/>
+      <w:r>
+        <w:t xml:space="preserve">: Double, </w:t>
+      </w:r>
+      <w:proofErr w:type="spellStart"/>
+      <w:r>
+        <w:t>insuranceAmount</w:t>
+      </w:r>
+      <w:proofErr w:type="spellEnd"/>
+      <w:r>
+        <w:t>: Double)</w:t>
       </w:r>
     </w:p>
     <w:p>
@@ -19656,8 +20242,13 @@
           <w:numId w:val="91"/>
         </w:numPr>
       </w:pPr>
-      <w:r>
-        <w:t>numOfDays &gt; 0</w:t>
+      <w:proofErr w:type="spellStart"/>
+      <w:r>
+        <w:t>numOfDays</w:t>
+      </w:r>
+      <w:proofErr w:type="spellEnd"/>
+      <w:r>
+        <w:t xml:space="preserve"> &gt; 0</w:t>
       </w:r>
     </w:p>
     <w:p>
@@ -19668,8 +20259,13 @@
           <w:numId w:val="91"/>
         </w:numPr>
       </w:pPr>
-      <w:r>
-        <w:t>rentPrice &gt; 0</w:t>
+      <w:proofErr w:type="spellStart"/>
+      <w:r>
+        <w:t>rentPrice</w:t>
+      </w:r>
+      <w:proofErr w:type="spellEnd"/>
+      <w:r>
+        <w:t xml:space="preserve"> &gt; 0</w:t>
       </w:r>
     </w:p>
     <w:p>
@@ -19680,8 +20276,13 @@
           <w:numId w:val="91"/>
         </w:numPr>
       </w:pPr>
-      <w:r>
-        <w:t>insuranceAmount &gt; 0</w:t>
+      <w:proofErr w:type="spellStart"/>
+      <w:r>
+        <w:t>insuranceAmount</w:t>
+      </w:r>
+      <w:proofErr w:type="spellEnd"/>
+      <w:r>
+        <w:t xml:space="preserve"> &gt; 0</w:t>
       </w:r>
     </w:p>
     <w:p>
@@ -19739,7 +20340,15 @@
         <w:pStyle w:val="Heading4"/>
       </w:pPr>
       <w:r>
-        <w:t>3.4.2.7 Tool.endRent()</w:t>
+        <w:t xml:space="preserve">3.4.2.7 </w:t>
+      </w:r>
+      <w:proofErr w:type="spellStart"/>
+      <w:r>
+        <w:t>Tool.endRent</w:t>
+      </w:r>
+      <w:proofErr w:type="spellEnd"/>
+      <w:r>
+        <w:t>()</w:t>
       </w:r>
     </w:p>
     <w:p>
@@ -19751,7 +20360,15 @@
         <w:t>Context</w:t>
       </w:r>
       <w:r>
-        <w:t xml:space="preserve"> Tool:: endRent()</w:t>
+        <w:t xml:space="preserve"> Tool:: </w:t>
+      </w:r>
+      <w:proofErr w:type="spellStart"/>
+      <w:r>
+        <w:t>endRent</w:t>
+      </w:r>
+      <w:proofErr w:type="spellEnd"/>
+      <w:r>
+        <w:t>()</w:t>
       </w:r>
     </w:p>
     <w:p>
@@ -19774,8 +20391,13 @@
           <w:numId w:val="91"/>
         </w:numPr>
       </w:pPr>
-      <w:r>
-        <w:t xml:space="preserve">currentRent &lt;&gt; null (i.e., there </w:t>
+      <w:proofErr w:type="spellStart"/>
+      <w:r>
+        <w:t>currentRent</w:t>
+      </w:r>
+      <w:proofErr w:type="spellEnd"/>
+      <w:r>
+        <w:t xml:space="preserve"> &lt;&gt; null (i.e., there </w:t>
       </w:r>
       <w:r>
         <w:t>must</w:t>
@@ -19804,8 +20426,13 @@
           <w:numId w:val="91"/>
         </w:numPr>
       </w:pPr>
-      <w:r>
-        <w:t xml:space="preserve">tool.currentRent will </w:t>
+      <w:proofErr w:type="spellStart"/>
+      <w:r>
+        <w:t>tool.currentRent</w:t>
+      </w:r>
+      <w:proofErr w:type="spellEnd"/>
+      <w:r>
+        <w:t xml:space="preserve"> will </w:t>
       </w:r>
       <w:r>
         <w:t>be deleted and become null.</w:t>
@@ -19819,8 +20446,13 @@
           <w:numId w:val="91"/>
         </w:numPr>
       </w:pPr>
-      <w:r>
-        <w:t>tool.isAvailable will become true</w:t>
+      <w:proofErr w:type="spellStart"/>
+      <w:r>
+        <w:t>tool.isAvailable</w:t>
+      </w:r>
+      <w:proofErr w:type="spellEnd"/>
+      <w:r>
+        <w:t xml:space="preserve"> will become true</w:t>
       </w:r>
     </w:p>
     <w:p>
@@ -19831,8 +20463,13 @@
           <w:numId w:val="91"/>
         </w:numPr>
       </w:pPr>
-      <w:r>
-        <w:t xml:space="preserve">tool.acceptedToolRequest will </w:t>
+      <w:proofErr w:type="spellStart"/>
+      <w:r>
+        <w:t>tool.acceptedToolRequest</w:t>
+      </w:r>
+      <w:proofErr w:type="spellEnd"/>
+      <w:r>
+        <w:t xml:space="preserve"> will </w:t>
       </w:r>
       <w:r>
         <w:t>be deleted.</w:t>
@@ -19846,8 +20483,13 @@
           <w:numId w:val="91"/>
         </w:numPr>
       </w:pPr>
-      <w:r>
-        <w:t>tool.acceptedRequestID will become null</w:t>
+      <w:proofErr w:type="spellStart"/>
+      <w:r>
+        <w:t>tool.acceptedRequestID</w:t>
+      </w:r>
+      <w:proofErr w:type="spellEnd"/>
+      <w:r>
+        <w:t xml:space="preserve"> will become null</w:t>
       </w:r>
     </w:p>
     <w:p>
@@ -19868,7 +20510,15 @@
         <w:pStyle w:val="Heading4"/>
       </w:pPr>
       <w:r>
-        <w:t>3.4.2.8 User.addReview()</w:t>
+        <w:t xml:space="preserve">3.4.2.8 </w:t>
+      </w:r>
+      <w:proofErr w:type="spellStart"/>
+      <w:r>
+        <w:t>User.addReview</w:t>
+      </w:r>
+      <w:proofErr w:type="spellEnd"/>
+      <w:r>
+        <w:t>()</w:t>
       </w:r>
     </w:p>
     <w:p>
@@ -19880,7 +20530,15 @@
         <w:t>Context</w:t>
       </w:r>
       <w:r>
-        <w:t xml:space="preserve"> User:: addReview(value: Double, description: String)</w:t>
+        <w:t xml:space="preserve"> User:: </w:t>
+      </w:r>
+      <w:proofErr w:type="spellStart"/>
+      <w:r>
+        <w:t>addReview</w:t>
+      </w:r>
+      <w:proofErr w:type="spellEnd"/>
+      <w:r>
+        <w:t>(value: Double, description: String)</w:t>
       </w:r>
     </w:p>
     <w:p>
@@ -19903,8 +20561,13 @@
           <w:numId w:val="91"/>
         </w:numPr>
       </w:pPr>
-      <w:r>
-        <w:t>user.hadAPreviousRentWith() == true</w:t>
+      <w:proofErr w:type="spellStart"/>
+      <w:r>
+        <w:t>user.hadAPreviousRentWith</w:t>
+      </w:r>
+      <w:proofErr w:type="spellEnd"/>
+      <w:r>
+        <w:t>() == true</w:t>
       </w:r>
     </w:p>
     <w:p>
@@ -19997,7 +20660,15 @@
         <w:pStyle w:val="Heading4"/>
       </w:pPr>
       <w:r>
-        <w:t>3.4.2.9 User.ban()</w:t>
+        <w:t xml:space="preserve">3.4.2.9 </w:t>
+      </w:r>
+      <w:proofErr w:type="spellStart"/>
+      <w:r>
+        <w:t>User.ban</w:t>
+      </w:r>
+      <w:proofErr w:type="spellEnd"/>
+      <w:r>
+        <w:t>()</w:t>
       </w:r>
     </w:p>
     <w:p>
@@ -20032,8 +20703,13 @@
           <w:numId w:val="91"/>
         </w:numPr>
       </w:pPr>
-      <w:r>
-        <w:t>initiator.isAdmin == true (i.e., the initiator must be an administrator)</w:t>
+      <w:proofErr w:type="spellStart"/>
+      <w:r>
+        <w:t>initiator.isAdmin</w:t>
+      </w:r>
+      <w:proofErr w:type="spellEnd"/>
+      <w:r>
+        <w:t xml:space="preserve"> == true (i.e., the initiator must be an administrator)</w:t>
       </w:r>
     </w:p>
     <w:p>
@@ -20056,8 +20732,13 @@
           <w:numId w:val="91"/>
         </w:numPr>
       </w:pPr>
-      <w:r>
-        <w:t>user.IDNumber will be added to the banned list</w:t>
+      <w:proofErr w:type="spellStart"/>
+      <w:r>
+        <w:t>user.IDNumber</w:t>
+      </w:r>
+      <w:proofErr w:type="spellEnd"/>
+      <w:r>
+        <w:t xml:space="preserve"> will be added to the banned list</w:t>
       </w:r>
     </w:p>
     <w:p>
@@ -20068,8 +20749,13 @@
           <w:numId w:val="91"/>
         </w:numPr>
       </w:pPr>
-      <w:r>
-        <w:t>user.emailAddress will be added to the banned list</w:t>
+      <w:proofErr w:type="spellStart"/>
+      <w:r>
+        <w:t>user.emailAddress</w:t>
+      </w:r>
+      <w:proofErr w:type="spellEnd"/>
+      <w:r>
+        <w:t xml:space="preserve"> will be added to the banned list</w:t>
       </w:r>
     </w:p>
     <w:p>
@@ -20161,14 +20847,27 @@
       <w:r>
         <w:t xml:space="preserve">Figure </w:t>
       </w:r>
-      <w:fldSimple w:instr=" SEQ Figure \* ARABIC ">
-        <w:r>
-          <w:rPr>
-            <w:noProof/>
-          </w:rPr>
-          <w:t>6</w:t>
-        </w:r>
-      </w:fldSimple>
+      <w:r>
+        <w:fldChar w:fldCharType="begin"/>
+      </w:r>
+      <w:r>
+        <w:instrText xml:space="preserve"> SEQ Figure \* ARABIC </w:instrText>
+      </w:r>
+      <w:r>
+        <w:fldChar w:fldCharType="separate"/>
+      </w:r>
+      <w:r>
+        <w:rPr>
+          <w:noProof/>
+        </w:rPr>
+        <w:t>6</w:t>
+      </w:r>
+      <w:r>
+        <w:rPr>
+          <w:noProof/>
+        </w:rPr>
+        <w:fldChar w:fldCharType="end"/>
+      </w:r>
       <w:r>
         <w:t xml:space="preserve"> - </w:t>
       </w:r>
@@ -21247,6 +21946,7 @@
                 <w:szCs w:val="22"/>
               </w:rPr>
             </w:pPr>
+            <w:proofErr w:type="spellStart"/>
             <w:r>
               <w:rPr>
                 <w:color w:val="000000"/>
@@ -21255,6 +21955,7 @@
               </w:rPr>
               <w:t>UserReview</w:t>
             </w:r>
+            <w:proofErr w:type="spellEnd"/>
           </w:p>
         </w:tc>
         <w:tc>
@@ -21618,6 +22319,7 @@
                 <w:szCs w:val="22"/>
               </w:rPr>
             </w:pPr>
+            <w:proofErr w:type="spellStart"/>
             <w:r>
               <w:rPr>
                 <w:color w:val="000000"/>
@@ -21626,6 +22328,7 @@
               </w:rPr>
               <w:t>uid</w:t>
             </w:r>
+            <w:proofErr w:type="spellEnd"/>
           </w:p>
         </w:tc>
         <w:tc>
@@ -21868,6 +22571,7 @@
                 <w:szCs w:val="22"/>
               </w:rPr>
             </w:pPr>
+            <w:proofErr w:type="spellStart"/>
             <w:r>
               <w:rPr>
                 <w:color w:val="000000"/>
@@ -21876,6 +22580,7 @@
               </w:rPr>
               <w:t>emailAddress</w:t>
             </w:r>
+            <w:proofErr w:type="spellEnd"/>
           </w:p>
         </w:tc>
         <w:tc>
@@ -21989,6 +22694,7 @@
                 <w:szCs w:val="22"/>
               </w:rPr>
             </w:pPr>
+            <w:proofErr w:type="spellStart"/>
             <w:r>
               <w:rPr>
                 <w:color w:val="000000"/>
@@ -21997,6 +22703,7 @@
               </w:rPr>
               <w:t>IDNumber</w:t>
             </w:r>
+            <w:proofErr w:type="spellEnd"/>
           </w:p>
         </w:tc>
         <w:tc>
@@ -22110,6 +22817,7 @@
                 <w:szCs w:val="22"/>
               </w:rPr>
             </w:pPr>
+            <w:proofErr w:type="spellStart"/>
             <w:r>
               <w:rPr>
                 <w:color w:val="000000"/>
@@ -22118,6 +22826,7 @@
               </w:rPr>
               <w:t>creditCard</w:t>
             </w:r>
+            <w:proofErr w:type="spellEnd"/>
           </w:p>
         </w:tc>
         <w:tc>
@@ -22331,6 +23040,7 @@
               </w:rPr>
               <w:t xml:space="preserve">out of 5, it's the average of all </w:t>
             </w:r>
+            <w:proofErr w:type="spellStart"/>
             <w:r>
               <w:rPr>
                 <w:i/>
@@ -22341,6 +23051,7 @@
               </w:rPr>
               <w:t>User.reviews</w:t>
             </w:r>
+            <w:proofErr w:type="spellEnd"/>
           </w:p>
         </w:tc>
       </w:tr>
@@ -22452,6 +23163,7 @@
               </w:rPr>
               <w:t xml:space="preserve">A collection of </w:t>
             </w:r>
+            <w:proofErr w:type="spellStart"/>
             <w:r>
               <w:rPr>
                 <w:i/>
@@ -22460,7 +23172,18 @@
                 <w:sz w:val="22"/>
                 <w:szCs w:val="22"/>
               </w:rPr>
-              <w:t xml:space="preserve">UserReview </w:t>
+              <w:t>UserReview</w:t>
+            </w:r>
+            <w:proofErr w:type="spellEnd"/>
+            <w:r>
+              <w:rPr>
+                <w:i/>
+                <w:iCs/>
+                <w:color w:val="000000"/>
+                <w:sz w:val="22"/>
+                <w:szCs w:val="22"/>
+              </w:rPr>
+              <w:t xml:space="preserve"> </w:t>
             </w:r>
             <w:r>
               <w:rPr>
@@ -22929,6 +23652,7 @@
                 <w:szCs w:val="22"/>
               </w:rPr>
             </w:pPr>
+            <w:proofErr w:type="spellStart"/>
             <w:r>
               <w:rPr>
                 <w:color w:val="000000"/>
@@ -22937,6 +23661,7 @@
               </w:rPr>
               <w:t>ownerUID</w:t>
             </w:r>
+            <w:proofErr w:type="spellEnd"/>
           </w:p>
         </w:tc>
         <w:tc>
@@ -23047,6 +23772,7 @@
               </w:rPr>
               <w:t xml:space="preserve"> (i.e., the </w:t>
             </w:r>
+            <w:proofErr w:type="spellStart"/>
             <w:r>
               <w:rPr>
                 <w:i/>
@@ -23057,6 +23783,7 @@
               </w:rPr>
               <w:t>Owner.uid</w:t>
             </w:r>
+            <w:proofErr w:type="spellEnd"/>
             <w:r>
               <w:rPr>
                 <w:color w:val="000000"/>
@@ -23344,6 +24071,7 @@
                 <w:szCs w:val="22"/>
               </w:rPr>
             </w:pPr>
+            <w:proofErr w:type="spellStart"/>
             <w:r>
               <w:rPr>
                 <w:color w:val="000000"/>
@@ -23352,6 +24080,7 @@
               </w:rPr>
               <w:t>rentPrice</w:t>
             </w:r>
+            <w:proofErr w:type="spellEnd"/>
           </w:p>
         </w:tc>
         <w:tc>
@@ -23473,6 +24202,7 @@
                 <w:szCs w:val="22"/>
               </w:rPr>
             </w:pPr>
+            <w:proofErr w:type="spellStart"/>
             <w:r>
               <w:rPr>
                 <w:color w:val="000000"/>
@@ -23482,6 +24212,7 @@
               <w:lastRenderedPageBreak/>
               <w:t>insuranceAmount</w:t>
             </w:r>
+            <w:proofErr w:type="spellEnd"/>
           </w:p>
         </w:tc>
         <w:tc>
@@ -23881,6 +24612,7 @@
                 <w:szCs w:val="22"/>
               </w:rPr>
             </w:pPr>
+            <w:proofErr w:type="spellStart"/>
             <w:r>
               <w:rPr>
                 <w:color w:val="000000"/>
@@ -23889,6 +24621,7 @@
               </w:rPr>
               <w:t>isAvailable</w:t>
             </w:r>
+            <w:proofErr w:type="spellEnd"/>
           </w:p>
         </w:tc>
         <w:tc>
@@ -24028,6 +24761,7 @@
                 <w:szCs w:val="22"/>
               </w:rPr>
             </w:pPr>
+            <w:proofErr w:type="spellStart"/>
             <w:r>
               <w:rPr>
                 <w:color w:val="000000"/>
@@ -24036,6 +24770,7 @@
               </w:rPr>
               <w:t>acceptedRequestID</w:t>
             </w:r>
+            <w:proofErr w:type="spellEnd"/>
           </w:p>
         </w:tc>
         <w:tc>
@@ -24166,6 +24901,7 @@
                 <w:szCs w:val="22"/>
               </w:rPr>
             </w:pPr>
+            <w:proofErr w:type="spellStart"/>
             <w:r>
               <w:rPr>
                 <w:color w:val="000000"/>
@@ -24174,6 +24910,7 @@
               </w:rPr>
               <w:t>currentRent</w:t>
             </w:r>
+            <w:proofErr w:type="spellEnd"/>
           </w:p>
         </w:tc>
         <w:tc>
@@ -24411,6 +25148,7 @@
               </w:rPr>
               <w:t xml:space="preserve">A collection of </w:t>
             </w:r>
+            <w:proofErr w:type="spellStart"/>
             <w:r>
               <w:rPr>
                 <w:i/>
@@ -24427,7 +25165,16 @@
                 <w:sz w:val="22"/>
                 <w:szCs w:val="22"/>
               </w:rPr>
-              <w:t xml:space="preserve">s that are sent to a </w:t>
+              <w:t>s</w:t>
+            </w:r>
+            <w:proofErr w:type="spellEnd"/>
+            <w:r>
+              <w:rPr>
+                <w:color w:val="000000"/>
+                <w:sz w:val="22"/>
+                <w:szCs w:val="22"/>
+              </w:rPr>
+              <w:t xml:space="preserve"> that are sent to a </w:t>
             </w:r>
             <w:r>
               <w:rPr>
@@ -24597,6 +25344,7 @@
                 <w:szCs w:val="22"/>
               </w:rPr>
             </w:pPr>
+            <w:proofErr w:type="spellStart"/>
             <w:r>
               <w:rPr>
                 <w:color w:val="000000"/>
@@ -24605,6 +25353,7 @@
               </w:rPr>
               <w:t>renterUID</w:t>
             </w:r>
+            <w:proofErr w:type="spellEnd"/>
           </w:p>
         </w:tc>
         <w:tc>
@@ -24715,6 +25464,7 @@
               </w:rPr>
               <w:t xml:space="preserve"> (i.e., the </w:t>
             </w:r>
+            <w:proofErr w:type="spellStart"/>
             <w:r>
               <w:rPr>
                 <w:i/>
@@ -24725,6 +25475,7 @@
               </w:rPr>
               <w:t>Renter.uid</w:t>
             </w:r>
+            <w:proofErr w:type="spellEnd"/>
             <w:r>
               <w:rPr>
                 <w:color w:val="000000"/>
@@ -24762,6 +25513,7 @@
                 <w:szCs w:val="22"/>
               </w:rPr>
             </w:pPr>
+            <w:proofErr w:type="spellStart"/>
             <w:r>
               <w:rPr>
                 <w:color w:val="000000"/>
@@ -24770,6 +25522,7 @@
               </w:rPr>
               <w:t>toolID</w:t>
             </w:r>
+            <w:proofErr w:type="spellEnd"/>
           </w:p>
         </w:tc>
         <w:tc>
@@ -24909,6 +25662,7 @@
                 <w:szCs w:val="22"/>
               </w:rPr>
             </w:pPr>
+            <w:proofErr w:type="spellStart"/>
             <w:r>
               <w:rPr>
                 <w:color w:val="000000"/>
@@ -24917,6 +25671,7 @@
               </w:rPr>
               <w:t>numOfDays</w:t>
             </w:r>
+            <w:proofErr w:type="spellEnd"/>
           </w:p>
         </w:tc>
         <w:tc>
@@ -25038,6 +25793,7 @@
                 <w:szCs w:val="22"/>
               </w:rPr>
             </w:pPr>
+            <w:proofErr w:type="spellStart"/>
             <w:r>
               <w:rPr>
                 <w:color w:val="000000"/>
@@ -25046,6 +25802,7 @@
               </w:rPr>
               <w:t>rentPrice</w:t>
             </w:r>
+            <w:proofErr w:type="spellEnd"/>
           </w:p>
         </w:tc>
         <w:tc>
@@ -25167,6 +25924,7 @@
                 <w:szCs w:val="22"/>
               </w:rPr>
             </w:pPr>
+            <w:proofErr w:type="spellStart"/>
             <w:r>
               <w:rPr>
                 <w:color w:val="000000"/>
@@ -25175,6 +25933,7 @@
               </w:rPr>
               <w:t>insuranceAmount</w:t>
             </w:r>
+            <w:proofErr w:type="spellEnd"/>
           </w:p>
         </w:tc>
         <w:tc>
@@ -25332,6 +26091,7 @@
                 <w:szCs w:val="22"/>
               </w:rPr>
             </w:pPr>
+            <w:proofErr w:type="spellStart"/>
             <w:r>
               <w:rPr>
                 <w:color w:val="000000"/>
@@ -25340,6 +26100,7 @@
               </w:rPr>
               <w:t>isAccepted</w:t>
             </w:r>
+            <w:proofErr w:type="spellEnd"/>
           </w:p>
         </w:tc>
         <w:tc>
@@ -25414,6 +26175,7 @@
               </w:rPr>
               <w:t xml:space="preserve">An indicator if a </w:t>
             </w:r>
+            <w:proofErr w:type="spellStart"/>
             <w:r>
               <w:rPr>
                 <w:i/>
@@ -25422,7 +26184,18 @@
                 <w:sz w:val="22"/>
                 <w:szCs w:val="22"/>
               </w:rPr>
-              <w:t xml:space="preserve">ToolRequset </w:t>
+              <w:t>ToolRequset</w:t>
+            </w:r>
+            <w:proofErr w:type="spellEnd"/>
+            <w:r>
+              <w:rPr>
+                <w:i/>
+                <w:iCs/>
+                <w:color w:val="000000"/>
+                <w:sz w:val="22"/>
+                <w:szCs w:val="22"/>
+              </w:rPr>
+              <w:t xml:space="preserve"> </w:t>
             </w:r>
             <w:r>
               <w:rPr>
@@ -25460,6 +26233,7 @@
                 <w:szCs w:val="22"/>
               </w:rPr>
             </w:pPr>
+            <w:proofErr w:type="spellStart"/>
             <w:r>
               <w:rPr>
                 <w:color w:val="000000"/>
@@ -25468,6 +26242,7 @@
               </w:rPr>
               <w:t>isRented</w:t>
             </w:r>
+            <w:proofErr w:type="spellEnd"/>
           </w:p>
         </w:tc>
         <w:tc>
@@ -25540,6 +26315,7 @@
               </w:rPr>
               <w:t xml:space="preserve">An indicator if a </w:t>
             </w:r>
+            <w:proofErr w:type="spellStart"/>
             <w:r>
               <w:rPr>
                 <w:i/>
@@ -25548,7 +26324,18 @@
                 <w:sz w:val="22"/>
                 <w:szCs w:val="22"/>
               </w:rPr>
-              <w:t xml:space="preserve">ToolRequset </w:t>
+              <w:t>ToolRequset</w:t>
+            </w:r>
+            <w:proofErr w:type="spellEnd"/>
+            <w:r>
+              <w:rPr>
+                <w:i/>
+                <w:iCs/>
+                <w:color w:val="000000"/>
+                <w:sz w:val="22"/>
+                <w:szCs w:val="22"/>
+              </w:rPr>
+              <w:t xml:space="preserve"> </w:t>
             </w:r>
             <w:r>
               <w:rPr>
@@ -25623,6 +26410,7 @@
                 <w:szCs w:val="22"/>
               </w:rPr>
             </w:pPr>
+            <w:proofErr w:type="spellStart"/>
             <w:r>
               <w:rPr>
                 <w:color w:val="000000"/>
@@ -25631,6 +26419,7 @@
               </w:rPr>
               <w:t>toolID</w:t>
             </w:r>
+            <w:proofErr w:type="spellEnd"/>
           </w:p>
         </w:tc>
         <w:tc>
@@ -25770,6 +26559,7 @@
                 <w:szCs w:val="22"/>
               </w:rPr>
             </w:pPr>
+            <w:proofErr w:type="spellStart"/>
             <w:r>
               <w:rPr>
                 <w:color w:val="000000"/>
@@ -25778,6 +26568,7 @@
               </w:rPr>
               <w:t>requestID</w:t>
             </w:r>
+            <w:proofErr w:type="spellEnd"/>
           </w:p>
         </w:tc>
         <w:tc>
@@ -25919,6 +26710,7 @@
                 <w:szCs w:val="22"/>
               </w:rPr>
             </w:pPr>
+            <w:proofErr w:type="spellStart"/>
             <w:r>
               <w:rPr>
                 <w:color w:val="000000"/>
@@ -25927,6 +26719,7 @@
               </w:rPr>
               <w:t>startTime</w:t>
             </w:r>
+            <w:proofErr w:type="spellEnd"/>
           </w:p>
         </w:tc>
         <w:tc>
@@ -26065,6 +26858,7 @@
                 <w:szCs w:val="22"/>
               </w:rPr>
             </w:pPr>
+            <w:proofErr w:type="spellStart"/>
             <w:r>
               <w:rPr>
                 <w:color w:val="000000"/>
@@ -26073,6 +26867,7 @@
               </w:rPr>
               <w:t>endTime</w:t>
             </w:r>
+            <w:proofErr w:type="spellEnd"/>
           </w:p>
         </w:tc>
         <w:tc>
@@ -26210,6 +27005,7 @@
                 <w:szCs w:val="22"/>
               </w:rPr>
             </w:pPr>
+            <w:proofErr w:type="spellStart"/>
             <w:r>
               <w:rPr>
                 <w:color w:val="000000"/>
@@ -26218,6 +27014,7 @@
               </w:rPr>
               <w:t>creatorUID</w:t>
             </w:r>
+            <w:proofErr w:type="spellEnd"/>
           </w:p>
         </w:tc>
         <w:tc>
@@ -26250,6 +27047,7 @@
               </w:rPr>
               <w:t xml:space="preserve">Attribute of </w:t>
             </w:r>
+            <w:proofErr w:type="spellStart"/>
             <w:r>
               <w:rPr>
                 <w:i/>
@@ -26260,6 +27058,7 @@
               </w:rPr>
               <w:t>UserReviews</w:t>
             </w:r>
+            <w:proofErr w:type="spellEnd"/>
           </w:p>
         </w:tc>
         <w:tc>
@@ -26310,6 +27109,7 @@
               </w:rPr>
               <w:t xml:space="preserve">that is creating a </w:t>
             </w:r>
+            <w:proofErr w:type="spellStart"/>
             <w:r>
               <w:rPr>
                 <w:i/>
@@ -26320,6 +27120,7 @@
               </w:rPr>
               <w:t>UserReview</w:t>
             </w:r>
+            <w:proofErr w:type="spellEnd"/>
             <w:r>
               <w:rPr>
                 <w:color w:val="000000"/>
@@ -26357,6 +27158,7 @@
                 <w:szCs w:val="22"/>
               </w:rPr>
             </w:pPr>
+            <w:proofErr w:type="spellStart"/>
             <w:r>
               <w:rPr>
                 <w:color w:val="000000"/>
@@ -26365,6 +27167,7 @@
               </w:rPr>
               <w:t>targetUID</w:t>
             </w:r>
+            <w:proofErr w:type="spellEnd"/>
           </w:p>
         </w:tc>
         <w:tc>
@@ -26397,6 +27200,7 @@
               </w:rPr>
               <w:t xml:space="preserve">Attribute of </w:t>
             </w:r>
+            <w:proofErr w:type="spellStart"/>
             <w:r>
               <w:rPr>
                 <w:i/>
@@ -26407,6 +27211,7 @@
               </w:rPr>
               <w:t>UserReviews</w:t>
             </w:r>
+            <w:proofErr w:type="spellEnd"/>
           </w:p>
         </w:tc>
         <w:tc>
@@ -26457,6 +27262,7 @@
               </w:rPr>
               <w:t xml:space="preserve">that a </w:t>
             </w:r>
+            <w:proofErr w:type="spellStart"/>
             <w:r>
               <w:rPr>
                 <w:i/>
@@ -26465,7 +27271,18 @@
                 <w:sz w:val="22"/>
                 <w:szCs w:val="22"/>
               </w:rPr>
-              <w:t xml:space="preserve">UserReview </w:t>
+              <w:t>UserReview</w:t>
+            </w:r>
+            <w:proofErr w:type="spellEnd"/>
+            <w:r>
+              <w:rPr>
+                <w:i/>
+                <w:iCs/>
+                <w:color w:val="000000"/>
+                <w:sz w:val="22"/>
+                <w:szCs w:val="22"/>
+              </w:rPr>
+              <w:t xml:space="preserve"> </w:t>
             </w:r>
             <w:r>
               <w:rPr>
@@ -26544,6 +27361,7 @@
               </w:rPr>
               <w:t xml:space="preserve">Attribute of </w:t>
             </w:r>
+            <w:proofErr w:type="spellStart"/>
             <w:r>
               <w:rPr>
                 <w:i/>
@@ -26554,6 +27372,7 @@
               </w:rPr>
               <w:t>UserReviews</w:t>
             </w:r>
+            <w:proofErr w:type="spellEnd"/>
           </w:p>
         </w:tc>
         <w:tc>
@@ -26604,6 +27423,7 @@
               </w:rPr>
               <w:t xml:space="preserve">out of 5, it's the average of all </w:t>
             </w:r>
+            <w:proofErr w:type="spellStart"/>
             <w:r>
               <w:rPr>
                 <w:i/>
@@ -26614,6 +27434,7 @@
               </w:rPr>
               <w:t>User.reviews</w:t>
             </w:r>
+            <w:proofErr w:type="spellEnd"/>
             <w:r>
               <w:rPr>
                 <w:color w:val="000000"/>
@@ -26691,6 +27512,7 @@
               </w:rPr>
               <w:t xml:space="preserve">Attribute of </w:t>
             </w:r>
+            <w:proofErr w:type="spellStart"/>
             <w:r>
               <w:rPr>
                 <w:i/>
@@ -26701,6 +27523,7 @@
               </w:rPr>
               <w:t>UserReviews</w:t>
             </w:r>
+            <w:proofErr w:type="spellEnd"/>
           </w:p>
         </w:tc>
         <w:tc>
@@ -26733,6 +27556,7 @@
               </w:rPr>
               <w:t xml:space="preserve">A description of a </w:t>
             </w:r>
+            <w:proofErr w:type="spellStart"/>
             <w:r>
               <w:rPr>
                 <w:i/>
@@ -26743,6 +27567,7 @@
               </w:rPr>
               <w:t>UserReview</w:t>
             </w:r>
+            <w:proofErr w:type="spellEnd"/>
             <w:r>
               <w:rPr>
                 <w:color w:val="000000"/>
@@ -27272,8 +28097,8 @@
         </w:sectPr>
       </w:pPr>
     </w:p>
-    <w:bookmarkStart w:id="326" w:name="_Toc68957589" w:displacedByCustomXml="next"/>
-    <w:bookmarkStart w:id="327" w:name="_Toc69324943" w:displacedByCustomXml="next"/>
+    <w:bookmarkStart w:id="326" w:name="_Toc69324943" w:displacedByCustomXml="next"/>
+    <w:bookmarkStart w:id="327" w:name="_Toc68957589" w:displacedByCustomXml="next"/>
     <w:sdt>
       <w:sdtPr>
         <w:rPr>

</xml_diff>

<commit_message>
📝 Changed priority of FR3 to low
</commit_message>
<xml_diff>
--- a/Report/Laith_Hussam_Shono-TM471_Project_Report1.docx
+++ b/Report/Laith_Hussam_Shono-TM471_Project_Report1.docx
@@ -1904,21 +1904,7 @@
                 <w:rStyle w:val="Hyperlink"/>
                 <w:noProof/>
               </w:rPr>
-              <w:t>3.5 Gl</w:t>
-            </w:r>
-            <w:r>
-              <w:rPr>
-                <w:rStyle w:val="Hyperlink"/>
-                <w:noProof/>
-              </w:rPr>
-              <w:t>o</w:t>
-            </w:r>
-            <w:r>
-              <w:rPr>
-                <w:rStyle w:val="Hyperlink"/>
-                <w:noProof/>
-              </w:rPr>
-              <w:t>ssary</w:t>
+              <w:t>3.5 Glossary</w:t>
             </w:r>
             <w:r>
               <w:rPr>
@@ -3421,24 +3407,14 @@
       <w:r>
         <w:t xml:space="preserve">Figure </w:t>
       </w:r>
-      <w:r>
-        <w:fldChar w:fldCharType="begin"/>
-      </w:r>
-      <w:r>
-        <w:instrText xml:space="preserve"> SEQ Figure \* ARABIC </w:instrText>
-      </w:r>
-      <w:r>
-        <w:fldChar w:fldCharType="separate"/>
-      </w:r>
-      <w:r>
-        <w:rPr>
-          <w:noProof/>
-        </w:rPr>
-        <w:t>1</w:t>
-      </w:r>
-      <w:r>
-        <w:fldChar w:fldCharType="end"/>
-      </w:r>
+      <w:fldSimple w:instr=" SEQ Figure \* ARABIC ">
+        <w:r>
+          <w:rPr>
+            <w:noProof/>
+          </w:rPr>
+          <w:t>1</w:t>
+        </w:r>
+      </w:fldSimple>
       <w:r>
         <w:t>- U</w:t>
       </w:r>
@@ -8407,27 +8383,14 @@
       <w:r>
         <w:t xml:space="preserve">Figure </w:t>
       </w:r>
-      <w:r>
-        <w:fldChar w:fldCharType="begin"/>
-      </w:r>
-      <w:r>
-        <w:instrText xml:space="preserve"> SEQ Figure \* ARABIC </w:instrText>
-      </w:r>
-      <w:r>
-        <w:fldChar w:fldCharType="separate"/>
-      </w:r>
-      <w:r>
-        <w:rPr>
-          <w:noProof/>
-        </w:rPr>
-        <w:t>2</w:t>
-      </w:r>
-      <w:r>
-        <w:rPr>
-          <w:noProof/>
-        </w:rPr>
-        <w:fldChar w:fldCharType="end"/>
-      </w:r>
+      <w:fldSimple w:instr=" SEQ Figure \* ARABIC ">
+        <w:r>
+          <w:rPr>
+            <w:noProof/>
+          </w:rPr>
+          <w:t>2</w:t>
+        </w:r>
+      </w:fldSimple>
       <w:bookmarkEnd w:id="18"/>
       <w:r>
         <w:t xml:space="preserve"> - Activity diagram of accepting/rejecting tool-requests</w:t>
@@ -8506,27 +8469,14 @@
       <w:r>
         <w:t xml:space="preserve">Figure </w:t>
       </w:r>
-      <w:r>
-        <w:fldChar w:fldCharType="begin"/>
-      </w:r>
-      <w:r>
-        <w:instrText xml:space="preserve"> SEQ Figure \* ARABIC </w:instrText>
-      </w:r>
-      <w:r>
-        <w:fldChar w:fldCharType="separate"/>
-      </w:r>
-      <w:r>
-        <w:rPr>
-          <w:noProof/>
-        </w:rPr>
-        <w:t>3</w:t>
-      </w:r>
-      <w:r>
-        <w:rPr>
-          <w:noProof/>
-        </w:rPr>
-        <w:fldChar w:fldCharType="end"/>
-      </w:r>
+      <w:fldSimple w:instr=" SEQ Figure \* ARABIC ">
+        <w:r>
+          <w:rPr>
+            <w:noProof/>
+          </w:rPr>
+          <w:t>3</w:t>
+        </w:r>
+      </w:fldSimple>
       <w:bookmarkEnd w:id="22"/>
       <w:r>
         <w:t xml:space="preserve"> - Activity diagram of delivering a tool</w:t>
@@ -8605,27 +8555,14 @@
       <w:r>
         <w:t xml:space="preserve">Figure </w:t>
       </w:r>
-      <w:r>
-        <w:fldChar w:fldCharType="begin"/>
-      </w:r>
-      <w:r>
-        <w:instrText xml:space="preserve"> SEQ Figure \* ARABIC </w:instrText>
-      </w:r>
-      <w:r>
-        <w:fldChar w:fldCharType="separate"/>
-      </w:r>
-      <w:r>
-        <w:rPr>
-          <w:noProof/>
-        </w:rPr>
-        <w:t>4</w:t>
-      </w:r>
-      <w:r>
-        <w:rPr>
-          <w:noProof/>
-        </w:rPr>
-        <w:fldChar w:fldCharType="end"/>
-      </w:r>
+      <w:fldSimple w:instr=" SEQ Figure \* ARABIC ">
+        <w:r>
+          <w:rPr>
+            <w:noProof/>
+          </w:rPr>
+          <w:t>4</w:t>
+        </w:r>
+      </w:fldSimple>
       <w:bookmarkEnd w:id="26"/>
       <w:r>
         <w:t xml:space="preserve"> - Activity diagram of returning a tool</w:t>
@@ -8668,6 +8605,9 @@
         <w:keepNext/>
       </w:pPr>
       <w:r>
+        <w:rPr>
+          <w:noProof/>
+        </w:rPr>
         <w:drawing>
           <wp:inline distT="0" distB="0" distL="0" distR="0" wp14:anchorId="25E4E4C9" wp14:editId="407671C2">
             <wp:extent cx="5731510" cy="3219450"/>
@@ -8713,24 +8653,14 @@
       <w:r>
         <w:t xml:space="preserve">Figure </w:t>
       </w:r>
-      <w:r>
-        <w:fldChar w:fldCharType="begin"/>
-      </w:r>
-      <w:r>
-        <w:instrText xml:space="preserve"> SEQ Figure \* ARABIC </w:instrText>
-      </w:r>
-      <w:r>
-        <w:fldChar w:fldCharType="separate"/>
-      </w:r>
-      <w:r>
-        <w:rPr>
-          <w:noProof/>
-        </w:rPr>
-        <w:t>5</w:t>
-      </w:r>
-      <w:r>
-        <w:fldChar w:fldCharType="end"/>
-      </w:r>
+      <w:fldSimple w:instr=" SEQ Figure \* ARABIC ">
+        <w:r>
+          <w:rPr>
+            <w:noProof/>
+          </w:rPr>
+          <w:t>5</w:t>
+        </w:r>
+      </w:fldSimple>
       <w:r>
         <w:t xml:space="preserve"> - </w:t>
       </w:r>
@@ -9351,7 +9281,10 @@
         <w:t>Priority:</w:t>
       </w:r>
       <w:r>
-        <w:t xml:space="preserve"> Medium</w:t>
+        <w:t xml:space="preserve"> </w:t>
+      </w:r>
+      <w:r>
+        <w:t>Low</w:t>
       </w:r>
     </w:p>
     <w:p>
@@ -20291,10 +20224,7 @@
         <w:t xml:space="preserve">The </w:t>
       </w:r>
       <w:r>
-        <w:t>ToolRequest</w:t>
-      </w:r>
-      <w:r>
-        <w:t xml:space="preserve"> </w:t>
+        <w:t xml:space="preserve">ToolRequest </w:t>
       </w:r>
       <w:r>
         <w:t>object will be linked with the renter</w:t>
@@ -20312,10 +20242,7 @@
         <w:t xml:space="preserve">The </w:t>
       </w:r>
       <w:r>
-        <w:t>ToolRequest</w:t>
-      </w:r>
-      <w:r>
-        <w:t xml:space="preserve"> </w:t>
+        <w:t xml:space="preserve">ToolRequest </w:t>
       </w:r>
       <w:r>
         <w:t>object will be linked with the Tool object</w:t>
@@ -21069,27 +20996,14 @@
       <w:r>
         <w:t xml:space="preserve">Figure </w:t>
       </w:r>
-      <w:r>
-        <w:fldChar w:fldCharType="begin"/>
-      </w:r>
-      <w:r>
-        <w:instrText xml:space="preserve"> SEQ Figure \* ARABIC </w:instrText>
-      </w:r>
-      <w:r>
-        <w:fldChar w:fldCharType="separate"/>
-      </w:r>
-      <w:r>
-        <w:rPr>
-          <w:noProof/>
-        </w:rPr>
-        <w:t>6</w:t>
-      </w:r>
-      <w:r>
-        <w:rPr>
-          <w:noProof/>
-        </w:rPr>
-        <w:fldChar w:fldCharType="end"/>
-      </w:r>
+      <w:fldSimple w:instr=" SEQ Figure \* ARABIC ">
+        <w:r>
+          <w:rPr>
+            <w:noProof/>
+          </w:rPr>
+          <w:t>6</w:t>
+        </w:r>
+      </w:fldSimple>
       <w:r>
         <w:t xml:space="preserve"> - </w:t>
       </w:r>
@@ -28287,23 +28201,7 @@
             <w:rFonts w:eastAsiaTheme="majorEastAsia"/>
             <w:noProof/>
           </w:rPr>
-          <w:t>Figure 5 - The C</w:t>
-        </w:r>
-        <w:r>
-          <w:rPr>
-            <w:rStyle w:val="Hyperlink"/>
-            <w:rFonts w:eastAsiaTheme="majorEastAsia"/>
-            <w:noProof/>
-          </w:rPr>
-          <w:t>o</w:t>
-        </w:r>
-        <w:r>
-          <w:rPr>
-            <w:rStyle w:val="Hyperlink"/>
-            <w:rFonts w:eastAsiaTheme="majorEastAsia"/>
-            <w:noProof/>
-          </w:rPr>
-          <w:t>nceptual model</w:t>
+          <w:t>Figure 5 - The Conceptual model</w:t>
         </w:r>
         <w:r>
           <w:rPr>
@@ -28375,23 +28273,7 @@
             <w:rFonts w:eastAsiaTheme="majorEastAsia"/>
             <w:noProof/>
           </w:rPr>
-          <w:t>Figure 6 - Analysis class diagr</w:t>
-        </w:r>
-        <w:r>
-          <w:rPr>
-            <w:rStyle w:val="Hyperlink"/>
-            <w:rFonts w:eastAsiaTheme="majorEastAsia"/>
-            <w:noProof/>
-          </w:rPr>
-          <w:t>a</w:t>
-        </w:r>
-        <w:r>
-          <w:rPr>
-            <w:rStyle w:val="Hyperlink"/>
-            <w:rFonts w:eastAsiaTheme="majorEastAsia"/>
-            <w:noProof/>
-          </w:rPr>
-          <w:t>m</w:t>
+          <w:t>Figure 6 - Analysis class diagram</w:t>
         </w:r>
         <w:r>
           <w:rPr>
@@ -28476,8 +28358,8 @@
         </w:sectPr>
       </w:pPr>
     </w:p>
-    <w:bookmarkStart w:id="321" w:name="_Toc69324943" w:displacedByCustomXml="next"/>
-    <w:bookmarkStart w:id="322" w:name="_Toc68957589" w:displacedByCustomXml="next"/>
+    <w:bookmarkStart w:id="321" w:name="_Toc68957589" w:displacedByCustomXml="next"/>
+    <w:bookmarkStart w:id="322" w:name="_Toc69324943" w:displacedByCustomXml="next"/>
     <w:sdt>
       <w:sdtPr>
         <w:rPr>

</xml_diff>

<commit_message>
📝 Changed date format from YY to YYYY
</commit_message>
<xml_diff>
--- a/Report/Laith_Hussam_Shono-TM471_Project_Report1.docx
+++ b/Report/Laith_Hussam_Shono-TM471_Project_Report1.docx
@@ -3407,14 +3407,27 @@
       <w:r>
         <w:t xml:space="preserve">Figure </w:t>
       </w:r>
-      <w:fldSimple w:instr=" SEQ Figure \* ARABIC ">
-        <w:r>
-          <w:rPr>
-            <w:noProof/>
-          </w:rPr>
-          <w:t>1</w:t>
-        </w:r>
-      </w:fldSimple>
+      <w:r>
+        <w:fldChar w:fldCharType="begin"/>
+      </w:r>
+      <w:r>
+        <w:instrText xml:space="preserve"> SEQ Figure \* ARABIC </w:instrText>
+      </w:r>
+      <w:r>
+        <w:fldChar w:fldCharType="separate"/>
+      </w:r>
+      <w:r>
+        <w:rPr>
+          <w:noProof/>
+        </w:rPr>
+        <w:t>1</w:t>
+      </w:r>
+      <w:r>
+        <w:rPr>
+          <w:noProof/>
+        </w:rPr>
+        <w:fldChar w:fldCharType="end"/>
+      </w:r>
       <w:r>
         <w:t>- U</w:t>
       </w:r>
@@ -8383,14 +8396,27 @@
       <w:r>
         <w:t xml:space="preserve">Figure </w:t>
       </w:r>
-      <w:fldSimple w:instr=" SEQ Figure \* ARABIC ">
-        <w:r>
-          <w:rPr>
-            <w:noProof/>
-          </w:rPr>
-          <w:t>2</w:t>
-        </w:r>
-      </w:fldSimple>
+      <w:r>
+        <w:fldChar w:fldCharType="begin"/>
+      </w:r>
+      <w:r>
+        <w:instrText xml:space="preserve"> SEQ Figure \* ARABIC </w:instrText>
+      </w:r>
+      <w:r>
+        <w:fldChar w:fldCharType="separate"/>
+      </w:r>
+      <w:r>
+        <w:rPr>
+          <w:noProof/>
+        </w:rPr>
+        <w:t>2</w:t>
+      </w:r>
+      <w:r>
+        <w:rPr>
+          <w:noProof/>
+        </w:rPr>
+        <w:fldChar w:fldCharType="end"/>
+      </w:r>
       <w:bookmarkEnd w:id="18"/>
       <w:r>
         <w:t xml:space="preserve"> - Activity diagram of accepting/rejecting tool-requests</w:t>
@@ -8469,14 +8495,27 @@
       <w:r>
         <w:t xml:space="preserve">Figure </w:t>
       </w:r>
-      <w:fldSimple w:instr=" SEQ Figure \* ARABIC ">
-        <w:r>
-          <w:rPr>
-            <w:noProof/>
-          </w:rPr>
-          <w:t>3</w:t>
-        </w:r>
-      </w:fldSimple>
+      <w:r>
+        <w:fldChar w:fldCharType="begin"/>
+      </w:r>
+      <w:r>
+        <w:instrText xml:space="preserve"> SEQ Figure \* ARABIC </w:instrText>
+      </w:r>
+      <w:r>
+        <w:fldChar w:fldCharType="separate"/>
+      </w:r>
+      <w:r>
+        <w:rPr>
+          <w:noProof/>
+        </w:rPr>
+        <w:t>3</w:t>
+      </w:r>
+      <w:r>
+        <w:rPr>
+          <w:noProof/>
+        </w:rPr>
+        <w:fldChar w:fldCharType="end"/>
+      </w:r>
       <w:bookmarkEnd w:id="22"/>
       <w:r>
         <w:t xml:space="preserve"> - Activity diagram of delivering a tool</w:t>
@@ -8555,14 +8594,27 @@
       <w:r>
         <w:t xml:space="preserve">Figure </w:t>
       </w:r>
-      <w:fldSimple w:instr=" SEQ Figure \* ARABIC ">
-        <w:r>
-          <w:rPr>
-            <w:noProof/>
-          </w:rPr>
-          <w:t>4</w:t>
-        </w:r>
-      </w:fldSimple>
+      <w:r>
+        <w:fldChar w:fldCharType="begin"/>
+      </w:r>
+      <w:r>
+        <w:instrText xml:space="preserve"> SEQ Figure \* ARABIC </w:instrText>
+      </w:r>
+      <w:r>
+        <w:fldChar w:fldCharType="separate"/>
+      </w:r>
+      <w:r>
+        <w:rPr>
+          <w:noProof/>
+        </w:rPr>
+        <w:t>4</w:t>
+      </w:r>
+      <w:r>
+        <w:rPr>
+          <w:noProof/>
+        </w:rPr>
+        <w:fldChar w:fldCharType="end"/>
+      </w:r>
       <w:bookmarkEnd w:id="26"/>
       <w:r>
         <w:t xml:space="preserve"> - Activity diagram of returning a tool</w:t>
@@ -8653,14 +8705,27 @@
       <w:r>
         <w:t xml:space="preserve">Figure </w:t>
       </w:r>
-      <w:fldSimple w:instr=" SEQ Figure \* ARABIC ">
-        <w:r>
-          <w:rPr>
-            <w:noProof/>
-          </w:rPr>
-          <w:t>5</w:t>
-        </w:r>
-      </w:fldSimple>
+      <w:r>
+        <w:fldChar w:fldCharType="begin"/>
+      </w:r>
+      <w:r>
+        <w:instrText xml:space="preserve"> SEQ Figure \* ARABIC </w:instrText>
+      </w:r>
+      <w:r>
+        <w:fldChar w:fldCharType="separate"/>
+      </w:r>
+      <w:r>
+        <w:rPr>
+          <w:noProof/>
+        </w:rPr>
+        <w:t>5</w:t>
+      </w:r>
+      <w:r>
+        <w:rPr>
+          <w:noProof/>
+        </w:rPr>
+        <w:fldChar w:fldCharType="end"/>
+      </w:r>
       <w:r>
         <w:t xml:space="preserve"> - </w:t>
       </w:r>
@@ -8891,7 +8956,10 @@
         <w:t>History:</w:t>
       </w:r>
       <w:r>
-        <w:t xml:space="preserve"> Created 4/3/21</w:t>
+        <w:t xml:space="preserve"> Created 4/3</w:t>
+      </w:r>
+      <w:r>
+        <w:t>/2021</w:t>
       </w:r>
     </w:p>
     <w:p>
@@ -9110,7 +9178,10 @@
         <w:t>History:</w:t>
       </w:r>
       <w:r>
-        <w:t xml:space="preserve"> Created 4/3/21</w:t>
+        <w:t xml:space="preserve"> Created 4/3</w:t>
+      </w:r>
+      <w:r>
+        <w:t>/2021</w:t>
       </w:r>
     </w:p>
     <w:p>
@@ -9320,7 +9391,10 @@
         <w:t>History:</w:t>
       </w:r>
       <w:r>
-        <w:t xml:space="preserve"> Created 4/3/21</w:t>
+        <w:t xml:space="preserve"> Created 4/3</w:t>
+      </w:r>
+      <w:r>
+        <w:t>/2021</w:t>
       </w:r>
     </w:p>
     <w:p>
@@ -9524,7 +9598,10 @@
         <w:t>History:</w:t>
       </w:r>
       <w:r>
-        <w:t xml:space="preserve"> Created 4/3/21</w:t>
+        <w:t xml:space="preserve"> Created 4/3</w:t>
+      </w:r>
+      <w:r>
+        <w:t>/2021</w:t>
       </w:r>
     </w:p>
     <w:p>
@@ -9727,7 +9804,10 @@
         <w:t>History:</w:t>
       </w:r>
       <w:r>
-        <w:t xml:space="preserve"> Created 4/3/21</w:t>
+        <w:t xml:space="preserve"> Created 4/3</w:t>
+      </w:r>
+      <w:r>
+        <w:t>/2021</w:t>
       </w:r>
     </w:p>
     <w:p>
@@ -9930,7 +10010,10 @@
         <w:t>History:</w:t>
       </w:r>
       <w:r>
-        <w:t xml:space="preserve"> Created 4/3/21</w:t>
+        <w:t xml:space="preserve"> Created 4/3</w:t>
+      </w:r>
+      <w:r>
+        <w:t>/2021</w:t>
       </w:r>
     </w:p>
     <w:p>
@@ -10133,7 +10216,10 @@
         <w:t>History:</w:t>
       </w:r>
       <w:r>
-        <w:t xml:space="preserve"> Created 4/3/21</w:t>
+        <w:t xml:space="preserve"> Created 4/3</w:t>
+      </w:r>
+      <w:r>
+        <w:t>/2021</w:t>
       </w:r>
     </w:p>
     <w:p>
@@ -10337,15 +10423,21 @@
         <w:t>History:</w:t>
       </w:r>
       <w:r>
-        <w:t xml:space="preserve"> Created 4/3/21</w:t>
-      </w:r>
-    </w:p>
-    <w:p>
-      <w:pPr>
-        <w:pStyle w:val="ListParagraph"/>
-      </w:pPr>
-      <w:r>
-        <w:t>Edited 9/3/21</w:t>
+        <w:t xml:space="preserve"> Created 4/3</w:t>
+      </w:r>
+      <w:r>
+        <w:t>/2021</w:t>
+      </w:r>
+    </w:p>
+    <w:p>
+      <w:pPr>
+        <w:pStyle w:val="ListParagraph"/>
+      </w:pPr>
+      <w:r>
+        <w:t>Edited 9/3</w:t>
+      </w:r>
+      <w:r>
+        <w:t>/2021</w:t>
       </w:r>
     </w:p>
     <w:p>
@@ -10548,15 +10640,21 @@
         <w:t>History:</w:t>
       </w:r>
       <w:r>
-        <w:t xml:space="preserve"> Created 4/3/21</w:t>
-      </w:r>
-    </w:p>
-    <w:p>
-      <w:pPr>
-        <w:pStyle w:val="ListParagraph"/>
-      </w:pPr>
-      <w:r>
-        <w:t>Edited 9/3/21</w:t>
+        <w:t xml:space="preserve"> Created 4/3</w:t>
+      </w:r>
+      <w:r>
+        <w:t>/2021</w:t>
+      </w:r>
+    </w:p>
+    <w:p>
+      <w:pPr>
+        <w:pStyle w:val="ListParagraph"/>
+      </w:pPr>
+      <w:r>
+        <w:t>Edited 9/3</w:t>
+      </w:r>
+      <w:r>
+        <w:t>/2021</w:t>
       </w:r>
     </w:p>
     <w:p>
@@ -10759,7 +10857,10 @@
         <w:t>History:</w:t>
       </w:r>
       <w:r>
-        <w:t xml:space="preserve"> Created 9/3/21</w:t>
+        <w:t xml:space="preserve"> Created 9/3</w:t>
+      </w:r>
+      <w:r>
+        <w:t>/2021</w:t>
       </w:r>
     </w:p>
     <w:p>
@@ -10969,7 +11070,10 @@
         <w:t>History:</w:t>
       </w:r>
       <w:r>
-        <w:t xml:space="preserve"> Created 4/3/21</w:t>
+        <w:t xml:space="preserve"> Created 4/3</w:t>
+      </w:r>
+      <w:r>
+        <w:t>/2021</w:t>
       </w:r>
     </w:p>
     <w:p>
@@ -11172,7 +11276,10 @@
         <w:t>History:</w:t>
       </w:r>
       <w:r>
-        <w:t xml:space="preserve"> Created 4/3/21</w:t>
+        <w:t xml:space="preserve"> Created 4/3</w:t>
+      </w:r>
+      <w:r>
+        <w:t>/2021</w:t>
       </w:r>
     </w:p>
     <w:p>
@@ -11375,15 +11482,21 @@
         <w:t>History:</w:t>
       </w:r>
       <w:r>
-        <w:t xml:space="preserve"> Created 4/3/21</w:t>
-      </w:r>
-    </w:p>
-    <w:p>
-      <w:pPr>
-        <w:pStyle w:val="ListParagraph"/>
-      </w:pPr>
-      <w:r>
-        <w:t>Edited 9/3/21</w:t>
+        <w:t xml:space="preserve"> Created 4/3</w:t>
+      </w:r>
+      <w:r>
+        <w:t>/2021</w:t>
+      </w:r>
+    </w:p>
+    <w:p>
+      <w:pPr>
+        <w:pStyle w:val="ListParagraph"/>
+      </w:pPr>
+      <w:r>
+        <w:t>Edited 9/3</w:t>
+      </w:r>
+      <w:r>
+        <w:t>/2021</w:t>
       </w:r>
     </w:p>
     <w:p>
@@ -11587,7 +11700,10 @@
         <w:t>History:</w:t>
       </w:r>
       <w:r>
-        <w:t xml:space="preserve"> Created 4/3/21</w:t>
+        <w:t xml:space="preserve"> Created 4/3</w:t>
+      </w:r>
+      <w:r>
+        <w:t>/2021</w:t>
       </w:r>
     </w:p>
     <w:p>
@@ -11790,7 +11906,10 @@
         <w:t>History:</w:t>
       </w:r>
       <w:r>
-        <w:t xml:space="preserve"> Created 4/3/21</w:t>
+        <w:t xml:space="preserve"> Created 4/3</w:t>
+      </w:r>
+      <w:r>
+        <w:t>/2021</w:t>
       </w:r>
     </w:p>
     <w:p>
@@ -11993,7 +12112,10 @@
         <w:t>History:</w:t>
       </w:r>
       <w:r>
-        <w:t xml:space="preserve"> Created 4/3/21</w:t>
+        <w:t xml:space="preserve"> Created 4/3</w:t>
+      </w:r>
+      <w:r>
+        <w:t>/2021</w:t>
       </w:r>
     </w:p>
     <w:p>
@@ -12197,15 +12319,21 @@
         <w:t>History:</w:t>
       </w:r>
       <w:r>
-        <w:t xml:space="preserve"> Created 4/3/21</w:t>
-      </w:r>
-    </w:p>
-    <w:p>
-      <w:pPr>
-        <w:pStyle w:val="ListParagraph"/>
-      </w:pPr>
-      <w:r>
-        <w:t>Edited 9/3/21</w:t>
+        <w:t xml:space="preserve"> Created 4/3</w:t>
+      </w:r>
+      <w:r>
+        <w:t>/2021</w:t>
+      </w:r>
+    </w:p>
+    <w:p>
+      <w:pPr>
+        <w:pStyle w:val="ListParagraph"/>
+      </w:pPr>
+      <w:r>
+        <w:t>Edited 9/3</w:t>
+      </w:r>
+      <w:r>
+        <w:t>/2021</w:t>
       </w:r>
     </w:p>
     <w:p>
@@ -12451,15 +12579,21 @@
         <w:t>History:</w:t>
       </w:r>
       <w:r>
-        <w:t xml:space="preserve"> Created 4/3/21</w:t>
-      </w:r>
-    </w:p>
-    <w:p>
-      <w:pPr>
-        <w:pStyle w:val="ListParagraph"/>
-      </w:pPr>
-      <w:r>
-        <w:t>Edited 9/3/21</w:t>
+        <w:t xml:space="preserve"> Created 4/3</w:t>
+      </w:r>
+      <w:r>
+        <w:t>/2021</w:t>
+      </w:r>
+    </w:p>
+    <w:p>
+      <w:pPr>
+        <w:pStyle w:val="ListParagraph"/>
+      </w:pPr>
+      <w:r>
+        <w:t>Edited 9/3</w:t>
+      </w:r>
+      <w:r>
+        <w:t>/2021</w:t>
       </w:r>
     </w:p>
     <w:p>
@@ -12662,7 +12796,10 @@
         <w:t>History:</w:t>
       </w:r>
       <w:r>
-        <w:t xml:space="preserve"> Created 4/3/21</w:t>
+        <w:t xml:space="preserve"> Created 4/3</w:t>
+      </w:r>
+      <w:r>
+        <w:t>/2021</w:t>
       </w:r>
     </w:p>
     <w:p>
@@ -12872,7 +13009,10 @@
         <w:t>History:</w:t>
       </w:r>
       <w:r>
-        <w:t xml:space="preserve"> Created 5/3/21</w:t>
+        <w:t xml:space="preserve"> Created 5/3</w:t>
+      </w:r>
+      <w:r>
+        <w:t>/2021</w:t>
       </w:r>
     </w:p>
     <w:p>
@@ -13075,15 +13215,21 @@
         <w:t>History:</w:t>
       </w:r>
       <w:r>
-        <w:t xml:space="preserve"> Created 5/3/21</w:t>
-      </w:r>
-    </w:p>
-    <w:p>
-      <w:pPr>
-        <w:pStyle w:val="ListParagraph"/>
-      </w:pPr>
-      <w:r>
-        <w:t>Edited 9/3/21</w:t>
+        <w:t xml:space="preserve"> Created 5/3</w:t>
+      </w:r>
+      <w:r>
+        <w:t>/2021</w:t>
+      </w:r>
+    </w:p>
+    <w:p>
+      <w:pPr>
+        <w:pStyle w:val="ListParagraph"/>
+      </w:pPr>
+      <w:r>
+        <w:t>Edited 9/3</w:t>
+      </w:r>
+      <w:r>
+        <w:t>/2021</w:t>
       </w:r>
     </w:p>
     <w:p>
@@ -13286,15 +13432,21 @@
         <w:t>History:</w:t>
       </w:r>
       <w:r>
-        <w:t xml:space="preserve"> Created 5/3/21</w:t>
-      </w:r>
-    </w:p>
-    <w:p>
-      <w:pPr>
-        <w:pStyle w:val="ListParagraph"/>
-      </w:pPr>
-      <w:r>
-        <w:t>Edited 9/3/21</w:t>
+        <w:t xml:space="preserve"> Created 5/3</w:t>
+      </w:r>
+      <w:r>
+        <w:t>/2021</w:t>
+      </w:r>
+    </w:p>
+    <w:p>
+      <w:pPr>
+        <w:pStyle w:val="ListParagraph"/>
+      </w:pPr>
+      <w:r>
+        <w:t>Edited 9/3</w:t>
+      </w:r>
+      <w:r>
+        <w:t>/2021</w:t>
       </w:r>
     </w:p>
     <w:p>
@@ -13498,7 +13650,10 @@
         <w:t>History:</w:t>
       </w:r>
       <w:r>
-        <w:t xml:space="preserve"> Created 5/3/21</w:t>
+        <w:t xml:space="preserve"> Created 5/3</w:t>
+      </w:r>
+      <w:r>
+        <w:t>/2021</w:t>
       </w:r>
     </w:p>
     <w:p>
@@ -13701,7 +13856,10 @@
         <w:t>History:</w:t>
       </w:r>
       <w:r>
-        <w:t xml:space="preserve"> Created 5/3/21</w:t>
+        <w:t xml:space="preserve"> Created 5/3</w:t>
+      </w:r>
+      <w:r>
+        <w:t>/2021</w:t>
       </w:r>
     </w:p>
     <w:p>
@@ -13904,7 +14062,10 @@
         <w:t>History:</w:t>
       </w:r>
       <w:r>
-        <w:t xml:space="preserve"> Created 5/3/21</w:t>
+        <w:t xml:space="preserve"> Created 5/3</w:t>
+      </w:r>
+      <w:r>
+        <w:t>/2021</w:t>
       </w:r>
     </w:p>
     <w:p>
@@ -14107,7 +14268,10 @@
         <w:t>History:</w:t>
       </w:r>
       <w:r>
-        <w:t xml:space="preserve"> Created 5/3/21</w:t>
+        <w:t xml:space="preserve"> Created 5/3</w:t>
+      </w:r>
+      <w:r>
+        <w:t>/2021</w:t>
       </w:r>
     </w:p>
     <w:p>
@@ -14332,7 +14496,10 @@
         <w:t>History:</w:t>
       </w:r>
       <w:r>
-        <w:t xml:space="preserve"> Created 9/3/21</w:t>
+        <w:t xml:space="preserve"> Created 9/3</w:t>
+      </w:r>
+      <w:r>
+        <w:t>/2021</w:t>
       </w:r>
     </w:p>
     <w:p>
@@ -14556,7 +14723,10 @@
         <w:t>History:</w:t>
       </w:r>
       <w:r>
-        <w:t xml:space="preserve"> Created 9/3/21</w:t>
+        <w:t xml:space="preserve"> Created 9/3</w:t>
+      </w:r>
+      <w:r>
+        <w:t>/2021</w:t>
       </w:r>
     </w:p>
     <w:p>
@@ -14771,7 +14941,10 @@
         <w:t>History:</w:t>
       </w:r>
       <w:r>
-        <w:t xml:space="preserve"> Created 9/3/21</w:t>
+        <w:t xml:space="preserve"> Created 9/3</w:t>
+      </w:r>
+      <w:r>
+        <w:t>/2021</w:t>
       </w:r>
     </w:p>
     <w:p>
@@ -14974,7 +15147,10 @@
         <w:t>History:</w:t>
       </w:r>
       <w:r>
-        <w:t xml:space="preserve"> Created 9/3/21</w:t>
+        <w:t xml:space="preserve"> Created 9/3</w:t>
+      </w:r>
+      <w:r>
+        <w:t>/2021</w:t>
       </w:r>
     </w:p>
     <w:p>
@@ -15199,7 +15375,10 @@
         <w:t>History:</w:t>
       </w:r>
       <w:r>
-        <w:t xml:space="preserve"> Created 9/3/21</w:t>
+        <w:t xml:space="preserve"> Created 9/3</w:t>
+      </w:r>
+      <w:r>
+        <w:t>/2021</w:t>
       </w:r>
     </w:p>
     <w:p>
@@ -15423,7 +15602,10 @@
         <w:t>History:</w:t>
       </w:r>
       <w:r>
-        <w:t xml:space="preserve"> Created 9/3/21</w:t>
+        <w:t xml:space="preserve"> Created 9/3</w:t>
+      </w:r>
+      <w:r>
+        <w:t>/2021</w:t>
       </w:r>
     </w:p>
     <w:p>
@@ -15647,15 +15829,21 @@
         <w:t>History:</w:t>
       </w:r>
       <w:r>
-        <w:t xml:space="preserve"> Created 9/3/21</w:t>
-      </w:r>
-    </w:p>
-    <w:p>
-      <w:pPr>
-        <w:pStyle w:val="ListParagraph"/>
-      </w:pPr>
-      <w:r>
-        <w:t>Edited 9/3/21</w:t>
+        <w:t xml:space="preserve"> Created 9/3</w:t>
+      </w:r>
+      <w:r>
+        <w:t>/2021</w:t>
+      </w:r>
+    </w:p>
+    <w:p>
+      <w:pPr>
+        <w:pStyle w:val="ListParagraph"/>
+      </w:pPr>
+      <w:r>
+        <w:t>Edited 9/3</w:t>
+      </w:r>
+      <w:r>
+        <w:t>/2021</w:t>
       </w:r>
     </w:p>
     <w:p>
@@ -15880,7 +16068,10 @@
         <w:t>History:</w:t>
       </w:r>
       <w:r>
-        <w:t xml:space="preserve"> Created 9/3/21</w:t>
+        <w:t xml:space="preserve"> Created 9/3</w:t>
+      </w:r>
+      <w:r>
+        <w:t>/2021</w:t>
       </w:r>
     </w:p>
     <w:p>
@@ -16104,7 +16295,10 @@
         <w:t>History:</w:t>
       </w:r>
       <w:r>
-        <w:t xml:space="preserve"> Created 9/3/21</w:t>
+        <w:t xml:space="preserve"> Created 9/3</w:t>
+      </w:r>
+      <w:r>
+        <w:t>/2021</w:t>
       </w:r>
     </w:p>
     <w:p>
@@ -16328,7 +16522,10 @@
         <w:t>History:</w:t>
       </w:r>
       <w:r>
-        <w:t xml:space="preserve"> Created 9/3/21</w:t>
+        <w:t xml:space="preserve"> Created 9/3</w:t>
+      </w:r>
+      <w:r>
+        <w:t>/2021</w:t>
       </w:r>
     </w:p>
     <w:p>
@@ -16553,7 +16750,10 @@
         <w:t>History:</w:t>
       </w:r>
       <w:r>
-        <w:t xml:space="preserve"> Created 9/3/21</w:t>
+        <w:t xml:space="preserve"> Created 9/3</w:t>
+      </w:r>
+      <w:r>
+        <w:t>/2021</w:t>
       </w:r>
     </w:p>
     <w:p>
@@ -20996,14 +21196,27 @@
       <w:r>
         <w:t xml:space="preserve">Figure </w:t>
       </w:r>
-      <w:fldSimple w:instr=" SEQ Figure \* ARABIC ">
-        <w:r>
-          <w:rPr>
-            <w:noProof/>
-          </w:rPr>
-          <w:t>6</w:t>
-        </w:r>
-      </w:fldSimple>
+      <w:r>
+        <w:fldChar w:fldCharType="begin"/>
+      </w:r>
+      <w:r>
+        <w:instrText xml:space="preserve"> SEQ Figure \* ARABIC </w:instrText>
+      </w:r>
+      <w:r>
+        <w:fldChar w:fldCharType="separate"/>
+      </w:r>
+      <w:r>
+        <w:rPr>
+          <w:noProof/>
+        </w:rPr>
+        <w:t>6</w:t>
+      </w:r>
+      <w:r>
+        <w:rPr>
+          <w:noProof/>
+        </w:rPr>
+        <w:fldChar w:fldCharType="end"/>
+      </w:r>
       <w:r>
         <w:t xml:space="preserve"> - </w:t>
       </w:r>
@@ -28358,8 +28571,8 @@
         </w:sectPr>
       </w:pPr>
     </w:p>
-    <w:bookmarkStart w:id="321" w:name="_Toc68957589" w:displacedByCustomXml="next"/>
-    <w:bookmarkStart w:id="322" w:name="_Toc69324943" w:displacedByCustomXml="next"/>
+    <w:bookmarkStart w:id="321" w:name="_Toc69324943" w:displacedByCustomXml="next"/>
+    <w:bookmarkStart w:id="322" w:name="_Toc68957589" w:displacedByCustomXml="next"/>
     <w:sdt>
       <w:sdtPr>
         <w:rPr>

</xml_diff>